<commit_message>
Finished Chap 2 sans Business Flowchart
</commit_message>
<xml_diff>
--- a/Avalon Software Requirement Specifications Document.docx
+++ b/Avalon Software Requirement Specifications Document.docx
@@ -432,7 +432,25 @@
                 <w:sz w:val="22"/>
                 <w:szCs w:val="22"/>
               </w:rPr>
-              <w:t>Data Requirements for Storage of Game Records</w:t>
+              <w:t xml:space="preserve">Data Requirements for Storage of </w:t>
+            </w:r>
+            <w:r>
+              <w:rPr>
+                <w:rFonts w:asciiTheme="minorHAnsi" w:hAnsiTheme="minorHAnsi"/>
+                <w:i/>
+                <w:sz w:val="22"/>
+                <w:szCs w:val="22"/>
+              </w:rPr>
+              <w:t>Community</w:t>
+            </w:r>
+            <w:r>
+              <w:rPr>
+                <w:rFonts w:asciiTheme="minorHAnsi" w:hAnsiTheme="minorHAnsi"/>
+                <w:i/>
+                <w:sz w:val="22"/>
+                <w:szCs w:val="22"/>
+              </w:rPr>
+              <w:t xml:space="preserve"> Records</w:t>
             </w:r>
           </w:p>
         </w:tc>
@@ -1168,33 +1186,8 @@
           <w:rFonts w:asciiTheme="minorHAnsi" w:hAnsiTheme="minorHAnsi"/>
           <w:sz w:val="22"/>
         </w:rPr>
-        <w:t xml:space="preserve">The additional features of Avalon with respect to The Resistance are its additional character cards: Merlin, Assassin, Perceval, Morgana, Mordred, Oberon, and the Lady of the Lake adding more social dynamics to the gameplay. </w:t>
-      </w:r>
-      <w:proofErr w:type="gramStart"/>
-      <w:r>
-        <w:rPr>
-          <w:rFonts w:asciiTheme="minorHAnsi" w:hAnsiTheme="minorHAnsi"/>
-          <w:sz w:val="22"/>
-        </w:rPr>
-        <w:t xml:space="preserve">(The Resistance, </w:t>
-      </w:r>
-      <w:proofErr w:type="spellStart"/>
-      <w:r>
-        <w:rPr>
-          <w:rFonts w:asciiTheme="minorHAnsi" w:hAnsiTheme="minorHAnsi"/>
-          <w:sz w:val="22"/>
-        </w:rPr>
-        <w:t>n.d.</w:t>
-      </w:r>
-      <w:proofErr w:type="spellEnd"/>
-      <w:r>
-        <w:rPr>
-          <w:rFonts w:asciiTheme="minorHAnsi" w:hAnsiTheme="minorHAnsi"/>
-          <w:sz w:val="22"/>
-        </w:rPr>
-        <w:t>)</w:t>
-      </w:r>
-      <w:proofErr w:type="gramEnd"/>
+        <w:t>The additional features of Avalon with respect to The Resistance are its additional character cards: Merlin, Assassin, Perceval, Morgana, Mordred, Oberon, and the Lady of the Lake adding more social dynamics to the gameplay. (The Resistance, n.d.)</w:t>
+      </w:r>
     </w:p>
     <w:p>
       <w:pPr>
@@ -1531,6 +1524,52 @@
         </w:rPr>
         <w:t>, at most one game may be hosted by a member. That game can be joined or left by the host’s friends in the community. Once the maximum number of players (set by the host) or less, depending on whether the host wants to begin or not, have been met, the game begins.</w:t>
       </w:r>
+      <w:r>
+        <w:rPr>
+          <w:rFonts w:asciiTheme="minorHAnsi" w:hAnsiTheme="minorHAnsi"/>
+          <w:b w:val="0"/>
+          <w:bCs w:val="0"/>
+          <w:sz w:val="22"/>
+          <w:szCs w:val="22"/>
+        </w:rPr>
+        <w:t xml:space="preserve"> A game may also be cancelled before it begins.</w:t>
+      </w:r>
+    </w:p>
+    <w:p>
+      <w:pPr>
+        <w:pStyle w:val="BodyText"/>
+        <w:jc w:val="both"/>
+        <w:rPr>
+          <w:rFonts w:asciiTheme="minorHAnsi" w:hAnsiTheme="minorHAnsi"/>
+          <w:b w:val="0"/>
+          <w:bCs w:val="0"/>
+          <w:sz w:val="22"/>
+          <w:szCs w:val="22"/>
+        </w:rPr>
+      </w:pPr>
+    </w:p>
+    <w:p>
+      <w:pPr>
+        <w:pStyle w:val="BodyText"/>
+        <w:jc w:val="both"/>
+        <w:rPr>
+          <w:rFonts w:asciiTheme="minorHAnsi" w:hAnsiTheme="minorHAnsi"/>
+          <w:b w:val="0"/>
+          <w:bCs w:val="0"/>
+          <w:sz w:val="22"/>
+          <w:szCs w:val="22"/>
+        </w:rPr>
+      </w:pPr>
+      <w:r>
+        <w:rPr>
+          <w:rFonts w:asciiTheme="minorHAnsi" w:hAnsiTheme="minorHAnsi"/>
+          <w:b w:val="0"/>
+          <w:bCs w:val="0"/>
+          <w:sz w:val="22"/>
+          <w:szCs w:val="22"/>
+        </w:rPr>
+        <w:t>A member may flag another member for misdemeanor, to be reviewed by a moderator or an administrator. An administrator may grant a member the rank of moderator or administrator.</w:t>
+      </w:r>
     </w:p>
     <w:p>
       <w:pPr>
@@ -1685,7 +1724,6 @@
         </w:rPr>
         <w:t xml:space="preserve"> minions of Mordred present. At the beginning of the game, the roles, whether a player is a servant of </w:t>
       </w:r>
-      <w:proofErr w:type="gramStart"/>
       <w:r>
         <w:rPr>
           <w:rFonts w:asciiTheme="minorHAnsi" w:hAnsiTheme="minorHAnsi"/>
@@ -1694,7 +1732,7 @@
           <w:sz w:val="22"/>
           <w:szCs w:val="22"/>
         </w:rPr>
-        <w:t>Arthur</w:t>
+        <w:t>Arthur (</w:t>
       </w:r>
       <w:r>
         <w:rPr>
@@ -1704,9 +1742,8 @@
           <w:sz w:val="22"/>
           <w:szCs w:val="22"/>
         </w:rPr>
-        <w:t>(</w:t>
-      </w:r>
-      <w:proofErr w:type="gramEnd"/>
+        <w:t>good)</w:t>
+      </w:r>
       <w:r>
         <w:rPr>
           <w:rFonts w:asciiTheme="minorHAnsi" w:hAnsiTheme="minorHAnsi"/>
@@ -1715,7 +1752,7 @@
           <w:sz w:val="22"/>
           <w:szCs w:val="22"/>
         </w:rPr>
-        <w:t>good)</w:t>
+        <w:t xml:space="preserve"> or a minion of </w:t>
       </w:r>
       <w:r>
         <w:rPr>
@@ -1725,7 +1762,7 @@
           <w:sz w:val="22"/>
           <w:szCs w:val="22"/>
         </w:rPr>
-        <w:t xml:space="preserve"> or a minion of Mordred</w:t>
+        <w:t>Mordred (</w:t>
       </w:r>
       <w:r>
         <w:rPr>
@@ -1735,7 +1772,7 @@
           <w:sz w:val="22"/>
           <w:szCs w:val="22"/>
         </w:rPr>
-        <w:t>(evil)</w:t>
+        <w:t>evil)</w:t>
       </w:r>
       <w:r>
         <w:rPr>
@@ -1747,7 +1784,6 @@
         </w:rPr>
         <w:t xml:space="preserve">, are randomly distributed. The minions of Mordred then secretly discover </w:t>
       </w:r>
-      <w:proofErr w:type="spellStart"/>
       <w:r>
         <w:rPr>
           <w:rFonts w:asciiTheme="minorHAnsi" w:hAnsiTheme="minorHAnsi"/>
@@ -1756,9 +1792,8 @@
           <w:sz w:val="22"/>
           <w:szCs w:val="22"/>
         </w:rPr>
-        <w:t>each others</w:t>
-      </w:r>
-      <w:proofErr w:type="spellEnd"/>
+        <w:t>each other’s</w:t>
+      </w:r>
       <w:r>
         <w:rPr>
           <w:rFonts w:asciiTheme="minorHAnsi" w:hAnsiTheme="minorHAnsi"/>
@@ -1767,7 +1802,7 @@
           <w:sz w:val="22"/>
           <w:szCs w:val="22"/>
         </w:rPr>
-        <w:t>’ identities (in physical games, this is done by everyone closing their eyes then the minions open their eyes).</w:t>
+        <w:t xml:space="preserve"> identities (in physical games, this is done by everyone closing their eyes then the minions open their eyes).</w:t>
       </w:r>
     </w:p>
     <w:p>
@@ -1805,7 +1840,6 @@
         </w:rPr>
         <w:t xml:space="preserve">The quest phase comprises of five quests, each with </w:t>
       </w:r>
-      <w:proofErr w:type="spellStart"/>
       <w:r>
         <w:rPr>
           <w:rFonts w:asciiTheme="minorHAnsi" w:hAnsiTheme="minorHAnsi"/>
@@ -1814,9 +1848,8 @@
           <w:sz w:val="22"/>
           <w:szCs w:val="22"/>
         </w:rPr>
-        <w:t>subphases</w:t>
-      </w:r>
-      <w:proofErr w:type="spellEnd"/>
+        <w:t>sub phases</w:t>
+      </w:r>
       <w:r>
         <w:rPr>
           <w:rFonts w:asciiTheme="minorHAnsi" w:hAnsiTheme="minorHAnsi"/>
@@ -1875,9 +1908,8 @@
           <w:sz w:val="22"/>
           <w:szCs w:val="22"/>
         </w:rPr>
-        <w:t xml:space="preserve"> is in the game. (</w:t>
-      </w:r>
-      <w:proofErr w:type="gramStart"/>
+        <w:t xml:space="preserve"> is in the game. (see Appendix B</w:t>
+      </w:r>
       <w:r>
         <w:rPr>
           <w:rFonts w:asciiTheme="minorHAnsi" w:hAnsiTheme="minorHAnsi"/>
@@ -1886,9 +1918,8 @@
           <w:sz w:val="22"/>
           <w:szCs w:val="22"/>
         </w:rPr>
-        <w:t>see</w:t>
-      </w:r>
-      <w:proofErr w:type="gramEnd"/>
+        <w:t>-1)</w:t>
+      </w:r>
       <w:r>
         <w:rPr>
           <w:rFonts w:asciiTheme="minorHAnsi" w:hAnsiTheme="minorHAnsi"/>
@@ -1897,7 +1928,7 @@
           <w:sz w:val="22"/>
           <w:szCs w:val="22"/>
         </w:rPr>
-        <w:t xml:space="preserve"> Appendix B</w:t>
+        <w:t xml:space="preserve">. Once a team is selected, the players then discuss the composition of the team. Once a discussion has been raised, they will now vote on whether they approve or reject the team. If the majority (for even number of players, ties are not majority) approves, the selected players go on a quest and may choose to play a success or fail card. </w:t>
       </w:r>
       <w:r>
         <w:rPr>
@@ -1907,7 +1938,7 @@
           <w:sz w:val="22"/>
           <w:szCs w:val="22"/>
         </w:rPr>
-        <w:t>-1)</w:t>
+        <w:t xml:space="preserve">If the vote fails, the team captain token is passed to the left and the selection, discussion, and approval </w:t>
       </w:r>
       <w:r>
         <w:rPr>
@@ -1917,7 +1948,7 @@
           <w:sz w:val="22"/>
           <w:szCs w:val="22"/>
         </w:rPr>
-        <w:t xml:space="preserve">. Once a team is selected, the players then discuss the composition of the team. Once a discussion has been raised, they will now vote on whether they approve or reject the team. If the majority (for even number of players, ties are not majority) approves, the selected players go on a quest and may choose to play a success or fail card. </w:t>
+        <w:t>sub phases</w:t>
       </w:r>
       <w:r>
         <w:rPr>
@@ -1927,9 +1958,8 @@
           <w:sz w:val="22"/>
           <w:szCs w:val="22"/>
         </w:rPr>
-        <w:t xml:space="preserve">If the vote fails, the team captain token is passed to the left and the selection, discussion, and approval </w:t>
-      </w:r>
-      <w:proofErr w:type="spellStart"/>
+        <w:t xml:space="preserve"> repeat. If the approval phase fails five times</w:t>
+      </w:r>
       <w:r>
         <w:rPr>
           <w:rFonts w:asciiTheme="minorHAnsi" w:hAnsiTheme="minorHAnsi"/>
@@ -1938,9 +1968,8 @@
           <w:sz w:val="22"/>
           <w:szCs w:val="22"/>
         </w:rPr>
-        <w:t>subphases</w:t>
-      </w:r>
-      <w:proofErr w:type="spellEnd"/>
+        <w:t xml:space="preserve"> for a particular quest</w:t>
+      </w:r>
       <w:r>
         <w:rPr>
           <w:rFonts w:asciiTheme="minorHAnsi" w:hAnsiTheme="minorHAnsi"/>
@@ -1949,7 +1978,7 @@
           <w:sz w:val="22"/>
           <w:szCs w:val="22"/>
         </w:rPr>
-        <w:t xml:space="preserve"> repeat. If the approval phase fails five times, evil automatically wins. </w:t>
+        <w:t xml:space="preserve">, evil automatically wins. </w:t>
       </w:r>
       <w:r>
         <w:rPr>
@@ -2005,7 +2034,7 @@
           <w:sz w:val="22"/>
           <w:szCs w:val="22"/>
         </w:rPr>
-        <w:t xml:space="preserve">Before the explanation of the end phase, it is necessary to discuss two optional special characters: Merlin and Assassin. When these two are in play, at the beginning, the evil players raise their thumbs and Merlin opens his eyes. Therefore, evil is revealed to Merlin. He may then influence the flow of the game. In the end phase, if one team has succeeded or failed in three quests, that team wins. However, if the good team has won, the assassin may now guess who among the good players </w:t>
+        <w:t xml:space="preserve">Before the explanation of the end phase, it is necessary to discuss two optional special characters: Merlin and Assassin. When these two are in play, at the beginning, the evil players raise their thumbs and Merlin opens his eyes. Therefore, evil is revealed to Merlin. He may then influence the flow of the game. In the end phase, if one team has succeeded or failed in three quests, that team wins. However, if the good team has won, the assassin </w:t>
       </w:r>
       <w:r>
         <w:rPr>
@@ -2015,7 +2044,8 @@
           <w:sz w:val="22"/>
           <w:szCs w:val="22"/>
         </w:rPr>
-        <w:t>Merlin is</w:t>
+        <w:lastRenderedPageBreak/>
+        <w:t xml:space="preserve">may now guess who among the good players </w:t>
       </w:r>
       <w:r>
         <w:rPr>
@@ -2025,7 +2055,7 @@
           <w:sz w:val="22"/>
           <w:szCs w:val="22"/>
         </w:rPr>
-        <w:t>. If he is successful, the evil team still wins.</w:t>
+        <w:t>Merlin is</w:t>
       </w:r>
       <w:r>
         <w:rPr>
@@ -2035,6 +2065,16 @@
           <w:sz w:val="22"/>
           <w:szCs w:val="22"/>
         </w:rPr>
+        <w:t>. If he is successful, the evil team still wins.</w:t>
+      </w:r>
+      <w:r>
+        <w:rPr>
+          <w:rFonts w:asciiTheme="minorHAnsi" w:hAnsiTheme="minorHAnsi"/>
+          <w:b w:val="0"/>
+          <w:bCs w:val="0"/>
+          <w:sz w:val="22"/>
+          <w:szCs w:val="22"/>
+        </w:rPr>
         <w:t xml:space="preserve"> A game with Merlin cannot be played without Assassin.</w:t>
       </w:r>
     </w:p>
@@ -2071,7 +2111,6 @@
           <w:sz w:val="22"/>
           <w:szCs w:val="22"/>
         </w:rPr>
-        <w:lastRenderedPageBreak/>
         <w:t xml:space="preserve">As for the other special characters, Perceval knows who Merlin is; Morgana appears as Merlin to Perceval; Mordred is hidden from Merlin; and Oberon is hidden from the evil players, but the evil players are also hidden from him. Oberon may choose to fail a mission if he pleases. </w:t>
       </w:r>
     </w:p>
@@ -2110,7 +2149,6 @@
         </w:rPr>
         <w:t xml:space="preserve">Regarding the Lady of the Lake, at the beginning of the game, the Lady token is given to the person to the right of the Team Captain. After the second quest, this person must choose a player to use the Lady of the Lake on. This player is given a red (evil) and a </w:t>
       </w:r>
-      <w:proofErr w:type="gramStart"/>
       <w:r>
         <w:rPr>
           <w:rFonts w:asciiTheme="minorHAnsi" w:hAnsiTheme="minorHAnsi"/>
@@ -2119,9 +2157,8 @@
           <w:sz w:val="22"/>
           <w:szCs w:val="22"/>
         </w:rPr>
-        <w:t>blue(</w:t>
-      </w:r>
-      <w:proofErr w:type="gramEnd"/>
+        <w:t>blue (</w:t>
+      </w:r>
       <w:r>
         <w:rPr>
           <w:rFonts w:asciiTheme="minorHAnsi" w:hAnsiTheme="minorHAnsi"/>
@@ -2280,31 +2317,7 @@
           <w:sz w:val="22"/>
           <w:szCs w:val="22"/>
         </w:rPr>
-        <w:t>&lt;</w:t>
-      </w:r>
-      <w:proofErr w:type="gramStart"/>
-      <w:r>
-        <w:rPr>
-          <w:rFonts w:asciiTheme="minorHAnsi" w:hAnsiTheme="minorHAnsi"/>
-          <w:b w:val="0"/>
-          <w:bCs w:val="0"/>
-          <w:i/>
-          <w:sz w:val="22"/>
-          <w:szCs w:val="22"/>
-        </w:rPr>
-        <w:t>insert</w:t>
-      </w:r>
-      <w:proofErr w:type="gramEnd"/>
-      <w:r>
-        <w:rPr>
-          <w:rFonts w:asciiTheme="minorHAnsi" w:hAnsiTheme="minorHAnsi"/>
-          <w:b w:val="0"/>
-          <w:bCs w:val="0"/>
-          <w:i/>
-          <w:sz w:val="22"/>
-          <w:szCs w:val="22"/>
-        </w:rPr>
-        <w:t xml:space="preserve"> your business process diagram here&gt;</w:t>
+        <w:t>&lt;insert your business process diagram here&gt;</w:t>
       </w:r>
     </w:p>
     <w:p>
@@ -2466,7 +2479,7 @@
           <w:sz w:val="28"/>
           <w:szCs w:val="28"/>
         </w:rPr>
-        <w:t>G</w:t>
+        <w:t>Community</w:t>
       </w:r>
       <w:r>
         <w:rPr>
@@ -2476,7 +2489,7 @@
           <w:sz w:val="28"/>
           <w:szCs w:val="28"/>
         </w:rPr>
-        <w:t xml:space="preserve">ame </w:t>
+        <w:t xml:space="preserve"> </w:t>
       </w:r>
       <w:r>
         <w:rPr>
@@ -2511,8 +2524,227 @@
           <w:szCs w:val="22"/>
         </w:rPr>
       </w:pPr>
-      <w:bookmarkStart w:id="0" w:name="_GoBack"/>
-      <w:bookmarkEnd w:id="0"/>
+      <w:r>
+        <w:rPr>
+          <w:rFonts w:asciiTheme="minorHAnsi" w:hAnsiTheme="minorHAnsi"/>
+          <w:b w:val="0"/>
+          <w:bCs w:val="0"/>
+          <w:sz w:val="22"/>
+          <w:szCs w:val="22"/>
+        </w:rPr>
+        <w:t>Each member has a first name, a last name, a username, a password, a bio, a member level (bronze after playing 50 games, silver after playing 125 games, gold after playing 250 games), and an authorization level (regular, moderator, administrator). A member may only join one game at any given time.</w:t>
+      </w:r>
+    </w:p>
+    <w:p>
+      <w:pPr>
+        <w:pStyle w:val="BodyText"/>
+        <w:jc w:val="both"/>
+        <w:rPr>
+          <w:rFonts w:asciiTheme="minorHAnsi" w:hAnsiTheme="minorHAnsi"/>
+          <w:b w:val="0"/>
+          <w:bCs w:val="0"/>
+          <w:sz w:val="22"/>
+          <w:szCs w:val="22"/>
+        </w:rPr>
+      </w:pPr>
+    </w:p>
+    <w:p>
+      <w:pPr>
+        <w:pStyle w:val="BodyText"/>
+        <w:jc w:val="both"/>
+        <w:rPr>
+          <w:rFonts w:asciiTheme="minorHAnsi" w:hAnsiTheme="minorHAnsi"/>
+          <w:b w:val="0"/>
+          <w:bCs w:val="0"/>
+          <w:sz w:val="22"/>
+          <w:szCs w:val="22"/>
+        </w:rPr>
+      </w:pPr>
+      <w:r>
+        <w:rPr>
+          <w:rFonts w:asciiTheme="minorHAnsi" w:hAnsiTheme="minorHAnsi"/>
+          <w:b w:val="0"/>
+          <w:bCs w:val="0"/>
+          <w:sz w:val="22"/>
+          <w:szCs w:val="22"/>
+        </w:rPr>
+        <w:t xml:space="preserve">Each game has a game id number, date and time </w:t>
+      </w:r>
+      <w:r>
+        <w:rPr>
+          <w:rFonts w:asciiTheme="minorHAnsi" w:hAnsiTheme="minorHAnsi"/>
+          <w:b w:val="0"/>
+          <w:bCs w:val="0"/>
+          <w:sz w:val="22"/>
+          <w:szCs w:val="22"/>
+        </w:rPr>
+        <w:t>hoste</w:t>
+      </w:r>
+      <w:r>
+        <w:rPr>
+          <w:rFonts w:asciiTheme="minorHAnsi" w:hAnsiTheme="minorHAnsi"/>
+          <w:b w:val="0"/>
+          <w:bCs w:val="0"/>
+          <w:sz w:val="22"/>
+          <w:szCs w:val="22"/>
+        </w:rPr>
+        <w:t>d and ended, whether it is ongoing, an optional minimum number of players (which cannot go below five), an optional maximum number of players (which cannot exceed ten), a list of special characters included, whether targeting is enabled, whether the Lady of the Lake is enabled, number of successes, number of fails, and winner.</w:t>
+      </w:r>
+    </w:p>
+    <w:p>
+      <w:pPr>
+        <w:pStyle w:val="BodyText"/>
+        <w:jc w:val="both"/>
+        <w:rPr>
+          <w:rFonts w:asciiTheme="minorHAnsi" w:hAnsiTheme="minorHAnsi"/>
+          <w:b w:val="0"/>
+          <w:bCs w:val="0"/>
+          <w:sz w:val="22"/>
+          <w:szCs w:val="22"/>
+        </w:rPr>
+      </w:pPr>
+    </w:p>
+    <w:p>
+      <w:pPr>
+        <w:pStyle w:val="BodyText"/>
+        <w:jc w:val="both"/>
+        <w:rPr>
+          <w:rFonts w:asciiTheme="minorHAnsi" w:hAnsiTheme="minorHAnsi"/>
+          <w:b w:val="0"/>
+          <w:bCs w:val="0"/>
+          <w:sz w:val="22"/>
+          <w:szCs w:val="22"/>
+        </w:rPr>
+      </w:pPr>
+      <w:r>
+        <w:rPr>
+          <w:rFonts w:asciiTheme="minorHAnsi" w:hAnsiTheme="minorHAnsi"/>
+          <w:b w:val="0"/>
+          <w:bCs w:val="0"/>
+          <w:sz w:val="22"/>
+          <w:szCs w:val="22"/>
+        </w:rPr>
+        <w:t>Each quest has at least one and at most five selections, with the captain who chose the team, each player’s vote for each selection and whether it was approved. It also has the quest results, with each member of the quest’s played card (success or fail) and the result of the quest.</w:t>
+      </w:r>
+    </w:p>
+    <w:p>
+      <w:pPr>
+        <w:pStyle w:val="BodyText"/>
+        <w:jc w:val="both"/>
+        <w:rPr>
+          <w:rFonts w:asciiTheme="minorHAnsi" w:hAnsiTheme="minorHAnsi"/>
+          <w:b w:val="0"/>
+          <w:bCs w:val="0"/>
+          <w:sz w:val="22"/>
+          <w:szCs w:val="22"/>
+        </w:rPr>
+      </w:pPr>
+    </w:p>
+    <w:p>
+      <w:pPr>
+        <w:pStyle w:val="BodyText"/>
+        <w:jc w:val="both"/>
+        <w:rPr>
+          <w:rFonts w:asciiTheme="minorHAnsi" w:hAnsiTheme="minorHAnsi"/>
+          <w:b w:val="0"/>
+          <w:bCs w:val="0"/>
+          <w:sz w:val="22"/>
+          <w:szCs w:val="22"/>
+        </w:rPr>
+      </w:pPr>
+      <w:r>
+        <w:rPr>
+          <w:rFonts w:asciiTheme="minorHAnsi" w:hAnsiTheme="minorHAnsi"/>
+          <w:b w:val="0"/>
+          <w:bCs w:val="0"/>
+          <w:sz w:val="22"/>
+          <w:szCs w:val="22"/>
+        </w:rPr>
+        <w:t xml:space="preserve">For games with the Lady of the Lake, it is also necessary to mark players who are immune to the Lady of the Lake at any given point in time. </w:t>
+      </w:r>
+    </w:p>
+    <w:p>
+      <w:pPr>
+        <w:pStyle w:val="BodyText"/>
+        <w:jc w:val="both"/>
+        <w:rPr>
+          <w:rFonts w:asciiTheme="minorHAnsi" w:hAnsiTheme="minorHAnsi"/>
+          <w:b w:val="0"/>
+          <w:bCs w:val="0"/>
+          <w:sz w:val="22"/>
+          <w:szCs w:val="22"/>
+        </w:rPr>
+      </w:pPr>
+    </w:p>
+    <w:p>
+      <w:pPr>
+        <w:pStyle w:val="BodyText"/>
+        <w:jc w:val="both"/>
+        <w:rPr>
+          <w:rFonts w:asciiTheme="minorHAnsi" w:hAnsiTheme="minorHAnsi"/>
+          <w:b w:val="0"/>
+          <w:bCs w:val="0"/>
+          <w:sz w:val="22"/>
+          <w:szCs w:val="22"/>
+        </w:rPr>
+      </w:pPr>
+      <w:r>
+        <w:rPr>
+          <w:rFonts w:asciiTheme="minorHAnsi" w:hAnsiTheme="minorHAnsi"/>
+          <w:b w:val="0"/>
+          <w:bCs w:val="0"/>
+          <w:sz w:val="22"/>
+          <w:szCs w:val="22"/>
+        </w:rPr>
+        <w:lastRenderedPageBreak/>
+        <w:t>The community statistics comprises total games good won, evil won, good v. evil ratio, total game forfeits, total evil default wins (through five team rejections in one quest)</w:t>
+      </w:r>
+      <w:r>
+        <w:rPr>
+          <w:rFonts w:asciiTheme="minorHAnsi" w:hAnsiTheme="minorHAnsi"/>
+          <w:b w:val="0"/>
+          <w:bCs w:val="0"/>
+          <w:sz w:val="22"/>
+          <w:szCs w:val="22"/>
+        </w:rPr>
+        <w:t>, and total games played.</w:t>
+      </w:r>
+    </w:p>
+    <w:p>
+      <w:pPr>
+        <w:pStyle w:val="BodyText"/>
+        <w:jc w:val="both"/>
+        <w:rPr>
+          <w:rFonts w:asciiTheme="minorHAnsi" w:hAnsiTheme="minorHAnsi"/>
+          <w:b w:val="0"/>
+          <w:bCs w:val="0"/>
+          <w:sz w:val="22"/>
+          <w:szCs w:val="22"/>
+        </w:rPr>
+      </w:pPr>
+    </w:p>
+    <w:p>
+      <w:pPr>
+        <w:pStyle w:val="BodyText"/>
+        <w:jc w:val="both"/>
+        <w:rPr>
+          <w:rFonts w:asciiTheme="minorHAnsi" w:hAnsiTheme="minorHAnsi"/>
+          <w:b w:val="0"/>
+          <w:bCs w:val="0"/>
+          <w:sz w:val="22"/>
+          <w:szCs w:val="22"/>
+        </w:rPr>
+      </w:pPr>
+      <w:r>
+        <w:rPr>
+          <w:rFonts w:asciiTheme="minorHAnsi" w:hAnsiTheme="minorHAnsi"/>
+          <w:b w:val="0"/>
+          <w:bCs w:val="0"/>
+          <w:sz w:val="22"/>
+          <w:szCs w:val="22"/>
+        </w:rPr>
+        <w:t>The player statistics are total games played as good; total games played as evil; total games won and lost, as evil, as good, and in total; total games as any of the special roles; total games hosted; and total games played.</w:t>
+      </w:r>
     </w:p>
     <w:p>
       <w:pPr>
@@ -2568,7 +2800,6 @@
         </w:rPr>
         <w:t xml:space="preserve">   </w:t>
       </w:r>
-      <w:commentRangeStart w:id="1"/>
       <w:r>
         <w:rPr>
           <w:rFonts w:asciiTheme="minorHAnsi" w:hAnsiTheme="minorHAnsi"/>
@@ -2589,16 +2820,6 @@
         </w:rPr>
         <w:t xml:space="preserve"> </w:t>
       </w:r>
-      <w:commentRangeEnd w:id="1"/>
-      <w:r>
-        <w:rPr>
-          <w:rStyle w:val="CommentReference"/>
-          <w:rFonts w:asciiTheme="minorHAnsi" w:hAnsiTheme="minorHAnsi"/>
-          <w:sz w:val="28"/>
-          <w:szCs w:val="28"/>
-        </w:rPr>
-        <w:commentReference w:id="1"/>
-      </w:r>
     </w:p>
     <w:p>
       <w:pPr>
@@ -2622,7 +2843,6 @@
           <w:rFonts w:asciiTheme="minorHAnsi" w:hAnsiTheme="minorHAnsi"/>
           <w:b w:val="0"/>
           <w:bCs w:val="0"/>
-          <w:i/>
           <w:sz w:val="22"/>
           <w:szCs w:val="22"/>
         </w:rPr>
@@ -2632,51 +2852,26 @@
           <w:rFonts w:asciiTheme="minorHAnsi" w:hAnsiTheme="minorHAnsi"/>
           <w:b w:val="0"/>
           <w:bCs w:val="0"/>
-          <w:i/>
           <w:sz w:val="22"/>
           <w:szCs w:val="22"/>
         </w:rPr>
-        <w:t xml:space="preserve">Various employees are involved in the business process of ECTPA. The roles of these employees and their tasks are summarized in </w:t>
-      </w:r>
-      <w:commentRangeStart w:id="2"/>
+        <w:t>There are various kinds of members in the Avalon Game Community as shown in</w:t>
+      </w:r>
       <w:r>
         <w:rPr>
           <w:rFonts w:asciiTheme="minorHAnsi" w:hAnsiTheme="minorHAnsi"/>
           <w:b w:val="0"/>
           <w:bCs w:val="0"/>
-          <w:i/>
           <w:sz w:val="22"/>
           <w:szCs w:val="22"/>
         </w:rPr>
-        <w:t>Table 2-1</w:t>
-      </w:r>
-      <w:commentRangeEnd w:id="2"/>
-      <w:r>
-        <w:rPr>
-          <w:rStyle w:val="CommentReference"/>
-          <w:rFonts w:asciiTheme="minorHAnsi" w:hAnsiTheme="minorHAnsi"/>
-          <w:b w:val="0"/>
-          <w:bCs w:val="0"/>
-        </w:rPr>
-        <w:commentReference w:id="2"/>
-      </w:r>
-      <w:r>
-        <w:rPr>
-          <w:rFonts w:asciiTheme="minorHAnsi" w:hAnsiTheme="minorHAnsi"/>
-          <w:b w:val="0"/>
-          <w:bCs w:val="0"/>
-          <w:i/>
-          <w:sz w:val="22"/>
-          <w:szCs w:val="22"/>
-        </w:rPr>
-        <w:t>.</w:t>
-      </w:r>
-    </w:p>
-    <w:p>
-      <w:pPr>
-        <w:rPr>
-          <w:rFonts w:asciiTheme="minorHAnsi" w:hAnsiTheme="minorHAnsi"/>
-          <w:i/>
+        <w:t xml:space="preserve"> Table 2-1.</w:t>
+      </w:r>
+    </w:p>
+    <w:p>
+      <w:pPr>
+        <w:rPr>
+          <w:rFonts w:asciiTheme="minorHAnsi" w:hAnsiTheme="minorHAnsi"/>
           <w:sz w:val="22"/>
           <w:szCs w:val="22"/>
         </w:rPr>
@@ -2767,7 +2962,6 @@
               <w:spacing w:before="40" w:after="40"/>
               <w:rPr>
                 <w:rFonts w:asciiTheme="minorHAnsi" w:hAnsiTheme="minorHAnsi"/>
-                <w:i/>
                 <w:sz w:val="22"/>
                 <w:szCs w:val="22"/>
               </w:rPr>
@@ -2775,11 +2969,10 @@
             <w:r>
               <w:rPr>
                 <w:rFonts w:asciiTheme="minorHAnsi" w:hAnsiTheme="minorHAnsi"/>
-                <w:i/>
                 <w:sz w:val="22"/>
                 <w:szCs w:val="22"/>
               </w:rPr>
-              <w:t>Applicant</w:t>
+              <w:t>Member</w:t>
             </w:r>
           </w:p>
         </w:tc>
@@ -2803,7 +2996,6 @@
               <w:cnfStyle w:val="000000000000" w:firstRow="0" w:lastRow="0" w:firstColumn="0" w:lastColumn="0" w:oddVBand="0" w:evenVBand="0" w:oddHBand="0" w:evenHBand="0" w:firstRowFirstColumn="0" w:firstRowLastColumn="0" w:lastRowFirstColumn="0" w:lastRowLastColumn="0"/>
               <w:rPr>
                 <w:rFonts w:asciiTheme="minorHAnsi" w:hAnsiTheme="minorHAnsi"/>
-                <w:i/>
                 <w:sz w:val="22"/>
                 <w:szCs w:val="22"/>
               </w:rPr>
@@ -2811,11 +3003,10 @@
             <w:r>
               <w:rPr>
                 <w:rFonts w:asciiTheme="minorHAnsi" w:hAnsiTheme="minorHAnsi"/>
-                <w:i/>
                 <w:sz w:val="22"/>
                 <w:szCs w:val="22"/>
               </w:rPr>
-              <w:t>Fills up paper-based resume</w:t>
+              <w:t>Hosts a game</w:t>
             </w:r>
           </w:p>
           <w:p>
@@ -2830,7 +3021,6 @@
               <w:cnfStyle w:val="000000000000" w:firstRow="0" w:lastRow="0" w:firstColumn="0" w:lastColumn="0" w:oddVBand="0" w:evenVBand="0" w:oddHBand="0" w:evenHBand="0" w:firstRowFirstColumn="0" w:firstRowLastColumn="0" w:lastRowFirstColumn="0" w:lastRowLastColumn="0"/>
               <w:rPr>
                 <w:rFonts w:asciiTheme="minorHAnsi" w:hAnsiTheme="minorHAnsi"/>
-                <w:i/>
                 <w:sz w:val="22"/>
                 <w:szCs w:val="22"/>
               </w:rPr>
@@ -2838,11 +3028,344 @@
             <w:r>
               <w:rPr>
                 <w:rFonts w:asciiTheme="minorHAnsi" w:hAnsiTheme="minorHAnsi"/>
-                <w:i/>
                 <w:sz w:val="22"/>
                 <w:szCs w:val="22"/>
               </w:rPr>
-              <w:t>Enrolls in courses specified in his/her training plan</w:t>
+              <w:t>Cancels a game</w:t>
+            </w:r>
+          </w:p>
+          <w:p>
+            <w:pPr>
+              <w:pStyle w:val="ListParagraph"/>
+              <w:numPr>
+                <w:ilvl w:val="0"/>
+                <w:numId w:val="18"/>
+              </w:numPr>
+              <w:spacing w:before="40" w:after="40"/>
+              <w:contextualSpacing w:val="0"/>
+              <w:cnfStyle w:val="000000000000" w:firstRow="0" w:lastRow="0" w:firstColumn="0" w:lastColumn="0" w:oddVBand="0" w:evenVBand="0" w:oddHBand="0" w:evenHBand="0" w:firstRowFirstColumn="0" w:firstRowLastColumn="0" w:lastRowFirstColumn="0" w:lastRowLastColumn="0"/>
+              <w:rPr>
+                <w:rFonts w:asciiTheme="minorHAnsi" w:hAnsiTheme="minorHAnsi"/>
+                <w:sz w:val="22"/>
+                <w:szCs w:val="22"/>
+              </w:rPr>
+            </w:pPr>
+            <w:r>
+              <w:rPr>
+                <w:rFonts w:asciiTheme="minorHAnsi" w:hAnsiTheme="minorHAnsi"/>
+                <w:sz w:val="22"/>
+                <w:szCs w:val="22"/>
+              </w:rPr>
+              <w:t>Joins a game</w:t>
+            </w:r>
+          </w:p>
+          <w:p>
+            <w:pPr>
+              <w:pStyle w:val="ListParagraph"/>
+              <w:numPr>
+                <w:ilvl w:val="0"/>
+                <w:numId w:val="18"/>
+              </w:numPr>
+              <w:spacing w:before="40" w:after="40"/>
+              <w:contextualSpacing w:val="0"/>
+              <w:cnfStyle w:val="000000000000" w:firstRow="0" w:lastRow="0" w:firstColumn="0" w:lastColumn="0" w:oddVBand="0" w:evenVBand="0" w:oddHBand="0" w:evenHBand="0" w:firstRowFirstColumn="0" w:firstRowLastColumn="0" w:lastRowFirstColumn="0" w:lastRowLastColumn="0"/>
+              <w:rPr>
+                <w:rFonts w:asciiTheme="minorHAnsi" w:hAnsiTheme="minorHAnsi"/>
+                <w:sz w:val="22"/>
+                <w:szCs w:val="22"/>
+              </w:rPr>
+            </w:pPr>
+            <w:r>
+              <w:rPr>
+                <w:rFonts w:asciiTheme="minorHAnsi" w:hAnsiTheme="minorHAnsi"/>
+                <w:sz w:val="22"/>
+                <w:szCs w:val="22"/>
+              </w:rPr>
+              <w:t>Begins a game</w:t>
+            </w:r>
+          </w:p>
+          <w:p>
+            <w:pPr>
+              <w:pStyle w:val="ListParagraph"/>
+              <w:numPr>
+                <w:ilvl w:val="1"/>
+                <w:numId w:val="18"/>
+              </w:numPr>
+              <w:spacing w:before="40" w:after="40"/>
+              <w:contextualSpacing w:val="0"/>
+              <w:cnfStyle w:val="000000000000" w:firstRow="0" w:lastRow="0" w:firstColumn="0" w:lastColumn="0" w:oddVBand="0" w:evenVBand="0" w:oddHBand="0" w:evenHBand="0" w:firstRowFirstColumn="0" w:firstRowLastColumn="0" w:lastRowFirstColumn="0" w:lastRowLastColumn="0"/>
+              <w:rPr>
+                <w:rFonts w:asciiTheme="minorHAnsi" w:hAnsiTheme="minorHAnsi"/>
+                <w:sz w:val="22"/>
+                <w:szCs w:val="22"/>
+              </w:rPr>
+            </w:pPr>
+            <w:r>
+              <w:rPr>
+                <w:rFonts w:asciiTheme="minorHAnsi" w:hAnsiTheme="minorHAnsi"/>
+                <w:sz w:val="22"/>
+                <w:szCs w:val="22"/>
+              </w:rPr>
+              <w:t>Selects special characters for a game</w:t>
+            </w:r>
+          </w:p>
+          <w:p>
+            <w:pPr>
+              <w:pStyle w:val="ListParagraph"/>
+              <w:numPr>
+                <w:ilvl w:val="1"/>
+                <w:numId w:val="18"/>
+              </w:numPr>
+              <w:spacing w:before="40" w:after="40"/>
+              <w:contextualSpacing w:val="0"/>
+              <w:cnfStyle w:val="000000000000" w:firstRow="0" w:lastRow="0" w:firstColumn="0" w:lastColumn="0" w:oddVBand="0" w:evenVBand="0" w:oddHBand="0" w:evenHBand="0" w:firstRowFirstColumn="0" w:firstRowLastColumn="0" w:lastRowFirstColumn="0" w:lastRowLastColumn="0"/>
+              <w:rPr>
+                <w:rFonts w:asciiTheme="minorHAnsi" w:hAnsiTheme="minorHAnsi"/>
+                <w:sz w:val="22"/>
+                <w:szCs w:val="22"/>
+              </w:rPr>
+            </w:pPr>
+            <w:r>
+              <w:rPr>
+                <w:rFonts w:asciiTheme="minorHAnsi" w:hAnsiTheme="minorHAnsi"/>
+                <w:sz w:val="22"/>
+                <w:szCs w:val="22"/>
+              </w:rPr>
+              <w:t>Sets special rules for a game</w:t>
+            </w:r>
+          </w:p>
+          <w:p>
+            <w:pPr>
+              <w:pStyle w:val="ListParagraph"/>
+              <w:numPr>
+                <w:ilvl w:val="1"/>
+                <w:numId w:val="18"/>
+              </w:numPr>
+              <w:spacing w:before="40" w:after="40"/>
+              <w:contextualSpacing w:val="0"/>
+              <w:cnfStyle w:val="000000000000" w:firstRow="0" w:lastRow="0" w:firstColumn="0" w:lastColumn="0" w:oddVBand="0" w:evenVBand="0" w:oddHBand="0" w:evenHBand="0" w:firstRowFirstColumn="0" w:firstRowLastColumn="0" w:lastRowFirstColumn="0" w:lastRowLastColumn="0"/>
+              <w:rPr>
+                <w:rFonts w:asciiTheme="minorHAnsi" w:hAnsiTheme="minorHAnsi"/>
+                <w:sz w:val="22"/>
+                <w:szCs w:val="22"/>
+              </w:rPr>
+            </w:pPr>
+            <w:r>
+              <w:rPr>
+                <w:rFonts w:asciiTheme="minorHAnsi" w:hAnsiTheme="minorHAnsi"/>
+                <w:sz w:val="22"/>
+                <w:szCs w:val="22"/>
+              </w:rPr>
+              <w:t>Selects members to go on a quest</w:t>
+            </w:r>
+          </w:p>
+          <w:p>
+            <w:pPr>
+              <w:pStyle w:val="ListParagraph"/>
+              <w:numPr>
+                <w:ilvl w:val="1"/>
+                <w:numId w:val="18"/>
+              </w:numPr>
+              <w:spacing w:before="40" w:after="40"/>
+              <w:contextualSpacing w:val="0"/>
+              <w:cnfStyle w:val="000000000000" w:firstRow="0" w:lastRow="0" w:firstColumn="0" w:lastColumn="0" w:oddVBand="0" w:evenVBand="0" w:oddHBand="0" w:evenHBand="0" w:firstRowFirstColumn="0" w:firstRowLastColumn="0" w:lastRowFirstColumn="0" w:lastRowLastColumn="0"/>
+              <w:rPr>
+                <w:rFonts w:asciiTheme="minorHAnsi" w:hAnsiTheme="minorHAnsi"/>
+                <w:sz w:val="22"/>
+                <w:szCs w:val="22"/>
+              </w:rPr>
+            </w:pPr>
+            <w:r>
+              <w:rPr>
+                <w:rFonts w:asciiTheme="minorHAnsi" w:hAnsiTheme="minorHAnsi"/>
+                <w:sz w:val="22"/>
+                <w:szCs w:val="22"/>
+              </w:rPr>
+              <w:t>Votes for a team</w:t>
+            </w:r>
+          </w:p>
+          <w:p>
+            <w:pPr>
+              <w:pStyle w:val="ListParagraph"/>
+              <w:numPr>
+                <w:ilvl w:val="1"/>
+                <w:numId w:val="18"/>
+              </w:numPr>
+              <w:spacing w:before="40" w:after="40"/>
+              <w:contextualSpacing w:val="0"/>
+              <w:cnfStyle w:val="000000000000" w:firstRow="0" w:lastRow="0" w:firstColumn="0" w:lastColumn="0" w:oddVBand="0" w:evenVBand="0" w:oddHBand="0" w:evenHBand="0" w:firstRowFirstColumn="0" w:firstRowLastColumn="0" w:lastRowFirstColumn="0" w:lastRowLastColumn="0"/>
+              <w:rPr>
+                <w:rFonts w:asciiTheme="minorHAnsi" w:hAnsiTheme="minorHAnsi"/>
+                <w:sz w:val="22"/>
+                <w:szCs w:val="22"/>
+              </w:rPr>
+            </w:pPr>
+            <w:r>
+              <w:rPr>
+                <w:rFonts w:asciiTheme="minorHAnsi" w:hAnsiTheme="minorHAnsi"/>
+                <w:sz w:val="22"/>
+                <w:szCs w:val="22"/>
+              </w:rPr>
+              <w:t>Determines success of a quest</w:t>
+            </w:r>
+          </w:p>
+          <w:p>
+            <w:pPr>
+              <w:pStyle w:val="ListParagraph"/>
+              <w:numPr>
+                <w:ilvl w:val="1"/>
+                <w:numId w:val="18"/>
+              </w:numPr>
+              <w:spacing w:before="40" w:after="40"/>
+              <w:contextualSpacing w:val="0"/>
+              <w:cnfStyle w:val="000000000000" w:firstRow="0" w:lastRow="0" w:firstColumn="0" w:lastColumn="0" w:oddVBand="0" w:evenVBand="0" w:oddHBand="0" w:evenHBand="0" w:firstRowFirstColumn="0" w:firstRowLastColumn="0" w:lastRowFirstColumn="0" w:lastRowLastColumn="0"/>
+              <w:rPr>
+                <w:rFonts w:asciiTheme="minorHAnsi" w:hAnsiTheme="minorHAnsi"/>
+                <w:sz w:val="22"/>
+                <w:szCs w:val="22"/>
+              </w:rPr>
+            </w:pPr>
+            <w:r>
+              <w:rPr>
+                <w:rFonts w:asciiTheme="minorHAnsi" w:hAnsiTheme="minorHAnsi"/>
+                <w:sz w:val="22"/>
+                <w:szCs w:val="22"/>
+              </w:rPr>
+              <w:t>Discuss the game</w:t>
+            </w:r>
+          </w:p>
+          <w:p>
+            <w:pPr>
+              <w:pStyle w:val="ListParagraph"/>
+              <w:numPr>
+                <w:ilvl w:val="0"/>
+                <w:numId w:val="18"/>
+              </w:numPr>
+              <w:spacing w:before="40" w:after="40"/>
+              <w:contextualSpacing w:val="0"/>
+              <w:cnfStyle w:val="000000000000" w:firstRow="0" w:lastRow="0" w:firstColumn="0" w:lastColumn="0" w:oddVBand="0" w:evenVBand="0" w:oddHBand="0" w:evenHBand="0" w:firstRowFirstColumn="0" w:firstRowLastColumn="0" w:lastRowFirstColumn="0" w:lastRowLastColumn="0"/>
+              <w:rPr>
+                <w:rFonts w:asciiTheme="minorHAnsi" w:hAnsiTheme="minorHAnsi"/>
+                <w:sz w:val="22"/>
+                <w:szCs w:val="22"/>
+              </w:rPr>
+            </w:pPr>
+            <w:r>
+              <w:rPr>
+                <w:rFonts w:asciiTheme="minorHAnsi" w:hAnsiTheme="minorHAnsi"/>
+                <w:sz w:val="22"/>
+                <w:szCs w:val="22"/>
+              </w:rPr>
+              <w:t>Flags a user</w:t>
+            </w:r>
+          </w:p>
+          <w:p>
+            <w:pPr>
+              <w:pStyle w:val="ListParagraph"/>
+              <w:numPr>
+                <w:ilvl w:val="0"/>
+                <w:numId w:val="18"/>
+              </w:numPr>
+              <w:spacing w:before="40" w:after="40"/>
+              <w:contextualSpacing w:val="0"/>
+              <w:cnfStyle w:val="000000000000" w:firstRow="0" w:lastRow="0" w:firstColumn="0" w:lastColumn="0" w:oddVBand="0" w:evenVBand="0" w:oddHBand="0" w:evenHBand="0" w:firstRowFirstColumn="0" w:firstRowLastColumn="0" w:lastRowFirstColumn="0" w:lastRowLastColumn="0"/>
+              <w:rPr>
+                <w:rFonts w:asciiTheme="minorHAnsi" w:hAnsiTheme="minorHAnsi"/>
+                <w:sz w:val="22"/>
+                <w:szCs w:val="22"/>
+              </w:rPr>
+            </w:pPr>
+            <w:r>
+              <w:rPr>
+                <w:rFonts w:asciiTheme="minorHAnsi" w:hAnsiTheme="minorHAnsi"/>
+                <w:sz w:val="22"/>
+                <w:szCs w:val="22"/>
+              </w:rPr>
+              <w:t>View Community Statistics</w:t>
+            </w:r>
+          </w:p>
+          <w:p>
+            <w:pPr>
+              <w:pStyle w:val="ListParagraph"/>
+              <w:numPr>
+                <w:ilvl w:val="0"/>
+                <w:numId w:val="18"/>
+              </w:numPr>
+              <w:spacing w:before="40" w:after="40"/>
+              <w:contextualSpacing w:val="0"/>
+              <w:cnfStyle w:val="000000000000" w:firstRow="0" w:lastRow="0" w:firstColumn="0" w:lastColumn="0" w:oddVBand="0" w:evenVBand="0" w:oddHBand="0" w:evenHBand="0" w:firstRowFirstColumn="0" w:firstRowLastColumn="0" w:lastRowFirstColumn="0" w:lastRowLastColumn="0"/>
+              <w:rPr>
+                <w:rFonts w:asciiTheme="minorHAnsi" w:hAnsiTheme="minorHAnsi"/>
+                <w:sz w:val="22"/>
+                <w:szCs w:val="22"/>
+              </w:rPr>
+            </w:pPr>
+            <w:r>
+              <w:rPr>
+                <w:rFonts w:asciiTheme="minorHAnsi" w:hAnsiTheme="minorHAnsi"/>
+                <w:sz w:val="22"/>
+                <w:szCs w:val="22"/>
+              </w:rPr>
+              <w:t xml:space="preserve">View </w:t>
+            </w:r>
+            <w:r>
+              <w:rPr>
+                <w:rFonts w:asciiTheme="minorHAnsi" w:hAnsiTheme="minorHAnsi"/>
+                <w:sz w:val="22"/>
+                <w:szCs w:val="22"/>
+              </w:rPr>
+              <w:t xml:space="preserve">User </w:t>
+            </w:r>
+            <w:r>
+              <w:rPr>
+                <w:rFonts w:asciiTheme="minorHAnsi" w:hAnsiTheme="minorHAnsi"/>
+                <w:sz w:val="22"/>
+                <w:szCs w:val="22"/>
+              </w:rPr>
+              <w:t>Profile (with statistics)</w:t>
+            </w:r>
+          </w:p>
+          <w:p>
+            <w:pPr>
+              <w:pStyle w:val="ListParagraph"/>
+              <w:numPr>
+                <w:ilvl w:val="0"/>
+                <w:numId w:val="18"/>
+              </w:numPr>
+              <w:spacing w:before="40" w:after="40"/>
+              <w:contextualSpacing w:val="0"/>
+              <w:cnfStyle w:val="000000000000" w:firstRow="0" w:lastRow="0" w:firstColumn="0" w:lastColumn="0" w:oddVBand="0" w:evenVBand="0" w:oddHBand="0" w:evenHBand="0" w:firstRowFirstColumn="0" w:firstRowLastColumn="0" w:lastRowFirstColumn="0" w:lastRowLastColumn="0"/>
+              <w:rPr>
+                <w:rFonts w:asciiTheme="minorHAnsi" w:hAnsiTheme="minorHAnsi"/>
+                <w:sz w:val="22"/>
+                <w:szCs w:val="22"/>
+              </w:rPr>
+            </w:pPr>
+            <w:r>
+              <w:rPr>
+                <w:rFonts w:asciiTheme="minorHAnsi" w:hAnsiTheme="minorHAnsi"/>
+                <w:sz w:val="22"/>
+                <w:szCs w:val="22"/>
+              </w:rPr>
+              <w:t xml:space="preserve">Edit </w:t>
+            </w:r>
+            <w:r>
+              <w:rPr>
+                <w:rFonts w:asciiTheme="minorHAnsi" w:hAnsiTheme="minorHAnsi"/>
+                <w:sz w:val="22"/>
+                <w:szCs w:val="22"/>
+              </w:rPr>
+              <w:t xml:space="preserve">Own </w:t>
+            </w:r>
+            <w:bookmarkStart w:id="0" w:name="_GoBack"/>
+            <w:bookmarkEnd w:id="0"/>
+            <w:r>
+              <w:rPr>
+                <w:rFonts w:asciiTheme="minorHAnsi" w:hAnsiTheme="minorHAnsi"/>
+                <w:sz w:val="22"/>
+                <w:szCs w:val="22"/>
+              </w:rPr>
+              <w:t>Profile</w:t>
             </w:r>
           </w:p>
         </w:tc>
@@ -2862,7 +3385,6 @@
               <w:spacing w:before="40" w:after="40"/>
               <w:rPr>
                 <w:rFonts w:asciiTheme="minorHAnsi" w:hAnsiTheme="minorHAnsi"/>
-                <w:i/>
                 <w:sz w:val="22"/>
                 <w:szCs w:val="22"/>
               </w:rPr>
@@ -2870,11 +3392,10 @@
             <w:r>
               <w:rPr>
                 <w:rFonts w:asciiTheme="minorHAnsi" w:hAnsiTheme="minorHAnsi"/>
-                <w:i/>
                 <w:sz w:val="22"/>
                 <w:szCs w:val="22"/>
               </w:rPr>
-              <w:t>Recruitment Officer</w:t>
+              <w:t>Moderator</w:t>
             </w:r>
           </w:p>
         </w:tc>
@@ -2898,7 +3419,6 @@
               <w:cnfStyle w:val="000000000000" w:firstRow="0" w:lastRow="0" w:firstColumn="0" w:lastColumn="0" w:oddVBand="0" w:evenVBand="0" w:oddHBand="0" w:evenHBand="0" w:firstRowFirstColumn="0" w:firstRowLastColumn="0" w:lastRowFirstColumn="0" w:lastRowLastColumn="0"/>
               <w:rPr>
                 <w:rFonts w:asciiTheme="minorHAnsi" w:hAnsiTheme="minorHAnsi"/>
-                <w:i/>
                 <w:sz w:val="22"/>
                 <w:szCs w:val="22"/>
               </w:rPr>
@@ -2906,228 +3426,10 @@
             <w:r>
               <w:rPr>
                 <w:rFonts w:asciiTheme="minorHAnsi" w:hAnsiTheme="minorHAnsi"/>
-                <w:i/>
                 <w:sz w:val="22"/>
                 <w:szCs w:val="22"/>
               </w:rPr>
-              <w:t>For each submitted resume:</w:t>
-            </w:r>
-          </w:p>
-          <w:p>
-            <w:pPr>
-              <w:pStyle w:val="ListParagraph"/>
-              <w:numPr>
-                <w:ilvl w:val="0"/>
-                <w:numId w:val="19"/>
-              </w:numPr>
-              <w:spacing w:before="40" w:after="40"/>
-              <w:contextualSpacing w:val="0"/>
-              <w:cnfStyle w:val="000000000000" w:firstRow="0" w:lastRow="0" w:firstColumn="0" w:lastColumn="0" w:oddVBand="0" w:evenVBand="0" w:oddHBand="0" w:evenHBand="0" w:firstRowFirstColumn="0" w:firstRowLastColumn="0" w:lastRowFirstColumn="0" w:lastRowLastColumn="0"/>
-              <w:rPr>
-                <w:rFonts w:asciiTheme="minorHAnsi" w:hAnsiTheme="minorHAnsi"/>
-                <w:i/>
-                <w:sz w:val="22"/>
-                <w:szCs w:val="22"/>
-              </w:rPr>
-            </w:pPr>
-            <w:r>
-              <w:rPr>
-                <w:rFonts w:asciiTheme="minorHAnsi" w:hAnsiTheme="minorHAnsi"/>
-                <w:i/>
-                <w:sz w:val="22"/>
-                <w:szCs w:val="22"/>
-              </w:rPr>
-              <w:t>Places a timestamp (date and time the resume was received)</w:t>
-            </w:r>
-          </w:p>
-          <w:p>
-            <w:pPr>
-              <w:pStyle w:val="ListParagraph"/>
-              <w:numPr>
-                <w:ilvl w:val="0"/>
-                <w:numId w:val="19"/>
-              </w:numPr>
-              <w:spacing w:before="40" w:after="40"/>
-              <w:contextualSpacing w:val="0"/>
-              <w:cnfStyle w:val="000000000000" w:firstRow="0" w:lastRow="0" w:firstColumn="0" w:lastColumn="0" w:oddVBand="0" w:evenVBand="0" w:oddHBand="0" w:evenHBand="0" w:firstRowFirstColumn="0" w:firstRowLastColumn="0" w:lastRowFirstColumn="0" w:lastRowLastColumn="0"/>
-              <w:rPr>
-                <w:rFonts w:asciiTheme="minorHAnsi" w:hAnsiTheme="minorHAnsi"/>
-                <w:i/>
-                <w:sz w:val="22"/>
-                <w:szCs w:val="22"/>
-              </w:rPr>
-            </w:pPr>
-            <w:r>
-              <w:rPr>
-                <w:rFonts w:asciiTheme="minorHAnsi" w:hAnsiTheme="minorHAnsi"/>
-                <w:i/>
-                <w:sz w:val="22"/>
-                <w:szCs w:val="22"/>
-              </w:rPr>
-              <w:t>Marks the applicant with an "application" status</w:t>
-            </w:r>
-          </w:p>
-          <w:p>
-            <w:pPr>
-              <w:pStyle w:val="ListParagraph"/>
-              <w:numPr>
-                <w:ilvl w:val="0"/>
-                <w:numId w:val="19"/>
-              </w:numPr>
-              <w:spacing w:before="40" w:after="40"/>
-              <w:contextualSpacing w:val="0"/>
-              <w:cnfStyle w:val="000000000000" w:firstRow="0" w:lastRow="0" w:firstColumn="0" w:lastColumn="0" w:oddVBand="0" w:evenVBand="0" w:oddHBand="0" w:evenHBand="0" w:firstRowFirstColumn="0" w:firstRowLastColumn="0" w:lastRowFirstColumn="0" w:lastRowLastColumn="0"/>
-              <w:rPr>
-                <w:rFonts w:asciiTheme="minorHAnsi" w:hAnsiTheme="minorHAnsi"/>
-                <w:i/>
-                <w:sz w:val="22"/>
-                <w:szCs w:val="22"/>
-              </w:rPr>
-            </w:pPr>
-            <w:r>
-              <w:rPr>
-                <w:rFonts w:asciiTheme="minorHAnsi" w:hAnsiTheme="minorHAnsi"/>
-                <w:i/>
-                <w:sz w:val="22"/>
-                <w:szCs w:val="22"/>
-              </w:rPr>
-              <w:t>Assigns a unique applicant identification number</w:t>
-            </w:r>
-          </w:p>
-          <w:p>
-            <w:pPr>
-              <w:pStyle w:val="ListParagraph"/>
-              <w:numPr>
-                <w:ilvl w:val="0"/>
-                <w:numId w:val="19"/>
-              </w:numPr>
-              <w:spacing w:before="40" w:after="40"/>
-              <w:contextualSpacing w:val="0"/>
-              <w:cnfStyle w:val="000000000000" w:firstRow="0" w:lastRow="0" w:firstColumn="0" w:lastColumn="0" w:oddVBand="0" w:evenVBand="0" w:oddHBand="0" w:evenHBand="0" w:firstRowFirstColumn="0" w:firstRowLastColumn="0" w:lastRowFirstColumn="0" w:lastRowLastColumn="0"/>
-              <w:rPr>
-                <w:rFonts w:asciiTheme="minorHAnsi" w:hAnsiTheme="minorHAnsi"/>
-                <w:i/>
-                <w:sz w:val="22"/>
-                <w:szCs w:val="22"/>
-              </w:rPr>
-            </w:pPr>
-            <w:r>
-              <w:rPr>
-                <w:rFonts w:asciiTheme="minorHAnsi" w:hAnsiTheme="minorHAnsi"/>
-                <w:i/>
-                <w:sz w:val="22"/>
-                <w:szCs w:val="22"/>
-              </w:rPr>
-              <w:t>Logs the application form details in the Application Form logbook</w:t>
-            </w:r>
-          </w:p>
-          <w:p>
-            <w:pPr>
-              <w:pStyle w:val="ListParagraph"/>
-              <w:numPr>
-                <w:ilvl w:val="0"/>
-                <w:numId w:val="19"/>
-              </w:numPr>
-              <w:spacing w:before="40" w:after="40"/>
-              <w:contextualSpacing w:val="0"/>
-              <w:cnfStyle w:val="000000000000" w:firstRow="0" w:lastRow="0" w:firstColumn="0" w:lastColumn="0" w:oddVBand="0" w:evenVBand="0" w:oddHBand="0" w:evenHBand="0" w:firstRowFirstColumn="0" w:firstRowLastColumn="0" w:lastRowFirstColumn="0" w:lastRowLastColumn="0"/>
-              <w:rPr>
-                <w:rFonts w:asciiTheme="minorHAnsi" w:hAnsiTheme="minorHAnsi"/>
-                <w:i/>
-                <w:sz w:val="22"/>
-                <w:szCs w:val="22"/>
-              </w:rPr>
-            </w:pPr>
-            <w:r>
-              <w:rPr>
-                <w:rFonts w:asciiTheme="minorHAnsi" w:hAnsiTheme="minorHAnsi"/>
-                <w:i/>
-                <w:sz w:val="22"/>
-                <w:szCs w:val="22"/>
-              </w:rPr>
-              <w:t>Schedules an applicant for interview</w:t>
-            </w:r>
-          </w:p>
-          <w:p>
-            <w:pPr>
-              <w:pStyle w:val="ListParagraph"/>
-              <w:numPr>
-                <w:ilvl w:val="0"/>
-                <w:numId w:val="19"/>
-              </w:numPr>
-              <w:spacing w:before="40" w:after="40"/>
-              <w:contextualSpacing w:val="0"/>
-              <w:cnfStyle w:val="000000000000" w:firstRow="0" w:lastRow="0" w:firstColumn="0" w:lastColumn="0" w:oddVBand="0" w:evenVBand="0" w:oddHBand="0" w:evenHBand="0" w:firstRowFirstColumn="0" w:firstRowLastColumn="0" w:lastRowFirstColumn="0" w:lastRowLastColumn="0"/>
-              <w:rPr>
-                <w:rFonts w:asciiTheme="minorHAnsi" w:hAnsiTheme="minorHAnsi"/>
-                <w:i/>
-                <w:sz w:val="22"/>
-                <w:szCs w:val="22"/>
-              </w:rPr>
-            </w:pPr>
-            <w:r>
-              <w:rPr>
-                <w:rFonts w:asciiTheme="minorHAnsi" w:hAnsiTheme="minorHAnsi"/>
-                <w:i/>
-                <w:sz w:val="22"/>
-                <w:szCs w:val="22"/>
-              </w:rPr>
-              <w:lastRenderedPageBreak/>
-              <w:t>Logs the applicant name in the Inte</w:t>
-            </w:r>
-            <w:r>
-              <w:rPr>
-                <w:rFonts w:asciiTheme="minorHAnsi" w:hAnsiTheme="minorHAnsi"/>
-                <w:i/>
-                <w:sz w:val="22"/>
-                <w:szCs w:val="22"/>
-              </w:rPr>
-              <w:t>r</w:t>
-            </w:r>
-            <w:r>
-              <w:rPr>
-                <w:rFonts w:asciiTheme="minorHAnsi" w:hAnsiTheme="minorHAnsi"/>
-                <w:i/>
-                <w:sz w:val="22"/>
-                <w:szCs w:val="22"/>
-              </w:rPr>
-              <w:t>view Schedule logbook</w:t>
-            </w:r>
-          </w:p>
-          <w:p>
-            <w:pPr>
-              <w:pStyle w:val="ListParagraph"/>
-              <w:numPr>
-                <w:ilvl w:val="0"/>
-                <w:numId w:val="19"/>
-              </w:numPr>
-              <w:spacing w:before="40" w:after="40"/>
-              <w:contextualSpacing w:val="0"/>
-              <w:cnfStyle w:val="000000000000" w:firstRow="0" w:lastRow="0" w:firstColumn="0" w:lastColumn="0" w:oddVBand="0" w:evenVBand="0" w:oddHBand="0" w:evenHBand="0" w:firstRowFirstColumn="0" w:firstRowLastColumn="0" w:lastRowFirstColumn="0" w:lastRowLastColumn="0"/>
-              <w:rPr>
-                <w:rFonts w:asciiTheme="minorHAnsi" w:hAnsiTheme="minorHAnsi"/>
-                <w:i/>
-                <w:sz w:val="22"/>
-                <w:szCs w:val="22"/>
-              </w:rPr>
-            </w:pPr>
-            <w:r>
-              <w:rPr>
-                <w:rFonts w:asciiTheme="minorHAnsi" w:hAnsiTheme="minorHAnsi"/>
-                <w:i/>
-                <w:sz w:val="22"/>
-                <w:szCs w:val="22"/>
-              </w:rPr>
-              <w:t xml:space="preserve">Files the </w:t>
-            </w:r>
-            <w:r>
-              <w:rPr>
-                <w:rFonts w:asciiTheme="minorHAnsi" w:hAnsiTheme="minorHAnsi"/>
-                <w:i/>
-                <w:sz w:val="22"/>
-                <w:szCs w:val="22"/>
-              </w:rPr>
-              <w:t>application form in the Applicant Screening folder</w:t>
+              <w:t>All member privileges</w:t>
             </w:r>
           </w:p>
           <w:p>
@@ -3142,7 +3444,6 @@
               <w:cnfStyle w:val="000000000000" w:firstRow="0" w:lastRow="0" w:firstColumn="0" w:lastColumn="0" w:oddVBand="0" w:evenVBand="0" w:oddHBand="0" w:evenHBand="0" w:firstRowFirstColumn="0" w:firstRowLastColumn="0" w:lastRowFirstColumn="0" w:lastRowLastColumn="0"/>
               <w:rPr>
                 <w:rFonts w:asciiTheme="minorHAnsi" w:hAnsiTheme="minorHAnsi"/>
-                <w:i/>
                 <w:sz w:val="22"/>
                 <w:szCs w:val="22"/>
               </w:rPr>
@@ -3150,635 +3451,10 @@
             <w:r>
               <w:rPr>
                 <w:rFonts w:asciiTheme="minorHAnsi" w:hAnsiTheme="minorHAnsi"/>
-                <w:i/>
                 <w:sz w:val="22"/>
                 <w:szCs w:val="22"/>
               </w:rPr>
-              <w:t>Handles inquiries from applicants regarding their application status</w:t>
-            </w:r>
-          </w:p>
-        </w:tc>
-      </w:tr>
-      <w:tr>
-        <w:tc>
-          <w:tcPr>
-            <w:cnfStyle w:val="001000000000" w:firstRow="0" w:lastRow="0" w:firstColumn="1" w:lastColumn="0" w:oddVBand="0" w:evenVBand="0" w:oddHBand="0" w:evenHBand="0" w:firstRowFirstColumn="0" w:firstRowLastColumn="0" w:lastRowFirstColumn="0" w:lastRowLastColumn="0"/>
-            <w:tcW w:w="2410" w:type="dxa"/>
-            <w:tcBorders>
-              <w:top w:val="single" w:sz="4" w:space="0" w:color="auto"/>
-              <w:bottom w:val="single" w:sz="4" w:space="0" w:color="auto"/>
-            </w:tcBorders>
-          </w:tcPr>
-          <w:p>
-            <w:pPr>
-              <w:spacing w:before="40" w:after="40"/>
-              <w:rPr>
-                <w:rFonts w:asciiTheme="minorHAnsi" w:hAnsiTheme="minorHAnsi"/>
-                <w:i/>
-                <w:sz w:val="22"/>
-                <w:szCs w:val="22"/>
-              </w:rPr>
-            </w:pPr>
-            <w:r>
-              <w:rPr>
-                <w:rFonts w:asciiTheme="minorHAnsi" w:hAnsiTheme="minorHAnsi"/>
-                <w:i/>
-                <w:sz w:val="22"/>
-                <w:szCs w:val="22"/>
-              </w:rPr>
-              <w:lastRenderedPageBreak/>
-              <w:t>Training Officer</w:t>
-            </w:r>
-          </w:p>
-        </w:tc>
-        <w:tc>
-          <w:tcPr>
-            <w:tcW w:w="7778" w:type="dxa"/>
-            <w:tcBorders>
-              <w:top w:val="single" w:sz="4" w:space="0" w:color="auto"/>
-              <w:bottom w:val="single" w:sz="4" w:space="0" w:color="auto"/>
-            </w:tcBorders>
-          </w:tcPr>
-          <w:p>
-            <w:pPr>
-              <w:pStyle w:val="ListParagraph"/>
-              <w:numPr>
-                <w:ilvl w:val="0"/>
-                <w:numId w:val="20"/>
-              </w:numPr>
-              <w:spacing w:before="40" w:after="40"/>
-              <w:contextualSpacing w:val="0"/>
-              <w:cnfStyle w:val="000000000000" w:firstRow="0" w:lastRow="0" w:firstColumn="0" w:lastColumn="0" w:oddVBand="0" w:evenVBand="0" w:oddHBand="0" w:evenHBand="0" w:firstRowFirstColumn="0" w:firstRowLastColumn="0" w:lastRowFirstColumn="0" w:lastRowLastColumn="0"/>
-              <w:rPr>
-                <w:rFonts w:asciiTheme="minorHAnsi" w:hAnsiTheme="minorHAnsi"/>
-                <w:i/>
-                <w:sz w:val="22"/>
-                <w:szCs w:val="22"/>
-              </w:rPr>
-            </w:pPr>
-            <w:r>
-              <w:rPr>
-                <w:rFonts w:asciiTheme="minorHAnsi" w:hAnsiTheme="minorHAnsi"/>
-                <w:i/>
-                <w:sz w:val="22"/>
-                <w:szCs w:val="22"/>
-              </w:rPr>
-              <w:t>Identifies training courses in consultation with Call Center companies</w:t>
-            </w:r>
-          </w:p>
-          <w:p>
-            <w:pPr>
-              <w:pStyle w:val="ListParagraph"/>
-              <w:numPr>
-                <w:ilvl w:val="0"/>
-                <w:numId w:val="20"/>
-              </w:numPr>
-              <w:spacing w:before="40" w:after="40"/>
-              <w:contextualSpacing w:val="0"/>
-              <w:cnfStyle w:val="000000000000" w:firstRow="0" w:lastRow="0" w:firstColumn="0" w:lastColumn="0" w:oddVBand="0" w:evenVBand="0" w:oddHBand="0" w:evenHBand="0" w:firstRowFirstColumn="0" w:firstRowLastColumn="0" w:lastRowFirstColumn="0" w:lastRowLastColumn="0"/>
-              <w:rPr>
-                <w:rFonts w:asciiTheme="minorHAnsi" w:hAnsiTheme="minorHAnsi"/>
-                <w:i/>
-                <w:sz w:val="22"/>
-                <w:szCs w:val="22"/>
-              </w:rPr>
-            </w:pPr>
-            <w:r>
-              <w:rPr>
-                <w:rFonts w:asciiTheme="minorHAnsi" w:hAnsiTheme="minorHAnsi"/>
-                <w:i/>
-                <w:sz w:val="22"/>
-                <w:szCs w:val="22"/>
-              </w:rPr>
-              <w:t>Schedules course sessions</w:t>
-            </w:r>
-          </w:p>
-          <w:p>
-            <w:pPr>
-              <w:pStyle w:val="ListParagraph"/>
-              <w:numPr>
-                <w:ilvl w:val="0"/>
-                <w:numId w:val="20"/>
-              </w:numPr>
-              <w:spacing w:before="40" w:after="40"/>
-              <w:contextualSpacing w:val="0"/>
-              <w:cnfStyle w:val="000000000000" w:firstRow="0" w:lastRow="0" w:firstColumn="0" w:lastColumn="0" w:oddVBand="0" w:evenVBand="0" w:oddHBand="0" w:evenHBand="0" w:firstRowFirstColumn="0" w:firstRowLastColumn="0" w:lastRowFirstColumn="0" w:lastRowLastColumn="0"/>
-              <w:rPr>
-                <w:rFonts w:asciiTheme="minorHAnsi" w:hAnsiTheme="minorHAnsi"/>
-                <w:i/>
-                <w:sz w:val="22"/>
-                <w:szCs w:val="22"/>
-              </w:rPr>
-            </w:pPr>
-            <w:r>
-              <w:rPr>
-                <w:rFonts w:asciiTheme="minorHAnsi" w:hAnsiTheme="minorHAnsi"/>
-                <w:i/>
-                <w:sz w:val="22"/>
-                <w:szCs w:val="22"/>
-              </w:rPr>
-              <w:t>Posts course sessions</w:t>
-            </w:r>
-          </w:p>
-          <w:p>
-            <w:pPr>
-              <w:pStyle w:val="ListParagraph"/>
-              <w:numPr>
-                <w:ilvl w:val="0"/>
-                <w:numId w:val="20"/>
-              </w:numPr>
-              <w:spacing w:before="40" w:after="40"/>
-              <w:contextualSpacing w:val="0"/>
-              <w:cnfStyle w:val="000000000000" w:firstRow="0" w:lastRow="0" w:firstColumn="0" w:lastColumn="0" w:oddVBand="0" w:evenVBand="0" w:oddHBand="0" w:evenHBand="0" w:firstRowFirstColumn="0" w:firstRowLastColumn="0" w:lastRowFirstColumn="0" w:lastRowLastColumn="0"/>
-              <w:rPr>
-                <w:rFonts w:asciiTheme="minorHAnsi" w:hAnsiTheme="minorHAnsi"/>
-                <w:i/>
-                <w:sz w:val="22"/>
-                <w:szCs w:val="22"/>
-              </w:rPr>
-            </w:pPr>
-            <w:r>
-              <w:rPr>
-                <w:rFonts w:asciiTheme="minorHAnsi" w:hAnsiTheme="minorHAnsi"/>
-                <w:i/>
-                <w:sz w:val="22"/>
-                <w:szCs w:val="22"/>
-              </w:rPr>
-              <w:t>Handles inquiries from applicants regarding course offerings and enrollment</w:t>
-            </w:r>
-          </w:p>
-          <w:p>
-            <w:pPr>
-              <w:pStyle w:val="ListParagraph"/>
-              <w:numPr>
-                <w:ilvl w:val="0"/>
-                <w:numId w:val="20"/>
-              </w:numPr>
-              <w:spacing w:before="40" w:after="40"/>
-              <w:contextualSpacing w:val="0"/>
-              <w:cnfStyle w:val="000000000000" w:firstRow="0" w:lastRow="0" w:firstColumn="0" w:lastColumn="0" w:oddVBand="0" w:evenVBand="0" w:oddHBand="0" w:evenHBand="0" w:firstRowFirstColumn="0" w:firstRowLastColumn="0" w:lastRowFirstColumn="0" w:lastRowLastColumn="0"/>
-              <w:rPr>
-                <w:rFonts w:asciiTheme="minorHAnsi" w:hAnsiTheme="minorHAnsi"/>
-                <w:i/>
-                <w:sz w:val="22"/>
-                <w:szCs w:val="22"/>
-              </w:rPr>
-            </w:pPr>
-            <w:r>
-              <w:rPr>
-                <w:rFonts w:asciiTheme="minorHAnsi" w:hAnsiTheme="minorHAnsi"/>
-                <w:i/>
-                <w:sz w:val="22"/>
-                <w:szCs w:val="22"/>
-              </w:rPr>
-              <w:t>Prepared enrollment statistics</w:t>
-            </w:r>
-          </w:p>
-        </w:tc>
-      </w:tr>
-      <w:tr>
-        <w:tc>
-          <w:tcPr>
-            <w:cnfStyle w:val="001000000000" w:firstRow="0" w:lastRow="0" w:firstColumn="1" w:lastColumn="0" w:oddVBand="0" w:evenVBand="0" w:oddHBand="0" w:evenHBand="0" w:firstRowFirstColumn="0" w:firstRowLastColumn="0" w:lastRowFirstColumn="0" w:lastRowLastColumn="0"/>
-            <w:tcW w:w="2410" w:type="dxa"/>
-            <w:tcBorders>
-              <w:top w:val="single" w:sz="4" w:space="0" w:color="auto"/>
-              <w:bottom w:val="single" w:sz="4" w:space="0" w:color="auto"/>
-            </w:tcBorders>
-          </w:tcPr>
-          <w:p>
-            <w:pPr>
-              <w:spacing w:before="40" w:after="40"/>
-              <w:rPr>
-                <w:rFonts w:asciiTheme="minorHAnsi" w:hAnsiTheme="minorHAnsi"/>
-                <w:i/>
-                <w:sz w:val="22"/>
-                <w:szCs w:val="22"/>
-              </w:rPr>
-            </w:pPr>
-            <w:r>
-              <w:rPr>
-                <w:rFonts w:asciiTheme="minorHAnsi" w:hAnsiTheme="minorHAnsi"/>
-                <w:i/>
-                <w:sz w:val="22"/>
-                <w:szCs w:val="22"/>
-              </w:rPr>
-              <w:t>Applicant Screening Officer</w:t>
-            </w:r>
-          </w:p>
-        </w:tc>
-        <w:tc>
-          <w:tcPr>
-            <w:tcW w:w="7778" w:type="dxa"/>
-            <w:tcBorders>
-              <w:top w:val="single" w:sz="4" w:space="0" w:color="auto"/>
-              <w:bottom w:val="single" w:sz="4" w:space="0" w:color="auto"/>
-            </w:tcBorders>
-          </w:tcPr>
-          <w:p>
-            <w:pPr>
-              <w:pStyle w:val="ListParagraph"/>
-              <w:numPr>
-                <w:ilvl w:val="0"/>
-                <w:numId w:val="20"/>
-              </w:numPr>
-              <w:spacing w:before="40" w:after="40"/>
-              <w:contextualSpacing w:val="0"/>
-              <w:cnfStyle w:val="000000000000" w:firstRow="0" w:lastRow="0" w:firstColumn="0" w:lastColumn="0" w:oddVBand="0" w:evenVBand="0" w:oddHBand="0" w:evenHBand="0" w:firstRowFirstColumn="0" w:firstRowLastColumn="0" w:lastRowFirstColumn="0" w:lastRowLastColumn="0"/>
-              <w:rPr>
-                <w:rFonts w:asciiTheme="minorHAnsi" w:hAnsiTheme="minorHAnsi"/>
-                <w:i/>
-                <w:sz w:val="22"/>
-                <w:szCs w:val="22"/>
-              </w:rPr>
-            </w:pPr>
-            <w:r>
-              <w:rPr>
-                <w:rFonts w:asciiTheme="minorHAnsi" w:hAnsiTheme="minorHAnsi"/>
-                <w:i/>
-                <w:sz w:val="22"/>
-                <w:szCs w:val="22"/>
-              </w:rPr>
-              <w:t>Interviews applicants</w:t>
-            </w:r>
-          </w:p>
-          <w:p>
-            <w:pPr>
-              <w:pStyle w:val="ListParagraph"/>
-              <w:numPr>
-                <w:ilvl w:val="0"/>
-                <w:numId w:val="20"/>
-              </w:numPr>
-              <w:spacing w:before="40" w:after="40"/>
-              <w:contextualSpacing w:val="0"/>
-              <w:cnfStyle w:val="000000000000" w:firstRow="0" w:lastRow="0" w:firstColumn="0" w:lastColumn="0" w:oddVBand="0" w:evenVBand="0" w:oddHBand="0" w:evenHBand="0" w:firstRowFirstColumn="0" w:firstRowLastColumn="0" w:lastRowFirstColumn="0" w:lastRowLastColumn="0"/>
-              <w:rPr>
-                <w:rFonts w:asciiTheme="minorHAnsi" w:hAnsiTheme="minorHAnsi"/>
-                <w:i/>
-                <w:sz w:val="22"/>
-                <w:szCs w:val="22"/>
-              </w:rPr>
-            </w:pPr>
-            <w:r>
-              <w:rPr>
-                <w:rFonts w:asciiTheme="minorHAnsi" w:hAnsiTheme="minorHAnsi"/>
-                <w:i/>
-                <w:sz w:val="22"/>
-                <w:szCs w:val="22"/>
-              </w:rPr>
-              <w:t>Decides whether to "accept" or "reject" an applicant and marks the resume accordingly</w:t>
-            </w:r>
-          </w:p>
-          <w:p>
-            <w:pPr>
-              <w:pStyle w:val="ListParagraph"/>
-              <w:numPr>
-                <w:ilvl w:val="0"/>
-                <w:numId w:val="20"/>
-              </w:numPr>
-              <w:spacing w:before="40" w:after="40"/>
-              <w:contextualSpacing w:val="0"/>
-              <w:cnfStyle w:val="000000000000" w:firstRow="0" w:lastRow="0" w:firstColumn="0" w:lastColumn="0" w:oddVBand="0" w:evenVBand="0" w:oddHBand="0" w:evenHBand="0" w:firstRowFirstColumn="0" w:firstRowLastColumn="0" w:lastRowFirstColumn="0" w:lastRowLastColumn="0"/>
-              <w:rPr>
-                <w:rFonts w:asciiTheme="minorHAnsi" w:hAnsiTheme="minorHAnsi"/>
-                <w:i/>
-                <w:sz w:val="22"/>
-                <w:szCs w:val="22"/>
-              </w:rPr>
-            </w:pPr>
-            <w:r>
-              <w:rPr>
-                <w:rFonts w:asciiTheme="minorHAnsi" w:hAnsiTheme="minorHAnsi"/>
-                <w:i/>
-                <w:sz w:val="22"/>
-                <w:szCs w:val="22"/>
-              </w:rPr>
-              <w:t>Prepares a training plan for each accepted applicant</w:t>
-            </w:r>
-          </w:p>
-          <w:p>
-            <w:pPr>
-              <w:pStyle w:val="ListParagraph"/>
-              <w:numPr>
-                <w:ilvl w:val="0"/>
-                <w:numId w:val="20"/>
-              </w:numPr>
-              <w:spacing w:before="40" w:after="40"/>
-              <w:contextualSpacing w:val="0"/>
-              <w:cnfStyle w:val="000000000000" w:firstRow="0" w:lastRow="0" w:firstColumn="0" w:lastColumn="0" w:oddVBand="0" w:evenVBand="0" w:oddHBand="0" w:evenHBand="0" w:firstRowFirstColumn="0" w:firstRowLastColumn="0" w:lastRowFirstColumn="0" w:lastRowLastColumn="0"/>
-              <w:rPr>
-                <w:rFonts w:asciiTheme="minorHAnsi" w:hAnsiTheme="minorHAnsi"/>
-                <w:i/>
-                <w:sz w:val="22"/>
-                <w:szCs w:val="22"/>
-              </w:rPr>
-            </w:pPr>
-            <w:r>
-              <w:rPr>
-                <w:rFonts w:asciiTheme="minorHAnsi" w:hAnsiTheme="minorHAnsi"/>
-                <w:i/>
-                <w:sz w:val="22"/>
-                <w:szCs w:val="22"/>
-              </w:rPr>
-              <w:t>Emails each applicant regarding his/her application status</w:t>
-            </w:r>
-          </w:p>
-          <w:p>
-            <w:pPr>
-              <w:pStyle w:val="ListParagraph"/>
-              <w:numPr>
-                <w:ilvl w:val="0"/>
-                <w:numId w:val="20"/>
-              </w:numPr>
-              <w:spacing w:before="40" w:after="40"/>
-              <w:contextualSpacing w:val="0"/>
-              <w:cnfStyle w:val="000000000000" w:firstRow="0" w:lastRow="0" w:firstColumn="0" w:lastColumn="0" w:oddVBand="0" w:evenVBand="0" w:oddHBand="0" w:evenHBand="0" w:firstRowFirstColumn="0" w:firstRowLastColumn="0" w:lastRowFirstColumn="0" w:lastRowLastColumn="0"/>
-              <w:rPr>
-                <w:rFonts w:asciiTheme="minorHAnsi" w:hAnsiTheme="minorHAnsi"/>
-                <w:i/>
-                <w:sz w:val="22"/>
-                <w:szCs w:val="22"/>
-              </w:rPr>
-            </w:pPr>
-            <w:r>
-              <w:rPr>
-                <w:rFonts w:asciiTheme="minorHAnsi" w:hAnsiTheme="minorHAnsi"/>
-                <w:i/>
-                <w:sz w:val="22"/>
-                <w:szCs w:val="22"/>
-              </w:rPr>
-              <w:t>Changes the status of accepted applicants to "training"</w:t>
-            </w:r>
-          </w:p>
-        </w:tc>
-      </w:tr>
-      <w:tr>
-        <w:tc>
-          <w:tcPr>
-            <w:cnfStyle w:val="001000000000" w:firstRow="0" w:lastRow="0" w:firstColumn="1" w:lastColumn="0" w:oddVBand="0" w:evenVBand="0" w:oddHBand="0" w:evenHBand="0" w:firstRowFirstColumn="0" w:firstRowLastColumn="0" w:lastRowFirstColumn="0" w:lastRowLastColumn="0"/>
-            <w:tcW w:w="2410" w:type="dxa"/>
-            <w:tcBorders>
-              <w:top w:val="single" w:sz="4" w:space="0" w:color="auto"/>
-              <w:bottom w:val="single" w:sz="4" w:space="0" w:color="auto"/>
-            </w:tcBorders>
-          </w:tcPr>
-          <w:p>
-            <w:pPr>
-              <w:spacing w:before="40" w:after="40"/>
-              <w:rPr>
-                <w:rFonts w:asciiTheme="minorHAnsi" w:hAnsiTheme="minorHAnsi"/>
-                <w:i/>
-                <w:sz w:val="22"/>
-                <w:szCs w:val="22"/>
-              </w:rPr>
-            </w:pPr>
-            <w:r>
-              <w:rPr>
-                <w:rFonts w:asciiTheme="minorHAnsi" w:hAnsiTheme="minorHAnsi"/>
-                <w:i/>
-                <w:sz w:val="22"/>
-                <w:szCs w:val="22"/>
-              </w:rPr>
-              <w:t>Call Center Company</w:t>
-            </w:r>
-          </w:p>
-        </w:tc>
-        <w:tc>
-          <w:tcPr>
-            <w:tcW w:w="7778" w:type="dxa"/>
-            <w:tcBorders>
-              <w:top w:val="single" w:sz="4" w:space="0" w:color="auto"/>
-              <w:bottom w:val="single" w:sz="4" w:space="0" w:color="auto"/>
-            </w:tcBorders>
-          </w:tcPr>
-          <w:p>
-            <w:pPr>
-              <w:pStyle w:val="ListParagraph"/>
-              <w:numPr>
-                <w:ilvl w:val="0"/>
-                <w:numId w:val="20"/>
-              </w:numPr>
-              <w:spacing w:before="40" w:after="40"/>
-              <w:contextualSpacing w:val="0"/>
-              <w:cnfStyle w:val="000000000000" w:firstRow="0" w:lastRow="0" w:firstColumn="0" w:lastColumn="0" w:oddVBand="0" w:evenVBand="0" w:oddHBand="0" w:evenHBand="0" w:firstRowFirstColumn="0" w:firstRowLastColumn="0" w:lastRowFirstColumn="0" w:lastRowLastColumn="0"/>
-              <w:rPr>
-                <w:rFonts w:asciiTheme="minorHAnsi" w:hAnsiTheme="minorHAnsi"/>
-                <w:i/>
-                <w:sz w:val="22"/>
-                <w:szCs w:val="22"/>
-              </w:rPr>
-            </w:pPr>
-            <w:r>
-              <w:rPr>
-                <w:rFonts w:asciiTheme="minorHAnsi" w:hAnsiTheme="minorHAnsi"/>
-                <w:i/>
-                <w:sz w:val="22"/>
-                <w:szCs w:val="22"/>
-              </w:rPr>
-              <w:t>Fills-up registration forms</w:t>
-            </w:r>
-          </w:p>
-          <w:p>
-            <w:pPr>
-              <w:pStyle w:val="ListParagraph"/>
-              <w:numPr>
-                <w:ilvl w:val="0"/>
-                <w:numId w:val="20"/>
-              </w:numPr>
-              <w:spacing w:before="40" w:after="40"/>
-              <w:contextualSpacing w:val="0"/>
-              <w:cnfStyle w:val="000000000000" w:firstRow="0" w:lastRow="0" w:firstColumn="0" w:lastColumn="0" w:oddVBand="0" w:evenVBand="0" w:oddHBand="0" w:evenHBand="0" w:firstRowFirstColumn="0" w:firstRowLastColumn="0" w:lastRowFirstColumn="0" w:lastRowLastColumn="0"/>
-              <w:rPr>
-                <w:rFonts w:asciiTheme="minorHAnsi" w:hAnsiTheme="minorHAnsi"/>
-                <w:i/>
-                <w:sz w:val="22"/>
-                <w:szCs w:val="22"/>
-              </w:rPr>
-            </w:pPr>
-            <w:r>
-              <w:rPr>
-                <w:rFonts w:asciiTheme="minorHAnsi" w:hAnsiTheme="minorHAnsi"/>
-                <w:i/>
-                <w:sz w:val="22"/>
-                <w:szCs w:val="22"/>
-              </w:rPr>
-              <w:t>Notifies ECTPA of job openings</w:t>
-            </w:r>
-          </w:p>
-          <w:p>
-            <w:pPr>
-              <w:pStyle w:val="ListParagraph"/>
-              <w:numPr>
-                <w:ilvl w:val="0"/>
-                <w:numId w:val="20"/>
-              </w:numPr>
-              <w:spacing w:before="40" w:after="40"/>
-              <w:contextualSpacing w:val="0"/>
-              <w:cnfStyle w:val="000000000000" w:firstRow="0" w:lastRow="0" w:firstColumn="0" w:lastColumn="0" w:oddVBand="0" w:evenVBand="0" w:oddHBand="0" w:evenHBand="0" w:firstRowFirstColumn="0" w:firstRowLastColumn="0" w:lastRowFirstColumn="0" w:lastRowLastColumn="0"/>
-              <w:rPr>
-                <w:rFonts w:asciiTheme="minorHAnsi" w:hAnsiTheme="minorHAnsi"/>
-                <w:i/>
-                <w:sz w:val="22"/>
-                <w:szCs w:val="22"/>
-              </w:rPr>
-            </w:pPr>
-            <w:r>
-              <w:rPr>
-                <w:rFonts w:asciiTheme="minorHAnsi" w:hAnsiTheme="minorHAnsi"/>
-                <w:i/>
-                <w:sz w:val="22"/>
-                <w:szCs w:val="22"/>
-              </w:rPr>
-              <w:t>Prepares list of accepted candidate applicants</w:t>
-            </w:r>
-          </w:p>
-        </w:tc>
-      </w:tr>
-      <w:tr>
-        <w:tc>
-          <w:tcPr>
-            <w:cnfStyle w:val="001000000000" w:firstRow="0" w:lastRow="0" w:firstColumn="1" w:lastColumn="0" w:oddVBand="0" w:evenVBand="0" w:oddHBand="0" w:evenHBand="0" w:firstRowFirstColumn="0" w:firstRowLastColumn="0" w:lastRowFirstColumn="0" w:lastRowLastColumn="0"/>
-            <w:tcW w:w="2410" w:type="dxa"/>
-            <w:tcBorders>
-              <w:top w:val="single" w:sz="4" w:space="0" w:color="auto"/>
-              <w:bottom w:val="single" w:sz="4" w:space="0" w:color="auto"/>
-            </w:tcBorders>
-          </w:tcPr>
-          <w:p>
-            <w:pPr>
-              <w:spacing w:before="40" w:after="40"/>
-              <w:rPr>
-                <w:rFonts w:asciiTheme="minorHAnsi" w:hAnsiTheme="minorHAnsi"/>
-                <w:i/>
-                <w:sz w:val="22"/>
-                <w:szCs w:val="22"/>
-              </w:rPr>
-            </w:pPr>
-            <w:r>
-              <w:rPr>
-                <w:rFonts w:asciiTheme="minorHAnsi" w:hAnsiTheme="minorHAnsi"/>
-                <w:i/>
-                <w:sz w:val="22"/>
-                <w:szCs w:val="22"/>
-              </w:rPr>
-              <w:t>Account Officer</w:t>
-            </w:r>
-          </w:p>
-        </w:tc>
-        <w:tc>
-          <w:tcPr>
-            <w:tcW w:w="7778" w:type="dxa"/>
-            <w:tcBorders>
-              <w:top w:val="single" w:sz="4" w:space="0" w:color="auto"/>
-              <w:bottom w:val="single" w:sz="4" w:space="0" w:color="auto"/>
-            </w:tcBorders>
-          </w:tcPr>
-          <w:p>
-            <w:pPr>
-              <w:pStyle w:val="ListParagraph"/>
-              <w:numPr>
-                <w:ilvl w:val="0"/>
-                <w:numId w:val="20"/>
-              </w:numPr>
-              <w:spacing w:before="40" w:after="40"/>
-              <w:contextualSpacing w:val="0"/>
-              <w:cnfStyle w:val="000000000000" w:firstRow="0" w:lastRow="0" w:firstColumn="0" w:lastColumn="0" w:oddVBand="0" w:evenVBand="0" w:oddHBand="0" w:evenHBand="0" w:firstRowFirstColumn="0" w:firstRowLastColumn="0" w:lastRowFirstColumn="0" w:lastRowLastColumn="0"/>
-              <w:rPr>
-                <w:rFonts w:asciiTheme="minorHAnsi" w:hAnsiTheme="minorHAnsi"/>
-                <w:i/>
-                <w:sz w:val="22"/>
-                <w:szCs w:val="22"/>
-              </w:rPr>
-            </w:pPr>
-            <w:r>
-              <w:rPr>
-                <w:rFonts w:asciiTheme="minorHAnsi" w:hAnsiTheme="minorHAnsi"/>
-                <w:i/>
-                <w:sz w:val="22"/>
-                <w:szCs w:val="22"/>
-              </w:rPr>
-              <w:t>Assigns a unique identification number to companies</w:t>
-            </w:r>
-          </w:p>
-          <w:p>
-            <w:pPr>
-              <w:pStyle w:val="ListParagraph"/>
-              <w:numPr>
-                <w:ilvl w:val="0"/>
-                <w:numId w:val="20"/>
-              </w:numPr>
-              <w:spacing w:before="40" w:after="40"/>
-              <w:contextualSpacing w:val="0"/>
-              <w:cnfStyle w:val="000000000000" w:firstRow="0" w:lastRow="0" w:firstColumn="0" w:lastColumn="0" w:oddVBand="0" w:evenVBand="0" w:oddHBand="0" w:evenHBand="0" w:firstRowFirstColumn="0" w:firstRowLastColumn="0" w:lastRowFirstColumn="0" w:lastRowLastColumn="0"/>
-              <w:rPr>
-                <w:rFonts w:asciiTheme="minorHAnsi" w:hAnsiTheme="minorHAnsi"/>
-                <w:i/>
-                <w:sz w:val="22"/>
-                <w:szCs w:val="22"/>
-              </w:rPr>
-            </w:pPr>
-            <w:r>
-              <w:rPr>
-                <w:rFonts w:asciiTheme="minorHAnsi" w:hAnsiTheme="minorHAnsi"/>
-                <w:i/>
-                <w:sz w:val="22"/>
-                <w:szCs w:val="22"/>
-              </w:rPr>
-              <w:t>Accomplishes a job opening request form and updates its status accordingly</w:t>
-            </w:r>
-          </w:p>
-          <w:p>
-            <w:pPr>
-              <w:pStyle w:val="ListParagraph"/>
-              <w:numPr>
-                <w:ilvl w:val="0"/>
-                <w:numId w:val="20"/>
-              </w:numPr>
-              <w:spacing w:before="40" w:after="40"/>
-              <w:contextualSpacing w:val="0"/>
-              <w:cnfStyle w:val="000000000000" w:firstRow="0" w:lastRow="0" w:firstColumn="0" w:lastColumn="0" w:oddVBand="0" w:evenVBand="0" w:oddHBand="0" w:evenHBand="0" w:firstRowFirstColumn="0" w:firstRowLastColumn="0" w:lastRowFirstColumn="0" w:lastRowLastColumn="0"/>
-              <w:rPr>
-                <w:rFonts w:asciiTheme="minorHAnsi" w:hAnsiTheme="minorHAnsi"/>
-                <w:i/>
-                <w:sz w:val="22"/>
-                <w:szCs w:val="22"/>
-              </w:rPr>
-            </w:pPr>
-            <w:r>
-              <w:rPr>
-                <w:rFonts w:asciiTheme="minorHAnsi" w:hAnsiTheme="minorHAnsi"/>
-                <w:i/>
-                <w:sz w:val="22"/>
-                <w:szCs w:val="22"/>
-              </w:rPr>
-              <w:t>Selects the required number of "ready for deployment" applicants</w:t>
-            </w:r>
-          </w:p>
-          <w:p>
-            <w:pPr>
-              <w:pStyle w:val="ListParagraph"/>
-              <w:numPr>
-                <w:ilvl w:val="0"/>
-                <w:numId w:val="20"/>
-              </w:numPr>
-              <w:spacing w:before="40" w:after="40"/>
-              <w:contextualSpacing w:val="0"/>
-              <w:cnfStyle w:val="000000000000" w:firstRow="0" w:lastRow="0" w:firstColumn="0" w:lastColumn="0" w:oddVBand="0" w:evenVBand="0" w:oddHBand="0" w:evenHBand="0" w:firstRowFirstColumn="0" w:firstRowLastColumn="0" w:lastRowFirstColumn="0" w:lastRowLastColumn="0"/>
-              <w:rPr>
-                <w:rFonts w:asciiTheme="minorHAnsi" w:hAnsiTheme="minorHAnsi"/>
-                <w:i/>
-                <w:sz w:val="22"/>
-                <w:szCs w:val="22"/>
-              </w:rPr>
-            </w:pPr>
-            <w:r>
-              <w:rPr>
-                <w:rFonts w:asciiTheme="minorHAnsi" w:hAnsiTheme="minorHAnsi"/>
-                <w:i/>
-                <w:sz w:val="22"/>
-                <w:szCs w:val="22"/>
-              </w:rPr>
-              <w:t>Updates status of candidate applicants to "applicant screening by company" Forwards list of accepted applicants to the employment officer</w:t>
+              <w:t>Moderates flagged users</w:t>
             </w:r>
           </w:p>
         </w:tc>
@@ -3798,7 +3474,6 @@
               <w:spacing w:before="40" w:after="40"/>
               <w:rPr>
                 <w:rFonts w:asciiTheme="minorHAnsi" w:hAnsiTheme="minorHAnsi"/>
-                <w:i/>
                 <w:sz w:val="22"/>
                 <w:szCs w:val="22"/>
               </w:rPr>
@@ -3806,11 +3481,10 @@
             <w:r>
               <w:rPr>
                 <w:rFonts w:asciiTheme="minorHAnsi" w:hAnsiTheme="minorHAnsi"/>
-                <w:i/>
                 <w:sz w:val="22"/>
                 <w:szCs w:val="22"/>
               </w:rPr>
-              <w:t>Employment Officer</w:t>
+              <w:t>Administrator</w:t>
             </w:r>
           </w:p>
         </w:tc>
@@ -3834,7 +3508,6 @@
               <w:cnfStyle w:val="000000000000" w:firstRow="0" w:lastRow="0" w:firstColumn="0" w:lastColumn="0" w:oddVBand="0" w:evenVBand="0" w:oddHBand="0" w:evenHBand="0" w:firstRowFirstColumn="0" w:firstRowLastColumn="0" w:lastRowFirstColumn="0" w:lastRowLastColumn="0"/>
               <w:rPr>
                 <w:rFonts w:asciiTheme="minorHAnsi" w:hAnsiTheme="minorHAnsi"/>
-                <w:i/>
                 <w:sz w:val="22"/>
                 <w:szCs w:val="22"/>
               </w:rPr>
@@ -3842,11 +3515,10 @@
             <w:r>
               <w:rPr>
                 <w:rFonts w:asciiTheme="minorHAnsi" w:hAnsiTheme="minorHAnsi"/>
-                <w:i/>
                 <w:sz w:val="22"/>
                 <w:szCs w:val="22"/>
               </w:rPr>
-              <w:t>Changes the status of the accepted applicants to "deployed"</w:t>
+              <w:t>All moderator privileges</w:t>
             </w:r>
           </w:p>
           <w:p>
@@ -3861,7 +3533,6 @@
               <w:cnfStyle w:val="000000000000" w:firstRow="0" w:lastRow="0" w:firstColumn="0" w:lastColumn="0" w:oddVBand="0" w:evenVBand="0" w:oddHBand="0" w:evenHBand="0" w:firstRowFirstColumn="0" w:firstRowLastColumn="0" w:lastRowFirstColumn="0" w:lastRowLastColumn="0"/>
               <w:rPr>
                 <w:rFonts w:asciiTheme="minorHAnsi" w:hAnsiTheme="minorHAnsi"/>
-                <w:i/>
                 <w:sz w:val="22"/>
                 <w:szCs w:val="22"/>
               </w:rPr>
@@ -3869,119 +3540,10 @@
             <w:r>
               <w:rPr>
                 <w:rFonts w:asciiTheme="minorHAnsi" w:hAnsiTheme="minorHAnsi"/>
-                <w:i/>
                 <w:sz w:val="22"/>
                 <w:szCs w:val="22"/>
               </w:rPr>
-              <w:t>Updates the employment record of the applicants</w:t>
-            </w:r>
-          </w:p>
-          <w:p>
-            <w:pPr>
-              <w:pStyle w:val="ListParagraph"/>
-              <w:numPr>
-                <w:ilvl w:val="0"/>
-                <w:numId w:val="20"/>
-              </w:numPr>
-              <w:spacing w:before="40" w:after="40"/>
-              <w:contextualSpacing w:val="0"/>
-              <w:cnfStyle w:val="000000000000" w:firstRow="0" w:lastRow="0" w:firstColumn="0" w:lastColumn="0" w:oddVBand="0" w:evenVBand="0" w:oddHBand="0" w:evenHBand="0" w:firstRowFirstColumn="0" w:firstRowLastColumn="0" w:lastRowFirstColumn="0" w:lastRowLastColumn="0"/>
-              <w:rPr>
-                <w:rFonts w:asciiTheme="minorHAnsi" w:hAnsiTheme="minorHAnsi"/>
-                <w:i/>
-                <w:sz w:val="22"/>
-                <w:szCs w:val="22"/>
-              </w:rPr>
-            </w:pPr>
-            <w:r>
-              <w:rPr>
-                <w:rFonts w:asciiTheme="minorHAnsi" w:hAnsiTheme="minorHAnsi"/>
-                <w:i/>
-                <w:sz w:val="22"/>
-                <w:szCs w:val="22"/>
-              </w:rPr>
-              <w:t>Prepares the employment contract</w:t>
-            </w:r>
-          </w:p>
-          <w:p>
-            <w:pPr>
-              <w:pStyle w:val="ListParagraph"/>
-              <w:numPr>
-                <w:ilvl w:val="0"/>
-                <w:numId w:val="20"/>
-              </w:numPr>
-              <w:spacing w:before="40" w:after="40"/>
-              <w:contextualSpacing w:val="0"/>
-              <w:cnfStyle w:val="000000000000" w:firstRow="0" w:lastRow="0" w:firstColumn="0" w:lastColumn="0" w:oddVBand="0" w:evenVBand="0" w:oddHBand="0" w:evenHBand="0" w:firstRowFirstColumn="0" w:firstRowLastColumn="0" w:lastRowFirstColumn="0" w:lastRowLastColumn="0"/>
-              <w:rPr>
-                <w:rFonts w:asciiTheme="minorHAnsi" w:hAnsiTheme="minorHAnsi"/>
-                <w:i/>
-                <w:sz w:val="22"/>
-                <w:szCs w:val="22"/>
-              </w:rPr>
-            </w:pPr>
-            <w:r>
-              <w:rPr>
-                <w:rFonts w:asciiTheme="minorHAnsi" w:hAnsiTheme="minorHAnsi"/>
-                <w:i/>
-                <w:sz w:val="22"/>
-                <w:szCs w:val="22"/>
-              </w:rPr>
-              <w:t>Reviews the feedback from companies regarding an applicant</w:t>
-            </w:r>
-          </w:p>
-          <w:p>
-            <w:pPr>
-              <w:pStyle w:val="ListParagraph"/>
-              <w:numPr>
-                <w:ilvl w:val="0"/>
-                <w:numId w:val="20"/>
-              </w:numPr>
-              <w:spacing w:before="40" w:after="40"/>
-              <w:contextualSpacing w:val="0"/>
-              <w:cnfStyle w:val="000000000000" w:firstRow="0" w:lastRow="0" w:firstColumn="0" w:lastColumn="0" w:oddVBand="0" w:evenVBand="0" w:oddHBand="0" w:evenHBand="0" w:firstRowFirstColumn="0" w:firstRowLastColumn="0" w:lastRowFirstColumn="0" w:lastRowLastColumn="0"/>
-              <w:rPr>
-                <w:rFonts w:asciiTheme="minorHAnsi" w:hAnsiTheme="minorHAnsi"/>
-                <w:i/>
-                <w:sz w:val="22"/>
-                <w:szCs w:val="22"/>
-              </w:rPr>
-            </w:pPr>
-            <w:r>
-              <w:rPr>
-                <w:rFonts w:asciiTheme="minorHAnsi" w:hAnsiTheme="minorHAnsi"/>
-                <w:i/>
-                <w:sz w:val="22"/>
-                <w:szCs w:val="22"/>
-              </w:rPr>
-              <w:t>Prepares a new training plan for returning applicants</w:t>
-            </w:r>
-          </w:p>
-          <w:p>
-            <w:pPr>
-              <w:pStyle w:val="ListParagraph"/>
-              <w:numPr>
-                <w:ilvl w:val="0"/>
-                <w:numId w:val="20"/>
-              </w:numPr>
-              <w:spacing w:before="40" w:after="40"/>
-              <w:contextualSpacing w:val="0"/>
-              <w:cnfStyle w:val="000000000000" w:firstRow="0" w:lastRow="0" w:firstColumn="0" w:lastColumn="0" w:oddVBand="0" w:evenVBand="0" w:oddHBand="0" w:evenHBand="0" w:firstRowFirstColumn="0" w:firstRowLastColumn="0" w:lastRowFirstColumn="0" w:lastRowLastColumn="0"/>
-              <w:rPr>
-                <w:rFonts w:asciiTheme="minorHAnsi" w:hAnsiTheme="minorHAnsi"/>
-                <w:i/>
-                <w:sz w:val="22"/>
-                <w:szCs w:val="22"/>
-              </w:rPr>
-            </w:pPr>
-            <w:r>
-              <w:rPr>
-                <w:rFonts w:asciiTheme="minorHAnsi" w:hAnsiTheme="minorHAnsi"/>
-                <w:i/>
-                <w:sz w:val="22"/>
-                <w:szCs w:val="22"/>
-              </w:rPr>
-              <w:t>Updates the status of the applicant accordingly (i.e., "training", "ready for deployment", "discontinued")</w:t>
+              <w:t>Grants moderator or administrator privileges</w:t>
             </w:r>
           </w:p>
         </w:tc>
@@ -3993,7 +3555,6 @@
         <w:jc w:val="center"/>
         <w:rPr>
           <w:rFonts w:asciiTheme="minorHAnsi" w:hAnsiTheme="minorHAnsi"/>
-          <w:i/>
           <w:sz w:val="22"/>
           <w:szCs w:val="22"/>
         </w:rPr>
@@ -4001,11 +3562,18 @@
       <w:r>
         <w:rPr>
           <w:rFonts w:asciiTheme="minorHAnsi" w:hAnsiTheme="minorHAnsi"/>
-          <w:i/>
           <w:sz w:val="22"/>
           <w:szCs w:val="22"/>
         </w:rPr>
-        <w:t>Table 2-1. Employee Roles and Tasks in ECTPA</w:t>
+        <w:t xml:space="preserve">Table 2-1. </w:t>
+      </w:r>
+      <w:r>
+        <w:rPr>
+          <w:rFonts w:asciiTheme="minorHAnsi" w:hAnsiTheme="minorHAnsi"/>
+          <w:sz w:val="22"/>
+          <w:szCs w:val="22"/>
+        </w:rPr>
+        <w:t>Member hierarchy in the Avalon Online</w:t>
       </w:r>
     </w:p>
     <w:p>
@@ -4029,10 +3597,10 @@
           <w:sz w:val="36"/>
         </w:rPr>
         <w:sectPr>
-          <w:headerReference w:type="default" r:id="rId16"/>
-          <w:footerReference w:type="default" r:id="rId17"/>
-          <w:headerReference w:type="first" r:id="rId18"/>
-          <w:footerReference w:type="first" r:id="rId19"/>
+          <w:headerReference w:type="default" r:id="rId15"/>
+          <w:footerReference w:type="default" r:id="rId16"/>
+          <w:headerReference w:type="first" r:id="rId17"/>
+          <w:footerReference w:type="first" r:id="rId18"/>
           <w:pgSz w:w="12240" w:h="15840"/>
           <w:pgMar w:top="1440" w:right="1080" w:bottom="1440" w:left="1080" w:header="720" w:footer="720" w:gutter="0"/>
           <w:pgNumType w:start="1"/>
@@ -4867,8 +4435,8 @@
           <w:sz w:val="36"/>
         </w:rPr>
         <w:sectPr>
-          <w:headerReference w:type="default" r:id="rId20"/>
-          <w:footerReference w:type="default" r:id="rId21"/>
+          <w:headerReference w:type="default" r:id="rId19"/>
+          <w:footerReference w:type="default" r:id="rId20"/>
           <w:pgSz w:w="15840" w:h="12240" w:orient="landscape"/>
           <w:pgMar w:top="1080" w:right="1440" w:bottom="1080" w:left="1440" w:header="720" w:footer="720" w:gutter="0"/>
           <w:pgNumType w:start="1"/>
@@ -5368,8 +4936,8 @@
           <w:sz w:val="32"/>
         </w:rPr>
         <w:sectPr>
-          <w:headerReference w:type="default" r:id="rId22"/>
-          <w:footerReference w:type="default" r:id="rId23"/>
+          <w:headerReference w:type="default" r:id="rId21"/>
+          <w:footerReference w:type="default" r:id="rId22"/>
           <w:pgSz w:w="12240" w:h="15840"/>
           <w:pgMar w:top="1440" w:right="1080" w:bottom="1440" w:left="1080" w:header="720" w:footer="720" w:gutter="0"/>
           <w:pgNumType w:start="1"/>
@@ -5732,23 +5300,13 @@
               </w:rPr>
               <w:t xml:space="preserve">The lab personnel </w:t>
             </w:r>
-            <w:proofErr w:type="gramStart"/>
             <w:r>
               <w:rPr>
                 <w:rFonts w:asciiTheme="minorHAnsi" w:hAnsiTheme="minorHAnsi" w:cstheme="minorHAnsi"/>
                 <w:sz w:val="22"/>
                 <w:szCs w:val="22"/>
               </w:rPr>
-              <w:t>inputs</w:t>
-            </w:r>
-            <w:proofErr w:type="gramEnd"/>
-            <w:r>
-              <w:rPr>
-                <w:rFonts w:asciiTheme="minorHAnsi" w:hAnsiTheme="minorHAnsi" w:cstheme="minorHAnsi"/>
-                <w:sz w:val="22"/>
-                <w:szCs w:val="22"/>
-              </w:rPr>
-              <w:t xml:space="preserve"> a password</w:t>
+              <w:t>inputs a password</w:t>
             </w:r>
             <w:r>
               <w:rPr>
@@ -6112,8 +5670,8 @@
           <w:sz w:val="32"/>
         </w:rPr>
         <w:sectPr>
-          <w:headerReference w:type="default" r:id="rId24"/>
-          <w:footerReference w:type="default" r:id="rId25"/>
+          <w:headerReference w:type="default" r:id="rId23"/>
+          <w:footerReference w:type="default" r:id="rId24"/>
           <w:pgSz w:w="12240" w:h="15840"/>
           <w:pgMar w:top="1440" w:right="1080" w:bottom="1440" w:left="1080" w:header="720" w:footer="720" w:gutter="0"/>
           <w:pgNumType w:start="1"/>
@@ -6185,8 +5743,8 @@
           <w:sz w:val="32"/>
         </w:rPr>
         <w:sectPr>
-          <w:headerReference w:type="default" r:id="rId26"/>
-          <w:footerReference w:type="default" r:id="rId27"/>
+          <w:headerReference w:type="default" r:id="rId25"/>
+          <w:footerReference w:type="default" r:id="rId26"/>
           <w:pgSz w:w="12240" w:h="15840"/>
           <w:pgMar w:top="1440" w:right="1080" w:bottom="1440" w:left="1080" w:header="720" w:footer="720" w:gutter="0"/>
           <w:pgNumType w:start="1"/>
@@ -6269,21 +5827,12 @@
           <w:sz w:val="22"/>
         </w:rPr>
       </w:pPr>
-      <w:proofErr w:type="gramStart"/>
-      <w:r>
-        <w:rPr>
-          <w:rFonts w:asciiTheme="minorHAnsi" w:hAnsiTheme="minorHAnsi"/>
-          <w:sz w:val="22"/>
-        </w:rPr>
-        <w:t>B-1.</w:t>
-      </w:r>
-      <w:proofErr w:type="gramEnd"/>
-      <w:r>
-        <w:rPr>
-          <w:rFonts w:asciiTheme="minorHAnsi" w:hAnsiTheme="minorHAnsi"/>
-          <w:sz w:val="22"/>
-        </w:rPr>
-        <w:t xml:space="preserve"> Player/Quest Table</w:t>
+      <w:r>
+        <w:rPr>
+          <w:rFonts w:asciiTheme="minorHAnsi" w:hAnsiTheme="minorHAnsi"/>
+          <w:sz w:val="22"/>
+        </w:rPr>
+        <w:t>B-1. Player/Quest Table</w:t>
       </w:r>
     </w:p>
     <w:p>
@@ -6334,7 +5883,7 @@
                     <pic:cNvPicPr/>
                   </pic:nvPicPr>
                   <pic:blipFill rotWithShape="1">
-                    <a:blip r:embed="rId28"/>
+                    <a:blip r:embed="rId27"/>
                     <a:srcRect l="22516" t="26098" r="23009" b="29458"/>
                     <a:stretch/>
                   </pic:blipFill>
@@ -6372,23 +5921,13 @@
           <w:szCs w:val="22"/>
         </w:rPr>
       </w:pPr>
-      <w:proofErr w:type="gramStart"/>
       <w:r>
         <w:rPr>
           <w:rFonts w:asciiTheme="minorHAnsi" w:hAnsiTheme="minorHAnsi"/>
           <w:sz w:val="22"/>
           <w:szCs w:val="22"/>
         </w:rPr>
-        <w:t>B-2.</w:t>
-      </w:r>
-      <w:proofErr w:type="gramEnd"/>
-      <w:r>
-        <w:rPr>
-          <w:rFonts w:asciiTheme="minorHAnsi" w:hAnsiTheme="minorHAnsi"/>
-          <w:sz w:val="22"/>
-          <w:szCs w:val="22"/>
-        </w:rPr>
-        <w:t xml:space="preserve"> Score Tableau</w:t>
+        <w:t>B-2. Score Tableau</w:t>
       </w:r>
     </w:p>
     <w:p>
@@ -6443,7 +5982,7 @@
                     </pic:cNvPicPr>
                   </pic:nvPicPr>
                   <pic:blipFill>
-                    <a:blip r:embed="rId29">
+                    <a:blip r:embed="rId28">
                       <a:extLst>
                         <a:ext uri="{28A0092B-C50C-407E-A947-70E740481C1C}">
                           <a14:useLocalDpi xmlns:a14="http://schemas.microsoft.com/office/drawing/2010/main" val="0"/>
@@ -6506,8 +6045,8 @@
           <w:sz w:val="32"/>
         </w:rPr>
         <w:sectPr>
-          <w:headerReference w:type="default" r:id="rId30"/>
-          <w:footerReference w:type="default" r:id="rId31"/>
+          <w:headerReference w:type="default" r:id="rId29"/>
+          <w:footerReference w:type="default" r:id="rId30"/>
           <w:pgSz w:w="12240" w:h="15840"/>
           <w:pgMar w:top="1440" w:right="1080" w:bottom="1440" w:left="1080" w:header="720" w:footer="720" w:gutter="0"/>
           <w:pgNumType w:start="1"/>
@@ -6571,53 +6110,12 @@
           <w:sz w:val="22"/>
         </w:rPr>
       </w:pPr>
-      <w:proofErr w:type="gramStart"/>
       <w:r>
         <w:rPr>
           <w:rFonts w:asciiTheme="minorHAnsi" w:hAnsiTheme="minorHAnsi" w:cstheme="minorHAnsi"/>
           <w:sz w:val="22"/>
         </w:rPr>
-        <w:t>The Resistance.</w:t>
-      </w:r>
-      <w:proofErr w:type="gramEnd"/>
-      <w:r>
-        <w:rPr>
-          <w:rFonts w:asciiTheme="minorHAnsi" w:hAnsiTheme="minorHAnsi" w:cstheme="minorHAnsi"/>
-          <w:sz w:val="22"/>
-        </w:rPr>
-        <w:t xml:space="preserve"> </w:t>
-      </w:r>
-      <w:proofErr w:type="gramStart"/>
-      <w:r>
-        <w:rPr>
-          <w:rFonts w:asciiTheme="minorHAnsi" w:hAnsiTheme="minorHAnsi" w:cstheme="minorHAnsi"/>
-          <w:sz w:val="22"/>
-        </w:rPr>
-        <w:t>(</w:t>
-      </w:r>
-      <w:proofErr w:type="spellStart"/>
-      <w:r>
-        <w:rPr>
-          <w:rFonts w:asciiTheme="minorHAnsi" w:hAnsiTheme="minorHAnsi" w:cstheme="minorHAnsi"/>
-          <w:sz w:val="22"/>
-        </w:rPr>
-        <w:t>n.d.</w:t>
-      </w:r>
-      <w:proofErr w:type="spellEnd"/>
-      <w:r>
-        <w:rPr>
-          <w:rFonts w:asciiTheme="minorHAnsi" w:hAnsiTheme="minorHAnsi" w:cstheme="minorHAnsi"/>
-          <w:sz w:val="22"/>
-        </w:rPr>
-        <w:t>).</w:t>
-      </w:r>
-      <w:proofErr w:type="gramEnd"/>
-      <w:r>
-        <w:rPr>
-          <w:rFonts w:asciiTheme="minorHAnsi" w:hAnsiTheme="minorHAnsi" w:cstheme="minorHAnsi"/>
-          <w:sz w:val="22"/>
-        </w:rPr>
-        <w:t xml:space="preserve"> Retrieved April 30, 2015, In Wikipedia: http://en.wikipedia.org/wiki/The_Resistance</w:t>
+        <w:t>The Resistance. (n.d.). Retrieved April 30, 2015, In Wikipedia: http://en.wikipedia.org/wiki/The_Resistance</w:t>
       </w:r>
     </w:p>
     <w:p>
@@ -6639,8 +6137,8 @@
       </w:r>
     </w:p>
     <w:sectPr>
-      <w:headerReference w:type="default" r:id="rId32"/>
-      <w:footerReference w:type="default" r:id="rId33"/>
+      <w:headerReference w:type="default" r:id="rId31"/>
+      <w:footerReference w:type="default" r:id="rId32"/>
       <w:pgSz w:w="12240" w:h="15840"/>
       <w:pgMar w:top="1440" w:right="1080" w:bottom="1440" w:left="1080" w:header="720" w:footer="720" w:gutter="0"/>
       <w:pgNumType w:start="1"/>
@@ -6649,65 +6147,6 @@
     </w:sectPr>
   </w:body>
 </w:document>
-</file>
-
-<file path=word/comments.xml><?xml version="1.0" encoding="utf-8"?>
-<w:comments xmlns:wpc="http://schemas.microsoft.com/office/word/2010/wordprocessingCanvas" xmlns:mc="http://schemas.openxmlformats.org/markup-compatibility/2006" xmlns:o="urn:schemas-microsoft-com:office:office" xmlns:r="http://schemas.openxmlformats.org/officeDocument/2006/relationships" xmlns:m="http://schemas.openxmlformats.org/officeDocument/2006/math" xmlns:v="urn:schemas-microsoft-com:vml" xmlns:wp14="http://schemas.microsoft.com/office/word/2010/wordprocessingDrawing" xmlns:wp="http://schemas.openxmlformats.org/drawingml/2006/wordprocessingDrawing" xmlns:w10="urn:schemas-microsoft-com:office:word" xmlns:w="http://schemas.openxmlformats.org/wordprocessingml/2006/main" xmlns:w14="http://schemas.microsoft.com/office/word/2010/wordml" xmlns:wpg="http://schemas.microsoft.com/office/word/2010/wordprocessingGroup" xmlns:wpi="http://schemas.microsoft.com/office/word/2010/wordprocessingInk" xmlns:wne="http://schemas.microsoft.com/office/word/2006/wordml" xmlns:wps="http://schemas.microsoft.com/office/word/2010/wordprocessingShape" mc:Ignorable="w14 wp14">
-  <w:comment w:id="1" w:author="Ethel Ong" w:date="2015-02-01T14:33:00Z" w:initials="EO">
-    <w:p>
-      <w:pPr>
-        <w:pStyle w:val="CommentText"/>
-        <w:rPr>
-          <w:rFonts w:asciiTheme="minorHAnsi" w:hAnsiTheme="minorHAnsi"/>
-          <w:sz w:val="22"/>
-          <w:szCs w:val="22"/>
-        </w:rPr>
-      </w:pPr>
-      <w:r>
-        <w:rPr>
-          <w:rStyle w:val="CommentReference"/>
-          <w:rFonts w:asciiTheme="minorHAnsi" w:hAnsiTheme="minorHAnsi"/>
-          <w:sz w:val="22"/>
-          <w:szCs w:val="22"/>
-        </w:rPr>
-        <w:annotationRef/>
-      </w:r>
-      <w:r>
-        <w:rPr>
-          <w:rFonts w:asciiTheme="minorHAnsi" w:hAnsiTheme="minorHAnsi"/>
-          <w:sz w:val="22"/>
-          <w:szCs w:val="22"/>
-        </w:rPr>
-        <w:t>Notice how the writing style here focuses on the people and their tasks.</w:t>
-      </w:r>
-    </w:p>
-  </w:comment>
-  <w:comment w:id="2" w:author="Ethel Ong" w:date="2015-02-01T14:33:00Z" w:initials="EO">
-    <w:p>
-      <w:pPr>
-        <w:pStyle w:val="CommentText"/>
-        <w:rPr>
-          <w:rFonts w:asciiTheme="minorHAnsi" w:hAnsiTheme="minorHAnsi"/>
-        </w:rPr>
-      </w:pPr>
-      <w:r>
-        <w:rPr>
-          <w:rStyle w:val="CommentReference"/>
-        </w:rPr>
-        <w:annotationRef/>
-      </w:r>
-      <w:r>
-        <w:rPr>
-          <w:rFonts w:asciiTheme="minorHAnsi" w:hAnsiTheme="minorHAnsi"/>
-          <w:bCs/>
-          <w:sz w:val="22"/>
-          <w:szCs w:val="22"/>
-        </w:rPr>
-        <w:t>Note how we use this notation to refer to a tabular presentation of information.</w:t>
-      </w:r>
-    </w:p>
-  </w:comment>
-</w:comments>
 </file>
 
 <file path=word/endnotes.xml><?xml version="1.0" encoding="utf-8"?>
@@ -10711,7 +10150,7 @@
         <w:rFonts w:ascii="Symbol" w:hAnsi="Symbol" w:hint="default"/>
       </w:rPr>
     </w:lvl>
-    <w:lvl w:ilvl="1" w:tplc="04090003" w:tentative="1">
+    <w:lvl w:ilvl="1" w:tplc="04090003">
       <w:start w:val="1"/>
       <w:numFmt w:val="bullet"/>
       <w:lvlText w:val="o"/>
@@ -12997,7 +12436,7 @@
 </file>
 
 <file path=customXml/itemProps1.xml><?xml version="1.0" encoding="utf-8"?>
-<ds:datastoreItem xmlns:ds="http://schemas.openxmlformats.org/officeDocument/2006/customXml" ds:itemID="{242F7A80-23EB-47C9-A5FF-30B2A9B8896A}">
+<ds:datastoreItem xmlns:ds="http://schemas.openxmlformats.org/officeDocument/2006/customXml" ds:itemID="{C7F0E788-6423-4D84-A809-504EE69F634C}">
   <ds:schemaRefs>
     <ds:schemaRef ds:uri="http://schemas.openxmlformats.org/officeDocument/2006/bibliography"/>
   </ds:schemaRefs>

</xml_diff>

<commit_message>
Added Intro File Templates and Began Chap 4 SRS
</commit_message>
<xml_diff>
--- a/Avalon Software Requirement Specifications Document.docx
+++ b/Avalon Software Requirement Specifications Document.docx
@@ -379,14 +379,7 @@
                 <w:rFonts w:asciiTheme="minorHAnsi" w:hAnsiTheme="minorHAnsi"/>
                 <w:sz w:val="22"/>
               </w:rPr>
-              <w:t xml:space="preserve"> </w:t>
-            </w:r>
-            <w:r>
-              <w:rPr>
-                <w:rFonts w:asciiTheme="minorHAnsi" w:hAnsiTheme="minorHAnsi"/>
-                <w:sz w:val="22"/>
-              </w:rPr>
-              <w:t>Game Flow and Features</w:t>
+              <w:t xml:space="preserve"> Game Flow and Features</w:t>
             </w:r>
           </w:p>
         </w:tc>
@@ -1193,21 +1186,7 @@
           <w:rFonts w:asciiTheme="minorHAnsi" w:hAnsiTheme="minorHAnsi"/>
           <w:sz w:val="22"/>
         </w:rPr>
-        <w:t>Avalon is a board game created by Don Eskridge as an improvement over his previous board game, The Resistance</w:t>
-      </w:r>
-      <w:r>
-        <w:rPr>
-          <w:rFonts w:asciiTheme="minorHAnsi" w:hAnsiTheme="minorHAnsi"/>
-          <w:sz w:val="22"/>
-        </w:rPr>
-        <w:t>, with gameplay similar to it, but with additional features</w:t>
-      </w:r>
-      <w:r>
-        <w:rPr>
-          <w:rFonts w:asciiTheme="minorHAnsi" w:hAnsiTheme="minorHAnsi"/>
-          <w:sz w:val="22"/>
-        </w:rPr>
-        <w:t xml:space="preserve">. </w:t>
+        <w:t xml:space="preserve">Avalon is a board game created by Don Eskridge as an improvement over his previous board game, The Resistance, with gameplay similar to it, but with additional features. </w:t>
       </w:r>
     </w:p>
     <w:p>
@@ -1225,14 +1204,7 @@
           <w:rFonts w:asciiTheme="minorHAnsi" w:hAnsiTheme="minorHAnsi"/>
           <w:sz w:val="22"/>
         </w:rPr>
-        <w:t xml:space="preserve">The game involves </w:t>
-      </w:r>
-      <w:r>
-        <w:rPr>
-          <w:rFonts w:asciiTheme="minorHAnsi" w:hAnsiTheme="minorHAnsi"/>
-          <w:sz w:val="22"/>
-        </w:rPr>
-        <w:t xml:space="preserve">the Knights of the Round Table attempting to succeed in three quests ordered by King Arthur. However, there are treacherous minions of Mordred amongst the loyal servants of Arthur attempting to fail the missions. It is the loyal servants’ mission to discover the identity of the traitors </w:t>
+        <w:t xml:space="preserve">The game involves the Knights of the Round Table attempting to succeed in three quests ordered by King Arthur. However, there are treacherous minions of Mordred amongst the loyal servants of Arthur attempting to fail the missions. It is the loyal servants’ mission to discover the identity of the traitors </w:t>
       </w:r>
     </w:p>
     <w:p>
@@ -1250,8 +1222,33 @@
           <w:rFonts w:asciiTheme="minorHAnsi" w:hAnsiTheme="minorHAnsi"/>
           <w:sz w:val="22"/>
         </w:rPr>
-        <w:t>The additional features of Avalon with respect to The Resistance are its additional character cards: Merlin, Assassin, Perceval, Morgana, Mordred, Oberon, and the Lady of the Lake adding more social dynamics to the gameplay. (The Resistance, n.d.)</w:t>
-      </w:r>
+        <w:t xml:space="preserve">The additional features of Avalon with respect to The Resistance are its additional character cards: Merlin, Assassin, Perceval, Morgana, Mordred, Oberon, and the Lady of the Lake adding more social dynamics to the gameplay. </w:t>
+      </w:r>
+      <w:proofErr w:type="gramStart"/>
+      <w:r>
+        <w:rPr>
+          <w:rFonts w:asciiTheme="minorHAnsi" w:hAnsiTheme="minorHAnsi"/>
+          <w:sz w:val="22"/>
+        </w:rPr>
+        <w:t xml:space="preserve">(The Resistance, </w:t>
+      </w:r>
+      <w:proofErr w:type="spellStart"/>
+      <w:r>
+        <w:rPr>
+          <w:rFonts w:asciiTheme="minorHAnsi" w:hAnsiTheme="minorHAnsi"/>
+          <w:sz w:val="22"/>
+        </w:rPr>
+        <w:t>n.d.</w:t>
+      </w:r>
+      <w:proofErr w:type="spellEnd"/>
+      <w:r>
+        <w:rPr>
+          <w:rFonts w:asciiTheme="minorHAnsi" w:hAnsiTheme="minorHAnsi"/>
+          <w:sz w:val="22"/>
+        </w:rPr>
+        <w:t>)</w:t>
+      </w:r>
+      <w:proofErr w:type="gramEnd"/>
     </w:p>
     <w:p>
       <w:pPr>
@@ -1422,31 +1419,7 @@
           <w:i/>
           <w:sz w:val="22"/>
         </w:rPr>
-        <w:t xml:space="preserve">The </w:t>
-      </w:r>
-      <w:r>
-        <w:rPr>
-          <w:rFonts w:asciiTheme="minorHAnsi" w:hAnsiTheme="minorHAnsi"/>
-          <w:i/>
-          <w:sz w:val="22"/>
-        </w:rPr>
-        <w:t>game’</w:t>
-      </w:r>
-      <w:r>
-        <w:rPr>
-          <w:rFonts w:asciiTheme="minorHAnsi" w:hAnsiTheme="minorHAnsi"/>
-          <w:i/>
-          <w:sz w:val="22"/>
-        </w:rPr>
-        <w:t>s flow and</w:t>
-      </w:r>
-      <w:r>
-        <w:rPr>
-          <w:rFonts w:asciiTheme="minorHAnsi" w:hAnsiTheme="minorHAnsi"/>
-          <w:i/>
-          <w:sz w:val="22"/>
-        </w:rPr>
-        <w:t xml:space="preserve"> features</w:t>
+        <w:t>The game’s flow and features</w:t>
       </w:r>
     </w:p>
     <w:p>
@@ -1520,6 +1493,7 @@
         <w:rPr>
           <w:rFonts w:asciiTheme="minorHAnsi" w:hAnsiTheme="minorHAnsi"/>
           <w:b/>
+          <w:color w:val="007033"/>
           <w:sz w:val="28"/>
           <w:szCs w:val="28"/>
         </w:rPr>
@@ -1528,6 +1502,7 @@
         <w:rPr>
           <w:rFonts w:asciiTheme="minorHAnsi" w:hAnsiTheme="minorHAnsi"/>
           <w:b/>
+          <w:color w:val="007033"/>
           <w:sz w:val="28"/>
           <w:szCs w:val="28"/>
         </w:rPr>
@@ -1537,6 +1512,7 @@
         <w:rPr>
           <w:rFonts w:asciiTheme="minorHAnsi" w:hAnsiTheme="minorHAnsi"/>
           <w:b/>
+          <w:color w:val="007033"/>
           <w:sz w:val="28"/>
           <w:szCs w:val="28"/>
         </w:rPr>
@@ -1655,6 +1631,7 @@
         <w:rPr>
           <w:rFonts w:asciiTheme="minorHAnsi" w:hAnsiTheme="minorHAnsi"/>
           <w:bCs w:val="0"/>
+          <w:color w:val="007033"/>
           <w:sz w:val="22"/>
           <w:szCs w:val="22"/>
         </w:rPr>
@@ -1663,6 +1640,7 @@
         <w:rPr>
           <w:rFonts w:asciiTheme="minorHAnsi" w:hAnsiTheme="minorHAnsi"/>
           <w:bCs w:val="0"/>
+          <w:color w:val="007033"/>
           <w:sz w:val="22"/>
           <w:szCs w:val="22"/>
         </w:rPr>
@@ -1768,6 +1746,9 @@
           </m:dPr>
           <m:e>
             <m:r>
+              <m:rPr>
+                <m:sty m:val="bi"/>
+              </m:rPr>
               <w:rPr>
                 <w:rFonts w:ascii="Cambria Math" w:hAnsi="Cambria Math"/>
                 <w:sz w:val="22"/>
@@ -1972,7 +1953,29 @@
           <w:sz w:val="22"/>
           <w:szCs w:val="22"/>
         </w:rPr>
-        <w:t xml:space="preserve"> is in the game. (see Appendix B</w:t>
+        <w:t xml:space="preserve"> is in the game. (</w:t>
+      </w:r>
+      <w:proofErr w:type="gramStart"/>
+      <w:r>
+        <w:rPr>
+          <w:rFonts w:asciiTheme="minorHAnsi" w:hAnsiTheme="minorHAnsi"/>
+          <w:b w:val="0"/>
+          <w:bCs w:val="0"/>
+          <w:sz w:val="22"/>
+          <w:szCs w:val="22"/>
+        </w:rPr>
+        <w:t>see</w:t>
+      </w:r>
+      <w:proofErr w:type="gramEnd"/>
+      <w:r>
+        <w:rPr>
+          <w:rFonts w:asciiTheme="minorHAnsi" w:hAnsiTheme="minorHAnsi"/>
+          <w:b w:val="0"/>
+          <w:bCs w:val="0"/>
+          <w:sz w:val="22"/>
+          <w:szCs w:val="22"/>
+        </w:rPr>
+        <w:t xml:space="preserve"> Appendix B</w:t>
       </w:r>
       <w:r>
         <w:rPr>
@@ -2381,7 +2384,31 @@
           <w:sz w:val="22"/>
           <w:szCs w:val="22"/>
         </w:rPr>
-        <w:t>&lt;insert your business process diagram here&gt;</w:t>
+        <w:t>&lt;</w:t>
+      </w:r>
+      <w:proofErr w:type="gramStart"/>
+      <w:r>
+        <w:rPr>
+          <w:rFonts w:asciiTheme="minorHAnsi" w:hAnsiTheme="minorHAnsi"/>
+          <w:b w:val="0"/>
+          <w:bCs w:val="0"/>
+          <w:i/>
+          <w:sz w:val="22"/>
+          <w:szCs w:val="22"/>
+        </w:rPr>
+        <w:t>insert</w:t>
+      </w:r>
+      <w:proofErr w:type="gramEnd"/>
+      <w:r>
+        <w:rPr>
+          <w:rFonts w:asciiTheme="minorHAnsi" w:hAnsiTheme="minorHAnsi"/>
+          <w:b w:val="0"/>
+          <w:bCs w:val="0"/>
+          <w:i/>
+          <w:sz w:val="22"/>
+          <w:szCs w:val="22"/>
+        </w:rPr>
+        <w:t xml:space="preserve"> your business process diagram here&gt;</w:t>
       </w:r>
     </w:p>
     <w:p>
@@ -2398,6 +2425,7 @@
           <w:szCs w:val="22"/>
         </w:rPr>
       </w:pPr>
+      <w:proofErr w:type="gramStart"/>
       <w:r>
         <w:rPr>
           <w:rFonts w:asciiTheme="minorHAnsi" w:hAnsiTheme="minorHAnsi"/>
@@ -2407,13 +2435,10 @@
           <w:sz w:val="22"/>
           <w:szCs w:val="22"/>
         </w:rPr>
-        <w:t>Figure 2-1. Existing Business Process</w:t>
-      </w:r>
-    </w:p>
-    <w:p>
-      <w:pPr>
-        <w:pStyle w:val="BodyText"/>
-        <w:jc w:val="both"/>
+        <w:t>Figure 2-1.</w:t>
+      </w:r>
+      <w:proofErr w:type="gramEnd"/>
+      <w:r>
         <w:rPr>
           <w:rFonts w:asciiTheme="minorHAnsi" w:hAnsiTheme="minorHAnsi"/>
           <w:b w:val="0"/>
@@ -2422,63 +2447,7 @@
           <w:sz w:val="22"/>
           <w:szCs w:val="22"/>
         </w:rPr>
-      </w:pPr>
-    </w:p>
-    <w:p>
-      <w:pPr>
-        <w:pStyle w:val="BodyText"/>
-        <w:jc w:val="both"/>
-        <w:rPr>
-          <w:rFonts w:asciiTheme="minorHAnsi" w:hAnsiTheme="minorHAnsi"/>
-          <w:bCs w:val="0"/>
-          <w:sz w:val="22"/>
-          <w:szCs w:val="22"/>
-        </w:rPr>
-      </w:pPr>
-      <w:r>
-        <w:rPr>
-          <w:rFonts w:asciiTheme="minorHAnsi" w:hAnsiTheme="minorHAnsi"/>
-          <w:bCs w:val="0"/>
-          <w:sz w:val="22"/>
-          <w:szCs w:val="22"/>
-        </w:rPr>
-        <w:t>2.1.2. Statistics</w:t>
-      </w:r>
-    </w:p>
-    <w:p>
-      <w:pPr>
-        <w:pStyle w:val="BodyText"/>
-        <w:jc w:val="both"/>
-        <w:rPr>
-          <w:rFonts w:asciiTheme="minorHAnsi" w:hAnsiTheme="minorHAnsi"/>
-          <w:b w:val="0"/>
-          <w:bCs w:val="0"/>
-          <w:sz w:val="22"/>
-          <w:szCs w:val="22"/>
-        </w:rPr>
-      </w:pPr>
-    </w:p>
-    <w:p>
-      <w:pPr>
-        <w:pStyle w:val="BodyText"/>
-        <w:jc w:val="both"/>
-        <w:rPr>
-          <w:rFonts w:asciiTheme="minorHAnsi" w:hAnsiTheme="minorHAnsi"/>
-          <w:b w:val="0"/>
-          <w:bCs w:val="0"/>
-          <w:sz w:val="22"/>
-          <w:szCs w:val="22"/>
-        </w:rPr>
-      </w:pPr>
-      <w:r>
-        <w:rPr>
-          <w:rFonts w:asciiTheme="minorHAnsi" w:hAnsiTheme="minorHAnsi"/>
-          <w:b w:val="0"/>
-          <w:bCs w:val="0"/>
-          <w:sz w:val="22"/>
-          <w:szCs w:val="22"/>
-        </w:rPr>
-        <w:t>The community and member statistics may be viewed by any member at any time. The specific details of which are further discussed in section 2.2.</w:t>
+        <w:t xml:space="preserve"> Existing Business Process</w:t>
       </w:r>
     </w:p>
     <w:p>
@@ -2497,12 +2466,86 @@
     </w:p>
     <w:p>
       <w:pPr>
+        <w:pStyle w:val="BodyText"/>
+        <w:jc w:val="both"/>
+        <w:rPr>
+          <w:rFonts w:asciiTheme="minorHAnsi" w:hAnsiTheme="minorHAnsi"/>
+          <w:bCs w:val="0"/>
+          <w:color w:val="007033"/>
+          <w:sz w:val="22"/>
+          <w:szCs w:val="22"/>
+        </w:rPr>
+      </w:pPr>
+      <w:r>
+        <w:rPr>
+          <w:rFonts w:asciiTheme="minorHAnsi" w:hAnsiTheme="minorHAnsi"/>
+          <w:bCs w:val="0"/>
+          <w:color w:val="007033"/>
+          <w:sz w:val="22"/>
+          <w:szCs w:val="22"/>
+        </w:rPr>
+        <w:t>2.1.2. Statistics</w:t>
+      </w:r>
+    </w:p>
+    <w:p>
+      <w:pPr>
+        <w:pStyle w:val="BodyText"/>
+        <w:jc w:val="both"/>
+        <w:rPr>
+          <w:rFonts w:asciiTheme="minorHAnsi" w:hAnsiTheme="minorHAnsi"/>
+          <w:b w:val="0"/>
+          <w:bCs w:val="0"/>
+          <w:sz w:val="22"/>
+          <w:szCs w:val="22"/>
+        </w:rPr>
+      </w:pPr>
+    </w:p>
+    <w:p>
+      <w:pPr>
+        <w:pStyle w:val="BodyText"/>
+        <w:jc w:val="both"/>
+        <w:rPr>
+          <w:rFonts w:asciiTheme="minorHAnsi" w:hAnsiTheme="minorHAnsi"/>
+          <w:b w:val="0"/>
+          <w:bCs w:val="0"/>
+          <w:sz w:val="22"/>
+          <w:szCs w:val="22"/>
+        </w:rPr>
+      </w:pPr>
+      <w:r>
+        <w:rPr>
+          <w:rFonts w:asciiTheme="minorHAnsi" w:hAnsiTheme="minorHAnsi"/>
+          <w:b w:val="0"/>
+          <w:bCs w:val="0"/>
+          <w:sz w:val="22"/>
+          <w:szCs w:val="22"/>
+        </w:rPr>
+        <w:t>The community and member statistics may be viewed by any member at any time. The specific details of which are further discussed in section 2.2.</w:t>
+      </w:r>
+    </w:p>
+    <w:p>
+      <w:pPr>
+        <w:pStyle w:val="BodyText"/>
+        <w:jc w:val="both"/>
+        <w:rPr>
+          <w:rFonts w:asciiTheme="minorHAnsi" w:hAnsiTheme="minorHAnsi"/>
+          <w:b w:val="0"/>
+          <w:bCs w:val="0"/>
+          <w:i/>
+          <w:sz w:val="22"/>
+          <w:szCs w:val="22"/>
+        </w:rPr>
+      </w:pPr>
+    </w:p>
+    <w:p>
+      <w:pPr>
         <w:spacing w:after="240"/>
         <w:rPr>
           <w:rFonts w:asciiTheme="minorHAnsi" w:hAnsiTheme="minorHAnsi"/>
           <w:b/>
           <w:bCs/>
           <w:i/>
+          <w:color w:val="007033"/>
           <w:sz w:val="28"/>
           <w:szCs w:val="28"/>
         </w:rPr>
@@ -2512,6 +2555,7 @@
           <w:rFonts w:asciiTheme="minorHAnsi" w:hAnsiTheme="minorHAnsi"/>
           <w:b/>
           <w:i/>
+          <w:color w:val="007033"/>
           <w:sz w:val="28"/>
           <w:szCs w:val="28"/>
         </w:rPr>
@@ -2522,6 +2566,7 @@
           <w:rFonts w:asciiTheme="minorHAnsi" w:hAnsiTheme="minorHAnsi"/>
           <w:b/>
           <w:i/>
+          <w:color w:val="007033"/>
           <w:sz w:val="28"/>
           <w:szCs w:val="28"/>
         </w:rPr>
@@ -2532,80 +2577,33 @@
           <w:rFonts w:asciiTheme="minorHAnsi" w:hAnsiTheme="minorHAnsi"/>
           <w:b/>
           <w:i/>
+          <w:color w:val="007033"/>
           <w:sz w:val="28"/>
           <w:szCs w:val="28"/>
         </w:rPr>
-        <w:t xml:space="preserve"> </w:t>
+        <w:t xml:space="preserve"> for Storage of </w:t>
       </w:r>
       <w:r>
         <w:rPr>
           <w:rFonts w:asciiTheme="minorHAnsi" w:hAnsiTheme="minorHAnsi"/>
           <w:b/>
           <w:i/>
+          <w:color w:val="007033"/>
           <w:sz w:val="28"/>
           <w:szCs w:val="28"/>
         </w:rPr>
-        <w:t xml:space="preserve">for </w:t>
+        <w:t>Community</w:t>
       </w:r>
       <w:r>
         <w:rPr>
           <w:rFonts w:asciiTheme="minorHAnsi" w:hAnsiTheme="minorHAnsi"/>
           <w:b/>
           <w:i/>
+          <w:color w:val="007033"/>
           <w:sz w:val="28"/>
           <w:szCs w:val="28"/>
         </w:rPr>
-        <w:t>S</w:t>
-      </w:r>
-      <w:r>
-        <w:rPr>
-          <w:rFonts w:asciiTheme="minorHAnsi" w:hAnsiTheme="minorHAnsi"/>
-          <w:b/>
-          <w:i/>
-          <w:sz w:val="28"/>
-          <w:szCs w:val="28"/>
-        </w:rPr>
-        <w:t xml:space="preserve">torage of </w:t>
-      </w:r>
-      <w:r>
-        <w:rPr>
-          <w:rFonts w:asciiTheme="minorHAnsi" w:hAnsiTheme="minorHAnsi"/>
-          <w:b/>
-          <w:i/>
-          <w:sz w:val="28"/>
-          <w:szCs w:val="28"/>
-        </w:rPr>
-        <w:t>Community</w:t>
-      </w:r>
-      <w:r>
-        <w:rPr>
-          <w:rFonts w:asciiTheme="minorHAnsi" w:hAnsiTheme="minorHAnsi"/>
-          <w:b/>
-          <w:i/>
-          <w:sz w:val="28"/>
-          <w:szCs w:val="28"/>
-        </w:rPr>
-        <w:t xml:space="preserve"> </w:t>
-      </w:r>
-      <w:r>
-        <w:rPr>
-          <w:rFonts w:asciiTheme="minorHAnsi" w:hAnsiTheme="minorHAnsi"/>
-          <w:b/>
-          <w:i/>
-          <w:sz w:val="28"/>
-          <w:szCs w:val="28"/>
-        </w:rPr>
-        <w:t>R</w:t>
-      </w:r>
-      <w:r>
-        <w:rPr>
-          <w:rFonts w:asciiTheme="minorHAnsi" w:hAnsiTheme="minorHAnsi"/>
-          <w:b/>
-          <w:i/>
-          <w:sz w:val="28"/>
-          <w:szCs w:val="28"/>
-        </w:rPr>
-        <w:t>ecords</w:t>
+        <w:t xml:space="preserve"> Records</w:t>
       </w:r>
     </w:p>
     <w:p>
@@ -2714,10 +2712,30 @@
           <w:sz w:val="22"/>
           <w:szCs w:val="22"/>
         </w:rPr>
-        <w:t>, and any discussion comments (similar to a chatbox) made during the game</w:t>
-      </w:r>
-      <w:bookmarkStart w:id="0" w:name="_GoBack"/>
-      <w:bookmarkEnd w:id="0"/>
+        <w:t xml:space="preserve">, and any discussion comments (similar to a </w:t>
+      </w:r>
+      <w:proofErr w:type="spellStart"/>
+      <w:r>
+        <w:rPr>
+          <w:rFonts w:asciiTheme="minorHAnsi" w:hAnsiTheme="minorHAnsi"/>
+          <w:b w:val="0"/>
+          <w:bCs w:val="0"/>
+          <w:sz w:val="22"/>
+          <w:szCs w:val="22"/>
+        </w:rPr>
+        <w:t>chatbox</w:t>
+      </w:r>
+      <w:proofErr w:type="spellEnd"/>
+      <w:r>
+        <w:rPr>
+          <w:rFonts w:asciiTheme="minorHAnsi" w:hAnsiTheme="minorHAnsi"/>
+          <w:b w:val="0"/>
+          <w:bCs w:val="0"/>
+          <w:sz w:val="22"/>
+          <w:szCs w:val="22"/>
+        </w:rPr>
+        <w:t>) made during the game</w:t>
+      </w:r>
       <w:r>
         <w:rPr>
           <w:rFonts w:asciiTheme="minorHAnsi" w:hAnsiTheme="minorHAnsi"/>
@@ -2903,6 +2921,7 @@
           <w:rFonts w:asciiTheme="minorHAnsi" w:hAnsiTheme="minorHAnsi"/>
           <w:b/>
           <w:i/>
+          <w:color w:val="007033"/>
           <w:sz w:val="28"/>
           <w:szCs w:val="28"/>
         </w:rPr>
@@ -2912,6 +2931,7 @@
           <w:rFonts w:asciiTheme="minorHAnsi" w:hAnsiTheme="minorHAnsi"/>
           <w:b/>
           <w:i/>
+          <w:color w:val="007033"/>
           <w:sz w:val="28"/>
           <w:szCs w:val="28"/>
         </w:rPr>
@@ -2922,6 +2942,7 @@
           <w:rFonts w:asciiTheme="minorHAnsi" w:hAnsiTheme="minorHAnsi"/>
           <w:b/>
           <w:i/>
+          <w:color w:val="007033"/>
           <w:sz w:val="28"/>
           <w:szCs w:val="28"/>
         </w:rPr>
@@ -2932,6 +2953,7 @@
           <w:rFonts w:asciiTheme="minorHAnsi" w:hAnsiTheme="minorHAnsi"/>
           <w:b/>
           <w:i/>
+          <w:color w:val="007033"/>
           <w:sz w:val="28"/>
           <w:szCs w:val="28"/>
         </w:rPr>
@@ -2942,6 +2964,7 @@
           <w:rFonts w:asciiTheme="minorHAnsi" w:hAnsiTheme="minorHAnsi"/>
           <w:b/>
           <w:i/>
+          <w:color w:val="007033"/>
           <w:sz w:val="28"/>
           <w:szCs w:val="28"/>
         </w:rPr>
@@ -2952,6 +2975,7 @@
           <w:rFonts w:asciiTheme="minorHAnsi" w:hAnsiTheme="minorHAnsi"/>
           <w:b/>
           <w:i/>
+          <w:color w:val="007033"/>
           <w:sz w:val="28"/>
           <w:szCs w:val="28"/>
         </w:rPr>
@@ -3694,13 +3718,23 @@
           <w:szCs w:val="22"/>
         </w:rPr>
       </w:pPr>
-      <w:r>
-        <w:rPr>
-          <w:rFonts w:asciiTheme="minorHAnsi" w:hAnsiTheme="minorHAnsi"/>
-          <w:sz w:val="22"/>
-          <w:szCs w:val="22"/>
-        </w:rPr>
-        <w:t xml:space="preserve">Table 2-1. </w:t>
+      <w:proofErr w:type="gramStart"/>
+      <w:r>
+        <w:rPr>
+          <w:rFonts w:asciiTheme="minorHAnsi" w:hAnsiTheme="minorHAnsi"/>
+          <w:sz w:val="22"/>
+          <w:szCs w:val="22"/>
+        </w:rPr>
+        <w:t>Table 2-1.</w:t>
+      </w:r>
+      <w:proofErr w:type="gramEnd"/>
+      <w:r>
+        <w:rPr>
+          <w:rFonts w:asciiTheme="minorHAnsi" w:hAnsiTheme="minorHAnsi"/>
+          <w:sz w:val="22"/>
+          <w:szCs w:val="22"/>
+        </w:rPr>
+        <w:t xml:space="preserve"> </w:t>
       </w:r>
       <w:r>
         <w:rPr>
@@ -4668,7 +4702,7 @@
           <w:rFonts w:asciiTheme="minorHAnsi" w:hAnsiTheme="minorHAnsi" w:cstheme="minorHAnsi"/>
           <w:sz w:val="22"/>
         </w:rPr>
-        <w:t>This section starts with a statement of the general objective indicating what the development team will do to address the problem(s) identified in the previous section. The general objective should be measurable, attainable, and realistic. The usual format for this statement is “The &lt;software&gt; aims to … “</w:t>
+        <w:t>The Avalon Online Web Application aims to provide an online community for regular Avalon players to interact and play the game.</w:t>
       </w:r>
     </w:p>
     <w:p>
@@ -4680,30 +4714,18 @@
         <w:jc w:val="both"/>
         <w:rPr>
           <w:rFonts w:asciiTheme="minorHAnsi" w:hAnsiTheme="minorHAnsi" w:cstheme="minorHAnsi"/>
-          <w:sz w:val="22"/>
-        </w:rPr>
-      </w:pPr>
-      <w:r>
-        <w:rPr>
-          <w:rFonts w:asciiTheme="minorHAnsi" w:hAnsiTheme="minorHAnsi" w:cstheme="minorHAnsi"/>
-          <w:sz w:val="22"/>
-        </w:rPr>
-        <w:t>This statement is followed by an elaboration of the general objective. This is done by enumerating the specific objectives of your software, for example:</w:t>
-      </w:r>
-    </w:p>
-    <w:p>
-      <w:pPr>
-        <w:pStyle w:val="ListParagraph"/>
-        <w:spacing w:after="240"/>
-        <w:ind w:left="360"/>
-        <w:contextualSpacing w:val="0"/>
-        <w:jc w:val="both"/>
+          <w:i/>
+          <w:sz w:val="22"/>
+        </w:rPr>
+      </w:pPr>
+      <w:r>
         <w:rPr>
           <w:rFonts w:asciiTheme="minorHAnsi" w:hAnsiTheme="minorHAnsi" w:cstheme="minorHAnsi"/>
           <w:i/>
           <w:sz w:val="22"/>
         </w:rPr>
-      </w:pPr>
+        <w:t xml:space="preserve"> </w:t>
+      </w:r>
       <w:r>
         <w:rPr>
           <w:rFonts w:asciiTheme="minorHAnsi" w:hAnsiTheme="minorHAnsi" w:cstheme="minorHAnsi"/>
@@ -5000,75 +5022,123 @@
       <w:pPr>
         <w:ind w:left="360"/>
         <w:rPr>
+          <w:rFonts w:asciiTheme="minorHAnsi" w:hAnsiTheme="minorHAnsi" w:cstheme="minorHAnsi"/>
+          <w:sz w:val="22"/>
+        </w:rPr>
+      </w:pPr>
+      <w:r>
+        <w:rPr>
+          <w:rFonts w:asciiTheme="minorHAnsi" w:hAnsiTheme="minorHAnsi" w:cstheme="minorHAnsi"/>
+          <w:sz w:val="22"/>
+        </w:rPr>
+        <w:t>This section discusses the n</w:t>
+      </w:r>
+      <w:r>
+        <w:rPr>
+          <w:rFonts w:asciiTheme="minorHAnsi" w:hAnsiTheme="minorHAnsi" w:cstheme="minorHAnsi"/>
+          <w:sz w:val="22"/>
+        </w:rPr>
+        <w:t>o</w:t>
+      </w:r>
+      <w:r>
+        <w:rPr>
+          <w:rFonts w:asciiTheme="minorHAnsi" w:hAnsiTheme="minorHAnsi" w:cstheme="minorHAnsi"/>
+          <w:sz w:val="22"/>
+        </w:rPr>
+        <w:t xml:space="preserve">n-functional </w:t>
+      </w:r>
+      <w:r>
+        <w:rPr>
+          <w:rFonts w:asciiTheme="minorHAnsi" w:hAnsiTheme="minorHAnsi" w:cstheme="minorHAnsi"/>
+          <w:sz w:val="22"/>
+        </w:rPr>
+        <w:t>requirements that need</w:t>
+      </w:r>
+      <w:r>
+        <w:rPr>
+          <w:rFonts w:asciiTheme="minorHAnsi" w:hAnsiTheme="minorHAnsi" w:cstheme="minorHAnsi"/>
+          <w:sz w:val="22"/>
+        </w:rPr>
+        <w:t xml:space="preserve"> to be addressed to achieve the business goals stated in </w:t>
+      </w:r>
+      <w:r>
+        <w:rPr>
+          <w:rFonts w:asciiTheme="minorHAnsi" w:hAnsiTheme="minorHAnsi" w:cstheme="minorHAnsi"/>
+          <w:sz w:val="22"/>
+        </w:rPr>
+        <w:t>Chapter</w:t>
+      </w:r>
+      <w:r>
+        <w:rPr>
+          <w:rFonts w:asciiTheme="minorHAnsi" w:hAnsiTheme="minorHAnsi" w:cstheme="minorHAnsi"/>
+          <w:sz w:val="22"/>
+        </w:rPr>
+        <w:t xml:space="preserve"> 2</w:t>
+      </w:r>
+      <w:r>
+        <w:rPr>
+          <w:rFonts w:asciiTheme="minorHAnsi" w:hAnsiTheme="minorHAnsi" w:cstheme="minorHAnsi"/>
+          <w:sz w:val="22"/>
+        </w:rPr>
+        <w:t>.</w:t>
+      </w:r>
+    </w:p>
+    <w:p>
+      <w:pPr>
+        <w:ind w:left="360"/>
+        <w:rPr>
           <w:rFonts w:asciiTheme="minorHAnsi" w:hAnsiTheme="minorHAnsi"/>
           <w:b/>
           <w:sz w:val="36"/>
         </w:rPr>
       </w:pPr>
-      <w:r>
-        <w:rPr>
-          <w:rFonts w:asciiTheme="minorHAnsi" w:hAnsiTheme="minorHAnsi" w:cstheme="minorHAnsi"/>
-          <w:sz w:val="22"/>
-        </w:rPr>
-        <w:t>This section discusses the n</w:t>
-      </w:r>
-      <w:r>
-        <w:rPr>
-          <w:rFonts w:asciiTheme="minorHAnsi" w:hAnsiTheme="minorHAnsi" w:cstheme="minorHAnsi"/>
-          <w:sz w:val="22"/>
-        </w:rPr>
-        <w:t>o</w:t>
-      </w:r>
-      <w:r>
-        <w:rPr>
-          <w:rFonts w:asciiTheme="minorHAnsi" w:hAnsiTheme="minorHAnsi" w:cstheme="minorHAnsi"/>
-          <w:sz w:val="22"/>
-        </w:rPr>
-        <w:t xml:space="preserve">n-functional </w:t>
-      </w:r>
-      <w:r>
-        <w:rPr>
-          <w:rFonts w:asciiTheme="minorHAnsi" w:hAnsiTheme="minorHAnsi" w:cstheme="minorHAnsi"/>
-          <w:sz w:val="22"/>
-        </w:rPr>
-        <w:t>requirements that need</w:t>
-      </w:r>
-      <w:r>
-        <w:rPr>
-          <w:rFonts w:asciiTheme="minorHAnsi" w:hAnsiTheme="minorHAnsi" w:cstheme="minorHAnsi"/>
-          <w:sz w:val="22"/>
-        </w:rPr>
-        <w:t xml:space="preserve"> to be addressed to achieve the business goals stated in </w:t>
-      </w:r>
-      <w:r>
-        <w:rPr>
-          <w:rFonts w:asciiTheme="minorHAnsi" w:hAnsiTheme="minorHAnsi" w:cstheme="minorHAnsi"/>
-          <w:sz w:val="22"/>
-        </w:rPr>
-        <w:t>Chapter</w:t>
-      </w:r>
-      <w:r>
-        <w:rPr>
-          <w:rFonts w:asciiTheme="minorHAnsi" w:hAnsiTheme="minorHAnsi" w:cstheme="minorHAnsi"/>
-          <w:sz w:val="22"/>
-        </w:rPr>
-        <w:t xml:space="preserve"> 2.</w:t>
-      </w:r>
-    </w:p>
-    <w:p>
-      <w:pPr>
-        <w:pStyle w:val="ListParagraph"/>
-        <w:numPr>
-          <w:ilvl w:val="0"/>
-          <w:numId w:val="12"/>
-        </w:numPr>
+    </w:p>
+    <w:p>
+      <w:pPr>
         <w:spacing w:line="360" w:lineRule="auto"/>
         <w:ind w:left="360"/>
         <w:rPr>
           <w:rFonts w:asciiTheme="minorHAnsi" w:hAnsiTheme="minorHAnsi"/>
           <w:b/>
           <w:color w:val="007033"/>
-          <w:sz w:val="32"/>
+          <w:sz w:val="28"/>
+          <w:szCs w:val="28"/>
+        </w:rPr>
+      </w:pPr>
+      <w:r>
+        <w:rPr>
+          <w:rFonts w:asciiTheme="minorHAnsi" w:hAnsiTheme="minorHAnsi"/>
+          <w:b/>
+          <w:color w:val="007033"/>
+          <w:sz w:val="28"/>
+          <w:szCs w:val="28"/>
+        </w:rPr>
+        <w:t>4.3. Assumptions, Scope, and Limitations</w:t>
+      </w:r>
+    </w:p>
+    <w:p>
+      <w:pPr>
+        <w:spacing w:line="360" w:lineRule="auto"/>
+        <w:ind w:left="360"/>
+        <w:rPr>
+          <w:rFonts w:asciiTheme="minorHAnsi" w:hAnsiTheme="minorHAnsi"/>
+          <w:b/>
+          <w:color w:val="007033"/>
+          <w:sz w:val="28"/>
+          <w:szCs w:val="28"/>
+        </w:rPr>
+      </w:pPr>
+    </w:p>
+    <w:p>
+      <w:pPr>
+        <w:spacing w:line="360" w:lineRule="auto"/>
+        <w:ind w:left="360"/>
+        <w:rPr>
+          <w:rFonts w:asciiTheme="minorHAnsi" w:hAnsiTheme="minorHAnsi"/>
+          <w:b/>
+          <w:color w:val="007033"/>
+          <w:sz w:val="28"/>
+          <w:szCs w:val="28"/>
         </w:rPr>
         <w:sectPr>
           <w:headerReference w:type="default" r:id="rId21"/>
@@ -5242,6 +5312,8 @@
               </w:rPr>
               <w:t xml:space="preserve">Estimate (Days):  </w:t>
             </w:r>
+            <w:bookmarkStart w:id="0" w:name="_GoBack"/>
+            <w:bookmarkEnd w:id="0"/>
           </w:p>
         </w:tc>
         <w:tc>
@@ -5435,13 +5507,23 @@
               </w:rPr>
               <w:t xml:space="preserve">The lab personnel </w:t>
             </w:r>
+            <w:proofErr w:type="gramStart"/>
             <w:r>
               <w:rPr>
                 <w:rFonts w:asciiTheme="minorHAnsi" w:hAnsiTheme="minorHAnsi" w:cstheme="minorHAnsi"/>
                 <w:sz w:val="22"/>
                 <w:szCs w:val="22"/>
               </w:rPr>
-              <w:t>inputs a password</w:t>
+              <w:t>inputs</w:t>
+            </w:r>
+            <w:proofErr w:type="gramEnd"/>
+            <w:r>
+              <w:rPr>
+                <w:rFonts w:asciiTheme="minorHAnsi" w:hAnsiTheme="minorHAnsi" w:cstheme="minorHAnsi"/>
+                <w:sz w:val="22"/>
+                <w:szCs w:val="22"/>
+              </w:rPr>
+              <w:t xml:space="preserve"> a password</w:t>
             </w:r>
             <w:r>
               <w:rPr>
@@ -5962,12 +6044,21 @@
           <w:sz w:val="22"/>
         </w:rPr>
       </w:pPr>
-      <w:r>
-        <w:rPr>
-          <w:rFonts w:asciiTheme="minorHAnsi" w:hAnsiTheme="minorHAnsi"/>
-          <w:sz w:val="22"/>
-        </w:rPr>
-        <w:t>B-1. Player/Quest Table</w:t>
+      <w:proofErr w:type="gramStart"/>
+      <w:r>
+        <w:rPr>
+          <w:rFonts w:asciiTheme="minorHAnsi" w:hAnsiTheme="minorHAnsi"/>
+          <w:sz w:val="22"/>
+        </w:rPr>
+        <w:t>B-1.</w:t>
+      </w:r>
+      <w:proofErr w:type="gramEnd"/>
+      <w:r>
+        <w:rPr>
+          <w:rFonts w:asciiTheme="minorHAnsi" w:hAnsiTheme="minorHAnsi"/>
+          <w:sz w:val="22"/>
+        </w:rPr>
+        <w:t xml:space="preserve"> Player/Quest Table</w:t>
       </w:r>
     </w:p>
     <w:p>
@@ -6056,13 +6147,23 @@
           <w:szCs w:val="22"/>
         </w:rPr>
       </w:pPr>
-      <w:r>
-        <w:rPr>
-          <w:rFonts w:asciiTheme="minorHAnsi" w:hAnsiTheme="minorHAnsi"/>
-          <w:sz w:val="22"/>
-          <w:szCs w:val="22"/>
-        </w:rPr>
-        <w:t>B-2. Score Tableau</w:t>
+      <w:proofErr w:type="gramStart"/>
+      <w:r>
+        <w:rPr>
+          <w:rFonts w:asciiTheme="minorHAnsi" w:hAnsiTheme="minorHAnsi"/>
+          <w:sz w:val="22"/>
+          <w:szCs w:val="22"/>
+        </w:rPr>
+        <w:t>B-2.</w:t>
+      </w:r>
+      <w:proofErr w:type="gramEnd"/>
+      <w:r>
+        <w:rPr>
+          <w:rFonts w:asciiTheme="minorHAnsi" w:hAnsiTheme="minorHAnsi"/>
+          <w:sz w:val="22"/>
+          <w:szCs w:val="22"/>
+        </w:rPr>
+        <w:t xml:space="preserve"> Score Tableau</w:t>
       </w:r>
     </w:p>
     <w:p>
@@ -6245,12 +6346,53 @@
           <w:sz w:val="22"/>
         </w:rPr>
       </w:pPr>
+      <w:proofErr w:type="gramStart"/>
       <w:r>
         <w:rPr>
           <w:rFonts w:asciiTheme="minorHAnsi" w:hAnsiTheme="minorHAnsi" w:cstheme="minorHAnsi"/>
           <w:sz w:val="22"/>
         </w:rPr>
-        <w:t>The Resistance. (n.d.). Retrieved April 30, 2015, In Wikipedia: http://en.wikipedia.org/wiki/The_Resistance</w:t>
+        <w:t>The Resistance.</w:t>
+      </w:r>
+      <w:proofErr w:type="gramEnd"/>
+      <w:r>
+        <w:rPr>
+          <w:rFonts w:asciiTheme="minorHAnsi" w:hAnsiTheme="minorHAnsi" w:cstheme="minorHAnsi"/>
+          <w:sz w:val="22"/>
+        </w:rPr>
+        <w:t xml:space="preserve"> </w:t>
+      </w:r>
+      <w:proofErr w:type="gramStart"/>
+      <w:r>
+        <w:rPr>
+          <w:rFonts w:asciiTheme="minorHAnsi" w:hAnsiTheme="minorHAnsi" w:cstheme="minorHAnsi"/>
+          <w:sz w:val="22"/>
+        </w:rPr>
+        <w:t>(</w:t>
+      </w:r>
+      <w:proofErr w:type="spellStart"/>
+      <w:r>
+        <w:rPr>
+          <w:rFonts w:asciiTheme="minorHAnsi" w:hAnsiTheme="minorHAnsi" w:cstheme="minorHAnsi"/>
+          <w:sz w:val="22"/>
+        </w:rPr>
+        <w:t>n.d.</w:t>
+      </w:r>
+      <w:proofErr w:type="spellEnd"/>
+      <w:r>
+        <w:rPr>
+          <w:rFonts w:asciiTheme="minorHAnsi" w:hAnsiTheme="minorHAnsi" w:cstheme="minorHAnsi"/>
+          <w:sz w:val="22"/>
+        </w:rPr>
+        <w:t>).</w:t>
+      </w:r>
+      <w:proofErr w:type="gramEnd"/>
+      <w:r>
+        <w:rPr>
+          <w:rFonts w:asciiTheme="minorHAnsi" w:hAnsiTheme="minorHAnsi" w:cstheme="minorHAnsi"/>
+          <w:sz w:val="22"/>
+        </w:rPr>
+        <w:t xml:space="preserve"> Retrieved April 30, 2015, In Wikipedia: http://en.wikipedia.org/wiki/The_Resistance</w:t>
       </w:r>
     </w:p>
     <w:p>
@@ -6982,7 +7124,7 @@
         <w:noProof/>
         <w:sz w:val="20"/>
       </w:rPr>
-      <w:t>2</w:t>
+      <w:t>3</w:t>
     </w:r>
     <w:r>
       <w:rPr>
@@ -12571,7 +12713,7 @@
 </file>
 
 <file path=customXml/itemProps1.xml><?xml version="1.0" encoding="utf-8"?>
-<ds:datastoreItem xmlns:ds="http://schemas.openxmlformats.org/officeDocument/2006/customXml" ds:itemID="{6946F378-615A-4C04-8E18-71B6D5C8CB4B}">
+<ds:datastoreItem xmlns:ds="http://schemas.openxmlformats.org/officeDocument/2006/customXml" ds:itemID="{ACE18231-9231-47E1-9E82-6CD6C248CABE}">
   <ds:schemaRefs>
     <ds:schemaRef ds:uri="http://schemas.openxmlformats.org/officeDocument/2006/bibliography"/>
   </ds:schemaRefs>

</xml_diff>

<commit_message>
Wrote Chapter 3 and 4
</commit_message>
<xml_diff>
--- a/Avalon Software Requirement Specifications Document.docx
+++ b/Avalon Software Requirement Specifications Document.docx
@@ -3577,6 +3577,13 @@
                 <w:sz w:val="22"/>
               </w:rPr>
             </w:pPr>
+            <w:r>
+              <w:rPr>
+                <w:rFonts w:asciiTheme="minorHAnsi" w:hAnsiTheme="minorHAnsi"/>
+                <w:sz w:val="22"/>
+              </w:rPr>
+              <w:t>1</w:t>
+            </w:r>
           </w:p>
         </w:tc>
         <w:tc>
@@ -3590,6 +3597,34 @@
                 <w:sz w:val="22"/>
               </w:rPr>
             </w:pPr>
+            <w:r>
+              <w:rPr>
+                <w:rFonts w:asciiTheme="minorHAnsi" w:hAnsiTheme="minorHAnsi"/>
+                <w:sz w:val="22"/>
+              </w:rPr>
+              <w:t xml:space="preserve">There </w:t>
+            </w:r>
+            <w:r>
+              <w:rPr>
+                <w:rFonts w:asciiTheme="minorHAnsi" w:hAnsiTheme="minorHAnsi"/>
+                <w:sz w:val="22"/>
+              </w:rPr>
+              <w:t>are</w:t>
+            </w:r>
+            <w:r>
+              <w:rPr>
+                <w:rFonts w:asciiTheme="minorHAnsi" w:hAnsiTheme="minorHAnsi"/>
+                <w:sz w:val="22"/>
+              </w:rPr>
+              <w:t xml:space="preserve"> no means to maintain the community listings</w:t>
+            </w:r>
+            <w:r>
+              <w:rPr>
+                <w:rFonts w:asciiTheme="minorHAnsi" w:hAnsiTheme="minorHAnsi"/>
+                <w:sz w:val="22"/>
+              </w:rPr>
+              <w:t>.</w:t>
+            </w:r>
           </w:p>
         </w:tc>
         <w:tc>
@@ -3598,11 +3633,24 @@
           </w:tcPr>
           <w:p>
             <w:pPr>
-              <w:rPr>
-                <w:rFonts w:asciiTheme="minorHAnsi" w:hAnsiTheme="minorHAnsi"/>
-                <w:sz w:val="22"/>
-              </w:rPr>
-            </w:pPr>
+              <w:pStyle w:val="ListParagraph"/>
+              <w:numPr>
+                <w:ilvl w:val="0"/>
+                <w:numId w:val="22"/>
+              </w:numPr>
+              <w:ind w:left="396"/>
+              <w:rPr>
+                <w:rFonts w:asciiTheme="minorHAnsi" w:hAnsiTheme="minorHAnsi"/>
+                <w:sz w:val="22"/>
+              </w:rPr>
+            </w:pPr>
+            <w:r>
+              <w:rPr>
+                <w:rFonts w:asciiTheme="minorHAnsi" w:hAnsiTheme="minorHAnsi"/>
+                <w:sz w:val="22"/>
+              </w:rPr>
+              <w:t>Nobody has started an Avalon gaming community yet.</w:t>
+            </w:r>
           </w:p>
         </w:tc>
         <w:tc>
@@ -3611,11 +3659,66 @@
           </w:tcPr>
           <w:p>
             <w:pPr>
-              <w:rPr>
-                <w:rFonts w:asciiTheme="minorHAnsi" w:hAnsiTheme="minorHAnsi"/>
-                <w:sz w:val="22"/>
-              </w:rPr>
-            </w:pPr>
+              <w:pStyle w:val="ListParagraph"/>
+              <w:numPr>
+                <w:ilvl w:val="0"/>
+                <w:numId w:val="23"/>
+              </w:numPr>
+              <w:ind w:left="396"/>
+              <w:rPr>
+                <w:rFonts w:asciiTheme="minorHAnsi" w:hAnsiTheme="minorHAnsi"/>
+                <w:sz w:val="22"/>
+              </w:rPr>
+            </w:pPr>
+            <w:r>
+              <w:rPr>
+                <w:rFonts w:asciiTheme="minorHAnsi" w:hAnsiTheme="minorHAnsi"/>
+                <w:sz w:val="22"/>
+              </w:rPr>
+              <w:t xml:space="preserve">There is no official list of players, statistics, friends, </w:t>
+            </w:r>
+            <w:r>
+              <w:rPr>
+                <w:rFonts w:asciiTheme="minorHAnsi" w:hAnsiTheme="minorHAnsi"/>
+                <w:sz w:val="22"/>
+              </w:rPr>
+              <w:t xml:space="preserve">and </w:t>
+            </w:r>
+            <w:r>
+              <w:rPr>
+                <w:rFonts w:asciiTheme="minorHAnsi" w:hAnsiTheme="minorHAnsi"/>
+                <w:sz w:val="22"/>
+              </w:rPr>
+              <w:t>profiles</w:t>
+            </w:r>
+            <w:r>
+              <w:rPr>
+                <w:rFonts w:asciiTheme="minorHAnsi" w:hAnsiTheme="minorHAnsi"/>
+                <w:sz w:val="22"/>
+              </w:rPr>
+              <w:t>.</w:t>
+            </w:r>
+          </w:p>
+          <w:p>
+            <w:pPr>
+              <w:pStyle w:val="ListParagraph"/>
+              <w:numPr>
+                <w:ilvl w:val="0"/>
+                <w:numId w:val="23"/>
+              </w:numPr>
+              <w:ind w:left="396"/>
+              <w:rPr>
+                <w:rFonts w:asciiTheme="minorHAnsi" w:hAnsiTheme="minorHAnsi"/>
+                <w:sz w:val="22"/>
+              </w:rPr>
+            </w:pPr>
+            <w:r>
+              <w:rPr>
+                <w:rFonts w:asciiTheme="minorHAnsi" w:hAnsiTheme="minorHAnsi"/>
+                <w:sz w:val="22"/>
+              </w:rPr>
+              <w:t>There is no way to moderate members of the community.</w:t>
+            </w:r>
           </w:p>
         </w:tc>
         <w:tc>
@@ -3624,11 +3727,24 @@
           </w:tcPr>
           <w:p>
             <w:pPr>
-              <w:rPr>
-                <w:rFonts w:asciiTheme="minorHAnsi" w:hAnsiTheme="minorHAnsi"/>
-                <w:sz w:val="22"/>
-              </w:rPr>
-            </w:pPr>
+              <w:pStyle w:val="ListParagraph"/>
+              <w:numPr>
+                <w:ilvl w:val="0"/>
+                <w:numId w:val="23"/>
+              </w:numPr>
+              <w:ind w:left="396"/>
+              <w:rPr>
+                <w:rFonts w:asciiTheme="minorHAnsi" w:hAnsiTheme="minorHAnsi"/>
+                <w:sz w:val="22"/>
+              </w:rPr>
+            </w:pPr>
+            <w:r>
+              <w:rPr>
+                <w:rFonts w:asciiTheme="minorHAnsi" w:hAnsiTheme="minorHAnsi"/>
+                <w:sz w:val="22"/>
+              </w:rPr>
+              <w:t>Avalon players cannot get together and play at their own leisure.</w:t>
+            </w:r>
           </w:p>
         </w:tc>
       </w:tr>
@@ -3645,6 +3761,13 @@
                 <w:sz w:val="22"/>
               </w:rPr>
             </w:pPr>
+            <w:r>
+              <w:rPr>
+                <w:rFonts w:asciiTheme="minorHAnsi" w:hAnsiTheme="minorHAnsi"/>
+                <w:sz w:val="22"/>
+              </w:rPr>
+              <w:t>2</w:t>
+            </w:r>
           </w:p>
         </w:tc>
         <w:tc>
@@ -3658,6 +3781,27 @@
                 <w:sz w:val="22"/>
               </w:rPr>
             </w:pPr>
+            <w:r>
+              <w:rPr>
+                <w:rFonts w:asciiTheme="minorHAnsi" w:hAnsiTheme="minorHAnsi"/>
+                <w:sz w:val="22"/>
+              </w:rPr>
+              <w:t>There are</w:t>
+            </w:r>
+            <w:r>
+              <w:rPr>
+                <w:rFonts w:asciiTheme="minorHAnsi" w:hAnsiTheme="minorHAnsi"/>
+                <w:sz w:val="22"/>
+              </w:rPr>
+              <w:t xml:space="preserve"> no means to maintain the game listings</w:t>
+            </w:r>
+            <w:r>
+              <w:rPr>
+                <w:rFonts w:asciiTheme="minorHAnsi" w:hAnsiTheme="minorHAnsi"/>
+                <w:sz w:val="22"/>
+              </w:rPr>
+              <w:t>.</w:t>
+            </w:r>
           </w:p>
         </w:tc>
         <w:tc>
@@ -3666,11 +3810,24 @@
           </w:tcPr>
           <w:p>
             <w:pPr>
-              <w:rPr>
-                <w:rFonts w:asciiTheme="minorHAnsi" w:hAnsiTheme="minorHAnsi"/>
-                <w:sz w:val="22"/>
-              </w:rPr>
-            </w:pPr>
+              <w:pStyle w:val="ListParagraph"/>
+              <w:numPr>
+                <w:ilvl w:val="0"/>
+                <w:numId w:val="22"/>
+              </w:numPr>
+              <w:ind w:left="396"/>
+              <w:rPr>
+                <w:rFonts w:asciiTheme="minorHAnsi" w:hAnsiTheme="minorHAnsi"/>
+                <w:sz w:val="22"/>
+              </w:rPr>
+            </w:pPr>
+            <w:r>
+              <w:rPr>
+                <w:rFonts w:asciiTheme="minorHAnsi" w:hAnsiTheme="minorHAnsi"/>
+                <w:sz w:val="22"/>
+              </w:rPr>
+              <w:t>Nobody has started an Avalon gaming community yet.</w:t>
+            </w:r>
           </w:p>
         </w:tc>
         <w:tc>
@@ -3679,11 +3836,24 @@
           </w:tcPr>
           <w:p>
             <w:pPr>
-              <w:rPr>
-                <w:rFonts w:asciiTheme="minorHAnsi" w:hAnsiTheme="minorHAnsi"/>
-                <w:sz w:val="22"/>
-              </w:rPr>
-            </w:pPr>
+              <w:pStyle w:val="ListParagraph"/>
+              <w:numPr>
+                <w:ilvl w:val="0"/>
+                <w:numId w:val="23"/>
+              </w:numPr>
+              <w:ind w:left="396"/>
+              <w:rPr>
+                <w:rFonts w:asciiTheme="minorHAnsi" w:hAnsiTheme="minorHAnsi"/>
+                <w:sz w:val="22"/>
+              </w:rPr>
+            </w:pPr>
+            <w:r>
+              <w:rPr>
+                <w:rFonts w:asciiTheme="minorHAnsi" w:hAnsiTheme="minorHAnsi"/>
+                <w:sz w:val="22"/>
+              </w:rPr>
+              <w:t>There is no list of hosted games or ongoing games.</w:t>
+            </w:r>
           </w:p>
         </w:tc>
         <w:tc>
@@ -3692,11 +3862,24 @@
           </w:tcPr>
           <w:p>
             <w:pPr>
-              <w:rPr>
-                <w:rFonts w:asciiTheme="minorHAnsi" w:hAnsiTheme="minorHAnsi"/>
-                <w:sz w:val="22"/>
-              </w:rPr>
-            </w:pPr>
+              <w:pStyle w:val="ListParagraph"/>
+              <w:numPr>
+                <w:ilvl w:val="0"/>
+                <w:numId w:val="23"/>
+              </w:numPr>
+              <w:ind w:left="396"/>
+              <w:rPr>
+                <w:rFonts w:asciiTheme="minorHAnsi" w:hAnsiTheme="minorHAnsi"/>
+                <w:sz w:val="22"/>
+              </w:rPr>
+            </w:pPr>
+            <w:r>
+              <w:rPr>
+                <w:rFonts w:asciiTheme="minorHAnsi" w:hAnsiTheme="minorHAnsi"/>
+                <w:sz w:val="22"/>
+              </w:rPr>
+              <w:t>It is difficult to get started with gameplay if you do not know any Avalon players.</w:t>
+            </w:r>
           </w:p>
         </w:tc>
       </w:tr>
@@ -3713,6 +3896,13 @@
                 <w:sz w:val="22"/>
               </w:rPr>
             </w:pPr>
+            <w:r>
+              <w:rPr>
+                <w:rFonts w:asciiTheme="minorHAnsi" w:hAnsiTheme="minorHAnsi"/>
+                <w:sz w:val="22"/>
+              </w:rPr>
+              <w:t>3</w:t>
+            </w:r>
           </w:p>
         </w:tc>
         <w:tc>
@@ -3726,6 +3916,20 @@
                 <w:sz w:val="22"/>
               </w:rPr>
             </w:pPr>
+            <w:r>
+              <w:rPr>
+                <w:rFonts w:asciiTheme="minorHAnsi" w:hAnsiTheme="minorHAnsi"/>
+                <w:sz w:val="22"/>
+              </w:rPr>
+              <w:t>The reveal phase is prone to unintended reveals</w:t>
+            </w:r>
+            <w:r>
+              <w:rPr>
+                <w:rFonts w:asciiTheme="minorHAnsi" w:hAnsiTheme="minorHAnsi"/>
+                <w:sz w:val="22"/>
+              </w:rPr>
+              <w:t>.</w:t>
+            </w:r>
           </w:p>
         </w:tc>
         <w:tc>
@@ -3734,11 +3938,24 @@
           </w:tcPr>
           <w:p>
             <w:pPr>
-              <w:rPr>
-                <w:rFonts w:asciiTheme="minorHAnsi" w:hAnsiTheme="minorHAnsi"/>
-                <w:sz w:val="22"/>
-              </w:rPr>
-            </w:pPr>
+              <w:pStyle w:val="ListParagraph"/>
+              <w:numPr>
+                <w:ilvl w:val="0"/>
+                <w:numId w:val="22"/>
+              </w:numPr>
+              <w:ind w:left="396"/>
+              <w:rPr>
+                <w:rFonts w:asciiTheme="minorHAnsi" w:hAnsiTheme="minorHAnsi"/>
+                <w:sz w:val="22"/>
+              </w:rPr>
+            </w:pPr>
+            <w:r>
+              <w:rPr>
+                <w:rFonts w:asciiTheme="minorHAnsi" w:hAnsiTheme="minorHAnsi"/>
+                <w:sz w:val="22"/>
+              </w:rPr>
+              <w:t>Players may be in close proximity to each other.</w:t>
+            </w:r>
           </w:p>
         </w:tc>
         <w:tc>
@@ -3747,11 +3964,24 @@
           </w:tcPr>
           <w:p>
             <w:pPr>
-              <w:rPr>
-                <w:rFonts w:asciiTheme="minorHAnsi" w:hAnsiTheme="minorHAnsi"/>
-                <w:sz w:val="22"/>
-              </w:rPr>
-            </w:pPr>
+              <w:pStyle w:val="ListParagraph"/>
+              <w:numPr>
+                <w:ilvl w:val="0"/>
+                <w:numId w:val="23"/>
+              </w:numPr>
+              <w:ind w:left="396"/>
+              <w:rPr>
+                <w:rFonts w:asciiTheme="minorHAnsi" w:hAnsiTheme="minorHAnsi"/>
+                <w:sz w:val="22"/>
+              </w:rPr>
+            </w:pPr>
+            <w:r>
+              <w:rPr>
+                <w:rFonts w:asciiTheme="minorHAnsi" w:hAnsiTheme="minorHAnsi"/>
+                <w:sz w:val="22"/>
+              </w:rPr>
+              <w:t>Mild bumping, movement, or pupil dilation may give away information that was not intended to be given away.</w:t>
+            </w:r>
           </w:p>
         </w:tc>
         <w:tc>
@@ -3760,11 +3990,24 @@
           </w:tcPr>
           <w:p>
             <w:pPr>
-              <w:rPr>
-                <w:rFonts w:asciiTheme="minorHAnsi" w:hAnsiTheme="minorHAnsi"/>
-                <w:sz w:val="22"/>
-              </w:rPr>
-            </w:pPr>
+              <w:pStyle w:val="ListParagraph"/>
+              <w:numPr>
+                <w:ilvl w:val="0"/>
+                <w:numId w:val="23"/>
+              </w:numPr>
+              <w:ind w:left="396"/>
+              <w:rPr>
+                <w:rFonts w:asciiTheme="minorHAnsi" w:hAnsiTheme="minorHAnsi"/>
+                <w:sz w:val="22"/>
+              </w:rPr>
+            </w:pPr>
+            <w:r>
+              <w:rPr>
+                <w:rFonts w:asciiTheme="minorHAnsi" w:hAnsiTheme="minorHAnsi"/>
+                <w:sz w:val="22"/>
+              </w:rPr>
+              <w:t>The mystery aspect of the game is lost.</w:t>
+            </w:r>
           </w:p>
         </w:tc>
       </w:tr>
@@ -3781,6 +4024,13 @@
                 <w:sz w:val="22"/>
               </w:rPr>
             </w:pPr>
+            <w:r>
+              <w:rPr>
+                <w:rFonts w:asciiTheme="minorHAnsi" w:hAnsiTheme="minorHAnsi"/>
+                <w:sz w:val="22"/>
+              </w:rPr>
+              <w:t>4</w:t>
+            </w:r>
           </w:p>
         </w:tc>
         <w:tc>
@@ -3794,6 +4044,41 @@
                 <w:sz w:val="22"/>
               </w:rPr>
             </w:pPr>
+            <w:r>
+              <w:rPr>
+                <w:rFonts w:asciiTheme="minorHAnsi" w:hAnsiTheme="minorHAnsi"/>
+                <w:sz w:val="22"/>
+              </w:rPr>
+              <w:t>It i</w:t>
+            </w:r>
+            <w:r>
+              <w:rPr>
+                <w:rFonts w:asciiTheme="minorHAnsi" w:hAnsiTheme="minorHAnsi"/>
+                <w:sz w:val="22"/>
+              </w:rPr>
+              <w:t xml:space="preserve">s </w:t>
+            </w:r>
+            <w:r>
+              <w:rPr>
+                <w:rFonts w:asciiTheme="minorHAnsi" w:hAnsiTheme="minorHAnsi"/>
+                <w:sz w:val="22"/>
+              </w:rPr>
+              <w:t>difficult</w:t>
+            </w:r>
+            <w:r>
+              <w:rPr>
+                <w:rFonts w:asciiTheme="minorHAnsi" w:hAnsiTheme="minorHAnsi"/>
+                <w:sz w:val="22"/>
+              </w:rPr>
+              <w:t xml:space="preserve"> for everyone to keep track of quest members and votes</w:t>
+            </w:r>
+            <w:r>
+              <w:rPr>
+                <w:rFonts w:asciiTheme="minorHAnsi" w:hAnsiTheme="minorHAnsi"/>
+                <w:sz w:val="22"/>
+              </w:rPr>
+              <w:t>.</w:t>
+            </w:r>
           </w:p>
         </w:tc>
         <w:tc>
@@ -3802,11 +4087,45 @@
           </w:tcPr>
           <w:p>
             <w:pPr>
-              <w:rPr>
-                <w:rFonts w:asciiTheme="minorHAnsi" w:hAnsiTheme="minorHAnsi"/>
-                <w:sz w:val="22"/>
-              </w:rPr>
-            </w:pPr>
+              <w:pStyle w:val="ListParagraph"/>
+              <w:numPr>
+                <w:ilvl w:val="0"/>
+                <w:numId w:val="22"/>
+              </w:numPr>
+              <w:ind w:left="396"/>
+              <w:rPr>
+                <w:rFonts w:asciiTheme="minorHAnsi" w:hAnsiTheme="minorHAnsi"/>
+                <w:sz w:val="22"/>
+              </w:rPr>
+            </w:pPr>
+            <w:r>
+              <w:rPr>
+                <w:rFonts w:asciiTheme="minorHAnsi" w:hAnsiTheme="minorHAnsi"/>
+                <w:sz w:val="22"/>
+              </w:rPr>
+              <w:t>There are too many players sometimes</w:t>
+            </w:r>
+          </w:p>
+          <w:p>
+            <w:pPr>
+              <w:pStyle w:val="ListParagraph"/>
+              <w:numPr>
+                <w:ilvl w:val="0"/>
+                <w:numId w:val="22"/>
+              </w:numPr>
+              <w:ind w:left="396"/>
+              <w:rPr>
+                <w:rFonts w:asciiTheme="minorHAnsi" w:hAnsiTheme="minorHAnsi"/>
+                <w:sz w:val="22"/>
+              </w:rPr>
+            </w:pPr>
+            <w:r>
+              <w:rPr>
+                <w:rFonts w:asciiTheme="minorHAnsi" w:hAnsiTheme="minorHAnsi"/>
+                <w:sz w:val="22"/>
+              </w:rPr>
+              <w:t>Players are too far away to see votes.</w:t>
+            </w:r>
           </w:p>
         </w:tc>
         <w:tc>
@@ -3815,11 +4134,52 @@
           </w:tcPr>
           <w:p>
             <w:pPr>
-              <w:rPr>
-                <w:rFonts w:asciiTheme="minorHAnsi" w:hAnsiTheme="minorHAnsi"/>
-                <w:sz w:val="22"/>
-              </w:rPr>
-            </w:pPr>
+              <w:pStyle w:val="ListParagraph"/>
+              <w:numPr>
+                <w:ilvl w:val="0"/>
+                <w:numId w:val="23"/>
+              </w:numPr>
+              <w:ind w:left="396"/>
+              <w:rPr>
+                <w:rFonts w:asciiTheme="minorHAnsi" w:hAnsiTheme="minorHAnsi"/>
+                <w:sz w:val="22"/>
+              </w:rPr>
+            </w:pPr>
+            <w:r>
+              <w:rPr>
+                <w:rFonts w:asciiTheme="minorHAnsi" w:hAnsiTheme="minorHAnsi"/>
+                <w:sz w:val="22"/>
+              </w:rPr>
+              <w:t>Players keep asking who went or is going on which quest</w:t>
+            </w:r>
+          </w:p>
+          <w:p>
+            <w:pPr>
+              <w:pStyle w:val="ListParagraph"/>
+              <w:numPr>
+                <w:ilvl w:val="0"/>
+                <w:numId w:val="23"/>
+              </w:numPr>
+              <w:ind w:left="396"/>
+              <w:rPr>
+                <w:rFonts w:asciiTheme="minorHAnsi" w:hAnsiTheme="minorHAnsi"/>
+                <w:sz w:val="22"/>
+              </w:rPr>
+            </w:pPr>
+            <w:r>
+              <w:rPr>
+                <w:rFonts w:asciiTheme="minorHAnsi" w:hAnsiTheme="minorHAnsi"/>
+                <w:sz w:val="22"/>
+              </w:rPr>
+              <w:t>Players keep asking</w:t>
+            </w:r>
+            <w:r>
+              <w:rPr>
+                <w:rFonts w:asciiTheme="minorHAnsi" w:hAnsiTheme="minorHAnsi"/>
+                <w:sz w:val="22"/>
+              </w:rPr>
+              <w:t xml:space="preserve"> who voted for which team.</w:t>
+            </w:r>
           </w:p>
         </w:tc>
         <w:tc>
@@ -3828,11 +4188,24 @@
           </w:tcPr>
           <w:p>
             <w:pPr>
-              <w:rPr>
-                <w:rFonts w:asciiTheme="minorHAnsi" w:hAnsiTheme="minorHAnsi"/>
-                <w:sz w:val="22"/>
-              </w:rPr>
-            </w:pPr>
+              <w:pStyle w:val="ListParagraph"/>
+              <w:numPr>
+                <w:ilvl w:val="0"/>
+                <w:numId w:val="23"/>
+              </w:numPr>
+              <w:ind w:left="396"/>
+              <w:rPr>
+                <w:rFonts w:asciiTheme="minorHAnsi" w:hAnsiTheme="minorHAnsi"/>
+                <w:sz w:val="22"/>
+              </w:rPr>
+            </w:pPr>
+            <w:r>
+              <w:rPr>
+                <w:rFonts w:asciiTheme="minorHAnsi" w:hAnsiTheme="minorHAnsi"/>
+                <w:sz w:val="22"/>
+              </w:rPr>
+              <w:t>Players cannot make informed decisions.</w:t>
+            </w:r>
           </w:p>
         </w:tc>
       </w:tr>
@@ -3849,6 +4222,13 @@
                 <w:sz w:val="22"/>
               </w:rPr>
             </w:pPr>
+            <w:r>
+              <w:rPr>
+                <w:rFonts w:asciiTheme="minorHAnsi" w:hAnsiTheme="minorHAnsi"/>
+                <w:sz w:val="22"/>
+              </w:rPr>
+              <w:t>5</w:t>
+            </w:r>
           </w:p>
         </w:tc>
         <w:tc>
@@ -3862,6 +4242,41 @@
                 <w:sz w:val="22"/>
               </w:rPr>
             </w:pPr>
+            <w:r>
+              <w:rPr>
+                <w:rFonts w:asciiTheme="minorHAnsi" w:hAnsiTheme="minorHAnsi"/>
+                <w:sz w:val="22"/>
+              </w:rPr>
+              <w:t>It i</w:t>
+            </w:r>
+            <w:r>
+              <w:rPr>
+                <w:rFonts w:asciiTheme="minorHAnsi" w:hAnsiTheme="minorHAnsi"/>
+                <w:sz w:val="22"/>
+              </w:rPr>
+              <w:t xml:space="preserve">s </w:t>
+            </w:r>
+            <w:r>
+              <w:rPr>
+                <w:rFonts w:asciiTheme="minorHAnsi" w:hAnsiTheme="minorHAnsi"/>
+                <w:sz w:val="22"/>
+              </w:rPr>
+              <w:t>difficult</w:t>
+            </w:r>
+            <w:r>
+              <w:rPr>
+                <w:rFonts w:asciiTheme="minorHAnsi" w:hAnsiTheme="minorHAnsi"/>
+                <w:sz w:val="22"/>
+              </w:rPr>
+              <w:t xml:space="preserve"> to maintain secrecy for quest results</w:t>
+            </w:r>
+            <w:r>
+              <w:rPr>
+                <w:rFonts w:asciiTheme="minorHAnsi" w:hAnsiTheme="minorHAnsi"/>
+                <w:sz w:val="22"/>
+              </w:rPr>
+              <w:t>.</w:t>
+            </w:r>
           </w:p>
         </w:tc>
         <w:tc>
@@ -3870,11 +4285,45 @@
           </w:tcPr>
           <w:p>
             <w:pPr>
-              <w:rPr>
-                <w:rFonts w:asciiTheme="minorHAnsi" w:hAnsiTheme="minorHAnsi"/>
-                <w:sz w:val="22"/>
-              </w:rPr>
-            </w:pPr>
+              <w:pStyle w:val="ListParagraph"/>
+              <w:numPr>
+                <w:ilvl w:val="0"/>
+                <w:numId w:val="22"/>
+              </w:numPr>
+              <w:ind w:left="396"/>
+              <w:rPr>
+                <w:rFonts w:asciiTheme="minorHAnsi" w:hAnsiTheme="minorHAnsi"/>
+                <w:sz w:val="22"/>
+              </w:rPr>
+            </w:pPr>
+            <w:r>
+              <w:rPr>
+                <w:rFonts w:asciiTheme="minorHAnsi" w:hAnsiTheme="minorHAnsi"/>
+                <w:sz w:val="22"/>
+              </w:rPr>
+              <w:t>The materials used may be compromised</w:t>
+            </w:r>
+          </w:p>
+          <w:p>
+            <w:pPr>
+              <w:pStyle w:val="ListParagraph"/>
+              <w:numPr>
+                <w:ilvl w:val="0"/>
+                <w:numId w:val="22"/>
+              </w:numPr>
+              <w:ind w:left="396"/>
+              <w:rPr>
+                <w:rFonts w:asciiTheme="minorHAnsi" w:hAnsiTheme="minorHAnsi"/>
+                <w:sz w:val="22"/>
+              </w:rPr>
+            </w:pPr>
+            <w:r>
+              <w:rPr>
+                <w:rFonts w:asciiTheme="minorHAnsi" w:hAnsiTheme="minorHAnsi"/>
+                <w:sz w:val="22"/>
+              </w:rPr>
+              <w:t>The players may mix up the discard pile from the actual game pile.</w:t>
+            </w:r>
           </w:p>
         </w:tc>
         <w:tc>
@@ -3883,11 +4332,66 @@
           </w:tcPr>
           <w:p>
             <w:pPr>
-              <w:rPr>
-                <w:rFonts w:asciiTheme="minorHAnsi" w:hAnsiTheme="minorHAnsi"/>
-                <w:sz w:val="22"/>
-              </w:rPr>
-            </w:pPr>
+              <w:pStyle w:val="ListParagraph"/>
+              <w:numPr>
+                <w:ilvl w:val="0"/>
+                <w:numId w:val="23"/>
+              </w:numPr>
+              <w:ind w:left="396"/>
+              <w:rPr>
+                <w:rFonts w:asciiTheme="minorHAnsi" w:hAnsiTheme="minorHAnsi"/>
+                <w:sz w:val="22"/>
+              </w:rPr>
+            </w:pPr>
+            <w:r>
+              <w:rPr>
+                <w:rFonts w:asciiTheme="minorHAnsi" w:hAnsiTheme="minorHAnsi"/>
+                <w:sz w:val="22"/>
+              </w:rPr>
+              <w:t>Mistaken quest results arise.</w:t>
+            </w:r>
+          </w:p>
+          <w:p>
+            <w:pPr>
+              <w:pStyle w:val="ListParagraph"/>
+              <w:numPr>
+                <w:ilvl w:val="0"/>
+                <w:numId w:val="23"/>
+              </w:numPr>
+              <w:ind w:left="396"/>
+              <w:rPr>
+                <w:rFonts w:asciiTheme="minorHAnsi" w:hAnsiTheme="minorHAnsi"/>
+                <w:sz w:val="22"/>
+              </w:rPr>
+            </w:pPr>
+            <w:r>
+              <w:rPr>
+                <w:rFonts w:asciiTheme="minorHAnsi" w:hAnsiTheme="minorHAnsi"/>
+                <w:sz w:val="22"/>
+              </w:rPr>
+              <w:t>I</w:t>
+            </w:r>
+            <w:r>
+              <w:rPr>
+                <w:rFonts w:asciiTheme="minorHAnsi" w:hAnsiTheme="minorHAnsi"/>
+                <w:sz w:val="22"/>
+              </w:rPr>
+              <w:t>nformation that was not intended to be given away</w:t>
+            </w:r>
+            <w:r>
+              <w:rPr>
+                <w:rFonts w:asciiTheme="minorHAnsi" w:hAnsiTheme="minorHAnsi"/>
+                <w:sz w:val="22"/>
+              </w:rPr>
+              <w:t xml:space="preserve"> may have been revealed by accident</w:t>
+            </w:r>
+            <w:r>
+              <w:rPr>
+                <w:rFonts w:asciiTheme="minorHAnsi" w:hAnsiTheme="minorHAnsi"/>
+                <w:sz w:val="22"/>
+              </w:rPr>
+              <w:t>.</w:t>
+            </w:r>
           </w:p>
         </w:tc>
         <w:tc>
@@ -3896,79 +4400,24 @@
           </w:tcPr>
           <w:p>
             <w:pPr>
-              <w:rPr>
-                <w:rFonts w:asciiTheme="minorHAnsi" w:hAnsiTheme="minorHAnsi"/>
-                <w:sz w:val="22"/>
-              </w:rPr>
-            </w:pPr>
-          </w:p>
-        </w:tc>
-      </w:tr>
-      <w:tr>
-        <w:tc>
-          <w:tcPr>
-            <w:tcW w:w="468" w:type="dxa"/>
-          </w:tcPr>
-          <w:p>
-            <w:pPr>
-              <w:jc w:val="center"/>
-              <w:rPr>
-                <w:rFonts w:asciiTheme="minorHAnsi" w:hAnsiTheme="minorHAnsi"/>
-                <w:sz w:val="22"/>
-              </w:rPr>
-            </w:pPr>
-          </w:p>
-        </w:tc>
-        <w:tc>
-          <w:tcPr>
-            <w:tcW w:w="3528" w:type="dxa"/>
-          </w:tcPr>
-          <w:p>
-            <w:pPr>
-              <w:rPr>
-                <w:rFonts w:asciiTheme="minorHAnsi" w:hAnsiTheme="minorHAnsi"/>
-                <w:sz w:val="22"/>
-              </w:rPr>
-            </w:pPr>
-          </w:p>
-        </w:tc>
-        <w:tc>
-          <w:tcPr>
-            <w:tcW w:w="3528" w:type="dxa"/>
-          </w:tcPr>
-          <w:p>
-            <w:pPr>
-              <w:rPr>
-                <w:rFonts w:asciiTheme="minorHAnsi" w:hAnsiTheme="minorHAnsi"/>
-                <w:sz w:val="22"/>
-              </w:rPr>
-            </w:pPr>
-          </w:p>
-        </w:tc>
-        <w:tc>
-          <w:tcPr>
-            <w:tcW w:w="3528" w:type="dxa"/>
-          </w:tcPr>
-          <w:p>
-            <w:pPr>
-              <w:rPr>
-                <w:rFonts w:asciiTheme="minorHAnsi" w:hAnsiTheme="minorHAnsi"/>
-                <w:sz w:val="22"/>
-              </w:rPr>
-            </w:pPr>
-          </w:p>
-        </w:tc>
-        <w:tc>
-          <w:tcPr>
-            <w:tcW w:w="3528" w:type="dxa"/>
-          </w:tcPr>
-          <w:p>
-            <w:pPr>
-              <w:rPr>
-                <w:rFonts w:asciiTheme="minorHAnsi" w:hAnsiTheme="minorHAnsi"/>
-                <w:sz w:val="22"/>
-              </w:rPr>
-            </w:pPr>
+              <w:pStyle w:val="ListParagraph"/>
+              <w:numPr>
+                <w:ilvl w:val="0"/>
+                <w:numId w:val="23"/>
+              </w:numPr>
+              <w:ind w:left="396"/>
+              <w:rPr>
+                <w:rFonts w:asciiTheme="minorHAnsi" w:hAnsiTheme="minorHAnsi"/>
+                <w:sz w:val="22"/>
+              </w:rPr>
+            </w:pPr>
+            <w:r>
+              <w:rPr>
+                <w:rFonts w:asciiTheme="minorHAnsi" w:hAnsiTheme="minorHAnsi"/>
+                <w:sz w:val="22"/>
+              </w:rPr>
+              <w:t>The mystery aspect of the game is lost.</w:t>
+            </w:r>
           </w:p>
         </w:tc>
       </w:tr>
@@ -3985,11 +4434,91 @@
         <w:rPr>
           <w:rFonts w:asciiTheme="minorHAnsi" w:hAnsiTheme="minorHAnsi"/>
           <w:b/>
-          <w:i/>
-          <w:color w:val="5B9BD5" w:themeColor="accent1"/>
           <w:sz w:val="22"/>
         </w:rPr>
-        <w:t>The section ends with the statement of the problem, need or opportunity where the software is the proposed solution (BUSINESS REQUIREMENT).</w:t>
+        <w:t>The</w:t>
+      </w:r>
+      <w:r>
+        <w:rPr>
+          <w:rFonts w:asciiTheme="minorHAnsi" w:hAnsiTheme="minorHAnsi"/>
+          <w:b/>
+          <w:sz w:val="22"/>
+        </w:rPr>
+        <w:t xml:space="preserve"> Avalon Gaming Community is pretty much non-existent, having no records of those playing it actively, the games available, its statistics, its hosted games, and ongoing games. The game experience itself may be confusing, the reveal phase being susceptible to unintended reveals</w:t>
+      </w:r>
+      <w:r>
+        <w:rPr>
+          <w:rFonts w:asciiTheme="minorHAnsi" w:hAnsiTheme="minorHAnsi"/>
+          <w:b/>
+          <w:sz w:val="22"/>
+        </w:rPr>
+        <w:t>; and</w:t>
+      </w:r>
+      <w:r>
+        <w:rPr>
+          <w:rFonts w:asciiTheme="minorHAnsi" w:hAnsiTheme="minorHAnsi"/>
+          <w:b/>
+          <w:sz w:val="22"/>
+        </w:rPr>
+        <w:t xml:space="preserve"> keeping track of gameplay</w:t>
+      </w:r>
+      <w:r>
+        <w:rPr>
+          <w:rFonts w:asciiTheme="minorHAnsi" w:hAnsiTheme="minorHAnsi"/>
+          <w:b/>
+          <w:sz w:val="22"/>
+        </w:rPr>
+        <w:t xml:space="preserve"> </w:t>
+      </w:r>
+      <w:r>
+        <w:rPr>
+          <w:rFonts w:asciiTheme="minorHAnsi" w:hAnsiTheme="minorHAnsi"/>
+          <w:b/>
+          <w:sz w:val="22"/>
+        </w:rPr>
+        <w:t xml:space="preserve">and </w:t>
+      </w:r>
+      <w:r>
+        <w:rPr>
+          <w:rFonts w:asciiTheme="minorHAnsi" w:hAnsiTheme="minorHAnsi"/>
+          <w:b/>
+          <w:sz w:val="22"/>
+        </w:rPr>
+        <w:t xml:space="preserve">maintaining </w:t>
+      </w:r>
+      <w:r>
+        <w:rPr>
+          <w:rFonts w:asciiTheme="minorHAnsi" w:hAnsiTheme="minorHAnsi"/>
+          <w:b/>
+          <w:sz w:val="22"/>
+        </w:rPr>
+        <w:t>secrecy in quest results</w:t>
+      </w:r>
+      <w:r>
+        <w:rPr>
+          <w:rFonts w:asciiTheme="minorHAnsi" w:hAnsiTheme="minorHAnsi"/>
+          <w:b/>
+          <w:sz w:val="22"/>
+        </w:rPr>
+        <w:t xml:space="preserve"> being difficult. </w:t>
+      </w:r>
+      <w:proofErr w:type="gramStart"/>
+      <w:r>
+        <w:rPr>
+          <w:rFonts w:asciiTheme="minorHAnsi" w:hAnsiTheme="minorHAnsi"/>
+          <w:b/>
+          <w:sz w:val="22"/>
+        </w:rPr>
+        <w:t>A software</w:t>
+      </w:r>
+      <w:proofErr w:type="gramEnd"/>
+      <w:r>
+        <w:rPr>
+          <w:rFonts w:asciiTheme="minorHAnsi" w:hAnsiTheme="minorHAnsi"/>
+          <w:b/>
+          <w:sz w:val="22"/>
+        </w:rPr>
+        <w:t xml:space="preserve"> to manage all of this data through a relational database, which can store and manipulate the said data easily, may be a solution.</w:t>
       </w:r>
     </w:p>
     <w:p>
@@ -4148,7 +4677,15 @@
           <w:i/>
           <w:sz w:val="22"/>
         </w:rPr>
-        <w:t>To provide a facility for managing the records of call center applicants, from resume to training plans;</w:t>
+        <w:t xml:space="preserve">To provide a facility for </w:t>
+      </w:r>
+      <w:r>
+        <w:rPr>
+          <w:rFonts w:asciiTheme="minorHAnsi" w:hAnsiTheme="minorHAnsi" w:cstheme="minorHAnsi"/>
+          <w:i/>
+          <w:sz w:val="22"/>
+        </w:rPr>
+        <w:t>maintaining community listings</w:t>
       </w:r>
     </w:p>
     <w:p>
@@ -4172,7 +4709,7 @@
           <w:i/>
           <w:sz w:val="22"/>
         </w:rPr>
-        <w:t>To provide a facility for tracking the employment history of call center applicants;</w:t>
+        <w:t>To provide a facility to maintain game listings</w:t>
       </w:r>
     </w:p>
     <w:p>
@@ -4196,7 +4733,7 @@
           <w:i/>
           <w:sz w:val="22"/>
         </w:rPr>
-        <w:t>To provide a facility for managing the scheduling of training courses;</w:t>
+        <w:t>To provide a facility for secure gameplay</w:t>
       </w:r>
     </w:p>
     <w:p>
@@ -4220,55 +4757,15 @@
           <w:i/>
           <w:sz w:val="22"/>
         </w:rPr>
-        <w:t>To provide a facility for call center companies to register with ECTPA;</w:t>
+        <w:t>To provide a facility for community interaction</w:t>
       </w:r>
-    </w:p>
-    <w:p>
-      <w:pPr>
-        <w:pStyle w:val="ListParagraph"/>
-        <w:numPr>
-          <w:ilvl w:val="0"/>
-          <w:numId w:val="2"/>
-        </w:numPr>
-        <w:ind w:left="720"/>
-        <w:jc w:val="both"/>
+      <w:r>
         <w:rPr>
           <w:rFonts w:asciiTheme="minorHAnsi" w:hAnsiTheme="minorHAnsi" w:cstheme="minorHAnsi"/>
           <w:i/>
           <w:sz w:val="22"/>
         </w:rPr>
-      </w:pPr>
-      <w:r>
-        <w:rPr>
-          <w:rFonts w:asciiTheme="minorHAnsi" w:hAnsiTheme="minorHAnsi" w:cstheme="minorHAnsi"/>
-          <w:i/>
-          <w:sz w:val="22"/>
-        </w:rPr>
-        <w:t>To provide a facility for managing job openings transactions from request to deployment;</w:t>
-      </w:r>
-    </w:p>
-    <w:p>
-      <w:pPr>
-        <w:pStyle w:val="ListParagraph"/>
-        <w:numPr>
-          <w:ilvl w:val="0"/>
-          <w:numId w:val="2"/>
-        </w:numPr>
-        <w:ind w:left="720"/>
-        <w:jc w:val="both"/>
-        <w:rPr>
-          <w:rFonts w:asciiTheme="minorHAnsi" w:hAnsiTheme="minorHAnsi" w:cstheme="minorHAnsi"/>
-          <w:i/>
-          <w:sz w:val="22"/>
-        </w:rPr>
-      </w:pPr>
-      <w:r>
-        <w:rPr>
-          <w:rFonts w:asciiTheme="minorHAnsi" w:hAnsiTheme="minorHAnsi" w:cstheme="minorHAnsi"/>
-          <w:i/>
-          <w:sz w:val="22"/>
-        </w:rPr>
-        <w:t>To generate various reports for monitoring call center operators, companies and job openings”</w:t>
+        <w:t>”</w:t>
       </w:r>
       <w:r>
         <w:rPr>
@@ -4327,14 +4824,14 @@
           <w:rFonts w:asciiTheme="minorHAnsi" w:hAnsiTheme="minorHAnsi" w:cstheme="minorHAnsi"/>
           <w:sz w:val="22"/>
         </w:rPr>
-        <w:t>This section discusses the non-functional requirements that need to be addressed to achieve the business goals stated in Chapter 2</w:t>
+        <w:t xml:space="preserve">The software will be a web application that must be able to handle a large volume of data, </w:t>
       </w:r>
       <w:r>
         <w:rPr>
           <w:rFonts w:asciiTheme="minorHAnsi" w:hAnsiTheme="minorHAnsi" w:cstheme="minorHAnsi"/>
           <w:sz w:val="22"/>
         </w:rPr>
-        <w:t>.</w:t>
+        <w:t>be reliable, be extensible, be able to respond in a short time period, and have a usable interface.</w:t>
       </w:r>
     </w:p>
     <w:p>
@@ -4372,16 +4869,28 @@
     </w:p>
     <w:p>
       <w:pPr>
-        <w:spacing w:line="360" w:lineRule="auto"/>
         <w:ind w:left="360"/>
         <w:rPr>
-          <w:rFonts w:asciiTheme="minorHAnsi" w:hAnsiTheme="minorHAnsi"/>
-          <w:b/>
-          <w:color w:val="007033"/>
-          <w:sz w:val="28"/>
-          <w:szCs w:val="28"/>
-        </w:rPr>
-      </w:pPr>
+          <w:rFonts w:asciiTheme="minorHAnsi" w:hAnsiTheme="minorHAnsi" w:cstheme="minorHAnsi"/>
+          <w:sz w:val="22"/>
+        </w:rPr>
+      </w:pPr>
+      <w:r>
+        <w:rPr>
+          <w:rFonts w:asciiTheme="minorHAnsi" w:hAnsiTheme="minorHAnsi" w:cstheme="minorHAnsi"/>
+          <w:sz w:val="22"/>
+        </w:rPr>
+        <w:t xml:space="preserve">The software will </w:t>
+      </w:r>
+      <w:r>
+        <w:rPr>
+          <w:rFonts w:asciiTheme="minorHAnsi" w:hAnsiTheme="minorHAnsi" w:cstheme="minorHAnsi"/>
+          <w:sz w:val="22"/>
+        </w:rPr>
+        <w:t xml:space="preserve">focus on the rules of the game stated in Section 2.1 and managing the community. Any additional rules existing in the community but not stated in Section 2.1 will not be included in the system. </w:t>
+      </w:r>
+      <w:bookmarkStart w:id="0" w:name="_GoBack"/>
+      <w:bookmarkEnd w:id="0"/>
     </w:p>
     <w:p>
       <w:pPr>
@@ -7859,8 +8368,6 @@
                 <w:szCs w:val="22"/>
               </w:rPr>
             </w:pPr>
-            <w:bookmarkStart w:id="0" w:name="_GoBack"/>
-            <w:bookmarkEnd w:id="0"/>
             <w:r>
               <w:rPr>
                 <w:rFonts w:asciiTheme="minorHAnsi" w:hAnsiTheme="minorHAnsi" w:cstheme="minorHAnsi"/>
@@ -8120,7 +8627,39 @@
                 <w:sz w:val="22"/>
                 <w:szCs w:val="22"/>
               </w:rPr>
-              <w:t>The system checks if the minimum number of players have been met.</w:t>
+              <w:t xml:space="preserve">The system checks if the minimum </w:t>
+            </w:r>
+            <w:r>
+              <w:rPr>
+                <w:rFonts w:asciiTheme="minorHAnsi" w:hAnsiTheme="minorHAnsi" w:cstheme="minorHAnsi"/>
+                <w:sz w:val="22"/>
+                <w:szCs w:val="22"/>
+              </w:rPr>
+              <w:t>number of players has</w:t>
+            </w:r>
+            <w:r>
+              <w:rPr>
+                <w:rFonts w:asciiTheme="minorHAnsi" w:hAnsiTheme="minorHAnsi" w:cstheme="minorHAnsi"/>
+                <w:sz w:val="22"/>
+                <w:szCs w:val="22"/>
+              </w:rPr>
+              <w:t xml:space="preserve"> been met</w:t>
+            </w:r>
+            <w:r>
+              <w:rPr>
+                <w:rFonts w:asciiTheme="minorHAnsi" w:hAnsiTheme="minorHAnsi" w:cstheme="minorHAnsi"/>
+                <w:sz w:val="22"/>
+                <w:szCs w:val="22"/>
+              </w:rPr>
+              <w:t xml:space="preserve"> and displays an error message otherwise</w:t>
+            </w:r>
+            <w:r>
+              <w:rPr>
+                <w:rFonts w:asciiTheme="minorHAnsi" w:hAnsiTheme="minorHAnsi" w:cstheme="minorHAnsi"/>
+                <w:sz w:val="22"/>
+                <w:szCs w:val="22"/>
+              </w:rPr>
+              <w:t>.</w:t>
             </w:r>
           </w:p>
           <w:p>
@@ -8142,7 +8681,23 @@
                 <w:sz w:val="22"/>
                 <w:szCs w:val="22"/>
               </w:rPr>
-              <w:t>The system marks the game as begun.</w:t>
+              <w:t xml:space="preserve">The system marks the game </w:t>
+            </w:r>
+            <w:r>
+              <w:rPr>
+                <w:rFonts w:asciiTheme="minorHAnsi" w:hAnsiTheme="minorHAnsi" w:cstheme="minorHAnsi"/>
+                <w:sz w:val="22"/>
+                <w:szCs w:val="22"/>
+              </w:rPr>
+              <w:t>as ongoing</w:t>
+            </w:r>
+            <w:r>
+              <w:rPr>
+                <w:rFonts w:asciiTheme="minorHAnsi" w:hAnsiTheme="minorHAnsi" w:cstheme="minorHAnsi"/>
+                <w:sz w:val="22"/>
+                <w:szCs w:val="22"/>
+              </w:rPr>
+              <w:t>.</w:t>
             </w:r>
           </w:p>
           <w:p>
@@ -8186,7 +8741,147 @@
                 <w:sz w:val="22"/>
                 <w:szCs w:val="22"/>
               </w:rPr>
+              <w:t>The system switches to the game screen.</w:t>
+            </w:r>
+          </w:p>
+          <w:p>
+            <w:pPr>
+              <w:pStyle w:val="ListParagraph"/>
+              <w:numPr>
+                <w:ilvl w:val="0"/>
+                <w:numId w:val="18"/>
+              </w:numPr>
+              <w:rPr>
+                <w:rFonts w:asciiTheme="minorHAnsi" w:hAnsiTheme="minorHAnsi" w:cstheme="minorHAnsi"/>
+                <w:sz w:val="22"/>
+                <w:szCs w:val="22"/>
+              </w:rPr>
+            </w:pPr>
+            <w:r>
+              <w:rPr>
+                <w:rFonts w:asciiTheme="minorHAnsi" w:hAnsiTheme="minorHAnsi" w:cstheme="minorHAnsi"/>
+                <w:sz w:val="22"/>
+                <w:szCs w:val="22"/>
+              </w:rPr>
               <w:t xml:space="preserve">The system displays the minions of Mordred to each </w:t>
+            </w:r>
+            <w:r>
+              <w:rPr>
+                <w:rFonts w:asciiTheme="minorHAnsi" w:hAnsiTheme="minorHAnsi" w:cstheme="minorHAnsi"/>
+                <w:sz w:val="22"/>
+                <w:szCs w:val="22"/>
+              </w:rPr>
+              <w:t>minion.</w:t>
+            </w:r>
+          </w:p>
+          <w:p>
+            <w:pPr>
+              <w:pStyle w:val="ListParagraph"/>
+              <w:numPr>
+                <w:ilvl w:val="1"/>
+                <w:numId w:val="18"/>
+              </w:numPr>
+              <w:rPr>
+                <w:rFonts w:asciiTheme="minorHAnsi" w:hAnsiTheme="minorHAnsi" w:cstheme="minorHAnsi"/>
+                <w:sz w:val="22"/>
+                <w:szCs w:val="22"/>
+              </w:rPr>
+            </w:pPr>
+            <w:r>
+              <w:rPr>
+                <w:rFonts w:asciiTheme="minorHAnsi" w:hAnsiTheme="minorHAnsi" w:cstheme="minorHAnsi"/>
+                <w:sz w:val="22"/>
+                <w:szCs w:val="22"/>
+              </w:rPr>
+              <w:t>The system does not display Oberon.</w:t>
+            </w:r>
+          </w:p>
+          <w:p>
+            <w:pPr>
+              <w:pStyle w:val="ListParagraph"/>
+              <w:numPr>
+                <w:ilvl w:val="1"/>
+                <w:numId w:val="18"/>
+              </w:numPr>
+              <w:rPr>
+                <w:rFonts w:asciiTheme="minorHAnsi" w:hAnsiTheme="minorHAnsi" w:cstheme="minorHAnsi"/>
+                <w:sz w:val="22"/>
+                <w:szCs w:val="22"/>
+              </w:rPr>
+            </w:pPr>
+            <w:r>
+              <w:rPr>
+                <w:rFonts w:asciiTheme="minorHAnsi" w:hAnsiTheme="minorHAnsi" w:cstheme="minorHAnsi"/>
+                <w:sz w:val="22"/>
+                <w:szCs w:val="22"/>
+              </w:rPr>
+              <w:t>The system displays all evil players to Merlin</w:t>
+            </w:r>
+          </w:p>
+          <w:p>
+            <w:pPr>
+              <w:pStyle w:val="ListParagraph"/>
+              <w:numPr>
+                <w:ilvl w:val="2"/>
+                <w:numId w:val="18"/>
+              </w:numPr>
+              <w:rPr>
+                <w:rFonts w:asciiTheme="minorHAnsi" w:hAnsiTheme="minorHAnsi" w:cstheme="minorHAnsi"/>
+                <w:sz w:val="22"/>
+                <w:szCs w:val="22"/>
+              </w:rPr>
+            </w:pPr>
+            <w:r>
+              <w:rPr>
+                <w:rFonts w:asciiTheme="minorHAnsi" w:hAnsiTheme="minorHAnsi" w:cstheme="minorHAnsi"/>
+                <w:sz w:val="22"/>
+                <w:szCs w:val="22"/>
+              </w:rPr>
+              <w:t>The system does not display Mordred</w:t>
+            </w:r>
+          </w:p>
+          <w:p>
+            <w:pPr>
+              <w:pStyle w:val="ListParagraph"/>
+              <w:numPr>
+                <w:ilvl w:val="1"/>
+                <w:numId w:val="18"/>
+              </w:numPr>
+              <w:rPr>
+                <w:rFonts w:asciiTheme="minorHAnsi" w:hAnsiTheme="minorHAnsi" w:cstheme="minorHAnsi"/>
+                <w:sz w:val="22"/>
+                <w:szCs w:val="22"/>
+              </w:rPr>
+            </w:pPr>
+            <w:r>
+              <w:rPr>
+                <w:rFonts w:asciiTheme="minorHAnsi" w:hAnsiTheme="minorHAnsi" w:cstheme="minorHAnsi"/>
+                <w:sz w:val="22"/>
+                <w:szCs w:val="22"/>
+              </w:rPr>
+              <w:t>The system displays Merlin and Morgana to Perceval</w:t>
+            </w:r>
+          </w:p>
+          <w:p>
+            <w:pPr>
+              <w:pStyle w:val="ListParagraph"/>
+              <w:numPr>
+                <w:ilvl w:val="0"/>
+                <w:numId w:val="18"/>
+              </w:numPr>
+              <w:rPr>
+                <w:rFonts w:asciiTheme="minorHAnsi" w:hAnsiTheme="minorHAnsi" w:cstheme="minorHAnsi"/>
+                <w:sz w:val="22"/>
+                <w:szCs w:val="22"/>
+              </w:rPr>
+            </w:pPr>
+            <w:r>
+              <w:rPr>
+                <w:rFonts w:asciiTheme="minorHAnsi" w:hAnsiTheme="minorHAnsi" w:cstheme="minorHAnsi"/>
+                <w:sz w:val="22"/>
+                <w:szCs w:val="22"/>
+              </w:rPr>
+              <w:t>The system randomizes a team captain.</w:t>
             </w:r>
           </w:p>
         </w:tc>
@@ -8237,12 +8932,20 @@
               </w:rPr>
               <w:t xml:space="preserve"> </w:t>
             </w:r>
+            <w:r>
+              <w:rPr>
+                <w:rFonts w:asciiTheme="minorHAnsi" w:hAnsiTheme="minorHAnsi" w:cstheme="minorHAnsi"/>
+                <w:sz w:val="22"/>
+                <w:szCs w:val="22"/>
+              </w:rPr>
+              <w:t>The game can now proceed as noted in Section 2.1.</w:t>
+            </w:r>
           </w:p>
         </w:tc>
       </w:tr>
       <w:tr>
         <w:trPr>
-          <w:trHeight w:val="1132"/>
+          <w:trHeight w:val="86"/>
         </w:trPr>
         <w:tc>
           <w:tcPr>
@@ -8283,7 +8986,7 @@
               <w:pStyle w:val="ListParagraph"/>
               <w:numPr>
                 <w:ilvl w:val="0"/>
-                <w:numId w:val="17"/>
+                <w:numId w:val="19"/>
               </w:numPr>
               <w:spacing w:before="100" w:beforeAutospacing="1"/>
               <w:rPr>
@@ -8292,6 +8995,106 @@
                 <w:szCs w:val="22"/>
               </w:rPr>
             </w:pPr>
+            <w:r>
+              <w:rPr>
+                <w:rFonts w:asciiTheme="minorHAnsi" w:hAnsiTheme="minorHAnsi" w:cstheme="minorHAnsi"/>
+                <w:sz w:val="22"/>
+                <w:szCs w:val="22"/>
+              </w:rPr>
+              <w:t>Test if the system correctly checks the minimum players and displays the appropriate error message.</w:t>
+            </w:r>
+          </w:p>
+          <w:p>
+            <w:pPr>
+              <w:pStyle w:val="ListParagraph"/>
+              <w:numPr>
+                <w:ilvl w:val="0"/>
+                <w:numId w:val="19"/>
+              </w:numPr>
+              <w:spacing w:before="100" w:beforeAutospacing="1"/>
+              <w:rPr>
+                <w:rFonts w:asciiTheme="minorHAnsi" w:hAnsiTheme="minorHAnsi" w:cstheme="minorHAnsi"/>
+                <w:sz w:val="22"/>
+                <w:szCs w:val="22"/>
+              </w:rPr>
+            </w:pPr>
+            <w:r>
+              <w:rPr>
+                <w:rFonts w:asciiTheme="minorHAnsi" w:hAnsiTheme="minorHAnsi" w:cstheme="minorHAnsi"/>
+                <w:sz w:val="22"/>
+                <w:szCs w:val="22"/>
+              </w:rPr>
+              <w:t>Test if the system marks the game as ongoing in the database.</w:t>
+            </w:r>
+          </w:p>
+          <w:p>
+            <w:pPr>
+              <w:pStyle w:val="ListParagraph"/>
+              <w:numPr>
+                <w:ilvl w:val="0"/>
+                <w:numId w:val="19"/>
+              </w:numPr>
+              <w:spacing w:before="100" w:beforeAutospacing="1"/>
+              <w:rPr>
+                <w:rFonts w:asciiTheme="minorHAnsi" w:hAnsiTheme="minorHAnsi" w:cstheme="minorHAnsi"/>
+                <w:sz w:val="22"/>
+                <w:szCs w:val="22"/>
+              </w:rPr>
+            </w:pPr>
+            <w:r>
+              <w:rPr>
+                <w:rFonts w:asciiTheme="minorHAnsi" w:hAnsiTheme="minorHAnsi" w:cstheme="minorHAnsi"/>
+                <w:sz w:val="22"/>
+                <w:szCs w:val="22"/>
+              </w:rPr>
+              <w:t>Test if the special characters selected have been distributed properly to the players.</w:t>
+            </w:r>
+          </w:p>
+          <w:p>
+            <w:pPr>
+              <w:pStyle w:val="ListParagraph"/>
+              <w:numPr>
+                <w:ilvl w:val="0"/>
+                <w:numId w:val="19"/>
+              </w:numPr>
+              <w:spacing w:before="100" w:beforeAutospacing="1"/>
+              <w:rPr>
+                <w:rFonts w:asciiTheme="minorHAnsi" w:hAnsiTheme="minorHAnsi" w:cstheme="minorHAnsi"/>
+                <w:sz w:val="22"/>
+                <w:szCs w:val="22"/>
+              </w:rPr>
+            </w:pPr>
+            <w:r>
+              <w:rPr>
+                <w:rFonts w:asciiTheme="minorHAnsi" w:hAnsiTheme="minorHAnsi" w:cstheme="minorHAnsi"/>
+                <w:sz w:val="22"/>
+                <w:szCs w:val="22"/>
+              </w:rPr>
+              <w:t>Test if the reveal phase is correct.</w:t>
+            </w:r>
+          </w:p>
+          <w:p>
+            <w:pPr>
+              <w:pStyle w:val="ListParagraph"/>
+              <w:numPr>
+                <w:ilvl w:val="0"/>
+                <w:numId w:val="19"/>
+              </w:numPr>
+              <w:spacing w:before="100" w:beforeAutospacing="1"/>
+              <w:rPr>
+                <w:rFonts w:asciiTheme="minorHAnsi" w:hAnsiTheme="minorHAnsi" w:cstheme="minorHAnsi"/>
+                <w:sz w:val="22"/>
+                <w:szCs w:val="22"/>
+              </w:rPr>
+            </w:pPr>
+            <w:r>
+              <w:rPr>
+                <w:rFonts w:asciiTheme="minorHAnsi" w:hAnsiTheme="minorHAnsi" w:cstheme="minorHAnsi"/>
+                <w:sz w:val="22"/>
+                <w:szCs w:val="22"/>
+              </w:rPr>
+              <w:t>Test if a team captain is randomized.</w:t>
+            </w:r>
           </w:p>
         </w:tc>
       </w:tr>
@@ -8304,8 +9107,10 @@
         <w:contextualSpacing w:val="0"/>
         <w:rPr>
           <w:rFonts w:asciiTheme="minorHAnsi" w:hAnsiTheme="minorHAnsi"/>
-          <w:i/>
-          <w:sz w:val="22"/>
+          <w:b/>
+          <w:color w:val="007033"/>
+          <w:sz w:val="28"/>
+          <w:szCs w:val="28"/>
         </w:rPr>
       </w:pPr>
     </w:p>
@@ -8317,247 +9122,13 @@
         <w:contextualSpacing w:val="0"/>
         <w:rPr>
           <w:rFonts w:asciiTheme="minorHAnsi" w:hAnsiTheme="minorHAnsi"/>
-          <w:i/>
-          <w:sz w:val="22"/>
-        </w:rPr>
-      </w:pPr>
-    </w:p>
-    <w:p>
-      <w:pPr>
-        <w:pStyle w:val="ListParagraph"/>
-        <w:spacing w:after="240"/>
-        <w:ind w:left="360"/>
-        <w:contextualSpacing w:val="0"/>
-        <w:rPr>
-          <w:rFonts w:asciiTheme="minorHAnsi" w:hAnsiTheme="minorHAnsi"/>
-          <w:i/>
-          <w:sz w:val="22"/>
-        </w:rPr>
-      </w:pPr>
-    </w:p>
-    <w:p>
-      <w:pPr>
-        <w:spacing w:after="240"/>
-        <w:rPr>
-          <w:rFonts w:asciiTheme="minorHAnsi" w:hAnsiTheme="minorHAnsi"/>
-          <w:b/>
-          <w:color w:val="007033"/>
-          <w:sz w:val="28"/>
-        </w:rPr>
-      </w:pPr>
-    </w:p>
-    <w:p>
-      <w:pPr>
-        <w:pStyle w:val="ListParagraph"/>
-        <w:spacing w:after="240"/>
-        <w:ind w:left="360"/>
-        <w:rPr>
-          <w:rFonts w:asciiTheme="minorHAnsi" w:hAnsiTheme="minorHAnsi"/>
-          <w:b/>
-          <w:sz w:val="36"/>
-        </w:rPr>
-      </w:pPr>
-    </w:p>
-    <w:p>
-      <w:pPr>
-        <w:tabs>
-          <w:tab w:val="left" w:pos="937"/>
-        </w:tabs>
-        <w:spacing w:line="360" w:lineRule="auto"/>
-        <w:rPr>
-          <w:rFonts w:asciiTheme="minorHAnsi" w:hAnsiTheme="minorHAnsi"/>
-          <w:b/>
-          <w:color w:val="007033"/>
-          <w:sz w:val="32"/>
-        </w:rPr>
-      </w:pPr>
-      <w:r>
-        <w:rPr>
-          <w:rFonts w:asciiTheme="minorHAnsi" w:hAnsiTheme="minorHAnsi"/>
-          <w:b/>
-          <w:color w:val="007033"/>
-          <w:sz w:val="32"/>
-        </w:rPr>
-        <w:tab/>
-      </w:r>
-    </w:p>
-    <w:p>
-      <w:pPr>
-        <w:tabs>
-          <w:tab w:val="left" w:pos="937"/>
-        </w:tabs>
-        <w:spacing w:line="360" w:lineRule="auto"/>
-        <w:rPr>
-          <w:rFonts w:asciiTheme="minorHAnsi" w:hAnsiTheme="minorHAnsi"/>
-          <w:b/>
-          <w:color w:val="007033"/>
-          <w:sz w:val="32"/>
-        </w:rPr>
-      </w:pPr>
-    </w:p>
-    <w:p>
-      <w:pPr>
-        <w:tabs>
-          <w:tab w:val="left" w:pos="937"/>
-        </w:tabs>
-        <w:spacing w:line="360" w:lineRule="auto"/>
-        <w:rPr>
-          <w:rFonts w:asciiTheme="minorHAnsi" w:hAnsiTheme="minorHAnsi"/>
-          <w:b/>
-          <w:color w:val="007033"/>
-          <w:sz w:val="32"/>
-        </w:rPr>
-      </w:pPr>
-    </w:p>
-    <w:p>
-      <w:pPr>
-        <w:rPr>
-          <w:rFonts w:asciiTheme="minorHAnsi" w:hAnsiTheme="minorHAnsi"/>
-          <w:sz w:val="32"/>
-        </w:rPr>
-      </w:pPr>
-    </w:p>
-    <w:p>
-      <w:pPr>
-        <w:rPr>
-          <w:rFonts w:asciiTheme="minorHAnsi" w:hAnsiTheme="minorHAnsi"/>
-          <w:sz w:val="32"/>
-        </w:rPr>
-      </w:pPr>
-    </w:p>
-    <w:p>
-      <w:pPr>
-        <w:rPr>
-          <w:rFonts w:asciiTheme="minorHAnsi" w:hAnsiTheme="minorHAnsi"/>
-          <w:sz w:val="32"/>
-        </w:rPr>
-      </w:pPr>
-    </w:p>
-    <w:p>
-      <w:pPr>
-        <w:rPr>
-          <w:rFonts w:asciiTheme="minorHAnsi" w:hAnsiTheme="minorHAnsi"/>
-          <w:sz w:val="32"/>
-        </w:rPr>
-      </w:pPr>
-    </w:p>
-    <w:p>
-      <w:pPr>
-        <w:pStyle w:val="ListParagraph"/>
-        <w:spacing w:after="240"/>
-        <w:ind w:left="360"/>
-        <w:contextualSpacing w:val="0"/>
-        <w:rPr>
-          <w:rFonts w:asciiTheme="minorHAnsi" w:hAnsiTheme="minorHAnsi"/>
           <w:b/>
           <w:color w:val="007033"/>
           <w:sz w:val="28"/>
           <w:szCs w:val="28"/>
         </w:rPr>
       </w:pPr>
-    </w:p>
-    <w:p>
-      <w:pPr>
-        <w:rPr>
-          <w:rFonts w:asciiTheme="minorHAnsi" w:hAnsiTheme="minorHAnsi"/>
-          <w:sz w:val="32"/>
-        </w:rPr>
-      </w:pPr>
-    </w:p>
-    <w:p>
-      <w:pPr>
-        <w:rPr>
-          <w:rFonts w:asciiTheme="minorHAnsi" w:hAnsiTheme="minorHAnsi"/>
-          <w:sz w:val="32"/>
-        </w:rPr>
-      </w:pPr>
-    </w:p>
-    <w:p>
-      <w:pPr>
-        <w:rPr>
-          <w:rFonts w:asciiTheme="minorHAnsi" w:hAnsiTheme="minorHAnsi"/>
-          <w:sz w:val="32"/>
-        </w:rPr>
-      </w:pPr>
-    </w:p>
-    <w:p>
-      <w:pPr>
-        <w:rPr>
-          <w:rFonts w:asciiTheme="minorHAnsi" w:hAnsiTheme="minorHAnsi"/>
-          <w:sz w:val="32"/>
-        </w:rPr>
-      </w:pPr>
-    </w:p>
-    <w:p>
-      <w:pPr>
-        <w:rPr>
-          <w:rFonts w:asciiTheme="minorHAnsi" w:hAnsiTheme="minorHAnsi"/>
-          <w:sz w:val="32"/>
-        </w:rPr>
-      </w:pPr>
-    </w:p>
-    <w:p>
-      <w:pPr>
-        <w:rPr>
-          <w:rFonts w:asciiTheme="minorHAnsi" w:hAnsiTheme="minorHAnsi"/>
-          <w:sz w:val="32"/>
-        </w:rPr>
-      </w:pPr>
-    </w:p>
-    <w:p>
-      <w:pPr>
-        <w:rPr>
-          <w:rFonts w:asciiTheme="minorHAnsi" w:hAnsiTheme="minorHAnsi"/>
-          <w:sz w:val="32"/>
-        </w:rPr>
-      </w:pPr>
-    </w:p>
-    <w:p>
-      <w:pPr>
-        <w:rPr>
-          <w:rFonts w:asciiTheme="minorHAnsi" w:hAnsiTheme="minorHAnsi"/>
-          <w:sz w:val="32"/>
-        </w:rPr>
-      </w:pPr>
-    </w:p>
-    <w:p>
-      <w:pPr>
-        <w:rPr>
-          <w:rFonts w:asciiTheme="minorHAnsi" w:hAnsiTheme="minorHAnsi"/>
-          <w:sz w:val="32"/>
-        </w:rPr>
-      </w:pPr>
-    </w:p>
-    <w:p>
-      <w:pPr>
-        <w:rPr>
-          <w:rFonts w:asciiTheme="minorHAnsi" w:hAnsiTheme="minorHAnsi"/>
-          <w:sz w:val="32"/>
-        </w:rPr>
-      </w:pPr>
-    </w:p>
-    <w:p>
-      <w:pPr>
-        <w:rPr>
-          <w:rFonts w:asciiTheme="minorHAnsi" w:hAnsiTheme="minorHAnsi"/>
-          <w:sz w:val="32"/>
-        </w:rPr>
-      </w:pPr>
-    </w:p>
-    <w:p>
-      <w:pPr>
-        <w:rPr>
-          <w:rFonts w:asciiTheme="minorHAnsi" w:hAnsiTheme="minorHAnsi"/>
-          <w:sz w:val="32"/>
-        </w:rPr>
-      </w:pPr>
-    </w:p>
-    <w:p>
-      <w:pPr>
-        <w:pStyle w:val="ListParagraph"/>
-        <w:spacing w:after="240"/>
-        <w:ind w:left="360"/>
-        <w:contextualSpacing w:val="0"/>
+      <w:r>
         <w:rPr>
           <w:rFonts w:asciiTheme="minorHAnsi" w:hAnsiTheme="minorHAnsi"/>
           <w:b/>
@@ -8565,14 +9136,9 @@
           <w:sz w:val="28"/>
           <w:szCs w:val="28"/>
         </w:rPr>
-      </w:pPr>
-    </w:p>
-    <w:p>
-      <w:pPr>
-        <w:pStyle w:val="ListParagraph"/>
-        <w:spacing w:after="240"/>
-        <w:ind w:left="360"/>
-        <w:contextualSpacing w:val="0"/>
+        <w:t>5.</w:t>
+      </w:r>
+      <w:r>
         <w:rPr>
           <w:rFonts w:asciiTheme="minorHAnsi" w:hAnsiTheme="minorHAnsi"/>
           <w:b/>
@@ -8580,14 +9146,9 @@
           <w:sz w:val="28"/>
           <w:szCs w:val="28"/>
         </w:rPr>
-      </w:pPr>
-    </w:p>
-    <w:p>
-      <w:pPr>
-        <w:pStyle w:val="ListParagraph"/>
-        <w:spacing w:after="240"/>
-        <w:ind w:left="360"/>
-        <w:contextualSpacing w:val="0"/>
+        <w:t>7</w:t>
+      </w:r>
+      <w:r>
         <w:rPr>
           <w:rFonts w:asciiTheme="minorHAnsi" w:hAnsiTheme="minorHAnsi"/>
           <w:b/>
@@ -8595,14 +9156,9 @@
           <w:sz w:val="28"/>
           <w:szCs w:val="28"/>
         </w:rPr>
-      </w:pPr>
-    </w:p>
-    <w:p>
-      <w:pPr>
-        <w:pStyle w:val="ListParagraph"/>
-        <w:spacing w:after="240"/>
-        <w:ind w:left="360"/>
-        <w:contextualSpacing w:val="0"/>
+        <w:t xml:space="preserve">. </w:t>
+      </w:r>
+      <w:r>
         <w:rPr>
           <w:rFonts w:asciiTheme="minorHAnsi" w:hAnsiTheme="minorHAnsi"/>
           <w:b/>
@@ -8610,67 +9166,13 @@
           <w:sz w:val="28"/>
           <w:szCs w:val="28"/>
         </w:rPr>
-      </w:pPr>
-    </w:p>
-    <w:p>
-      <w:pPr>
-        <w:pStyle w:val="ListParagraph"/>
-        <w:spacing w:after="240"/>
-        <w:ind w:left="360"/>
-        <w:contextualSpacing w:val="0"/>
-        <w:rPr>
-          <w:rFonts w:asciiTheme="minorHAnsi" w:hAnsiTheme="minorHAnsi"/>
-          <w:b/>
-          <w:color w:val="007033"/>
-          <w:sz w:val="28"/>
-          <w:szCs w:val="28"/>
-        </w:rPr>
-      </w:pPr>
-      <w:r>
-        <w:rPr>
-          <w:rFonts w:asciiTheme="minorHAnsi" w:hAnsiTheme="minorHAnsi"/>
-          <w:b/>
-          <w:color w:val="007033"/>
-          <w:sz w:val="28"/>
-          <w:szCs w:val="28"/>
-        </w:rPr>
-        <w:t>5.</w:t>
-      </w:r>
-      <w:r>
-        <w:rPr>
-          <w:rFonts w:asciiTheme="minorHAnsi" w:hAnsiTheme="minorHAnsi"/>
-          <w:b/>
-          <w:color w:val="007033"/>
-          <w:sz w:val="28"/>
-          <w:szCs w:val="28"/>
-        </w:rPr>
-        <w:t>7</w:t>
-      </w:r>
-      <w:r>
-        <w:rPr>
-          <w:rFonts w:asciiTheme="minorHAnsi" w:hAnsiTheme="minorHAnsi"/>
-          <w:b/>
-          <w:color w:val="007033"/>
-          <w:sz w:val="28"/>
-          <w:szCs w:val="28"/>
-        </w:rPr>
-        <w:t xml:space="preserve">. </w:t>
-      </w:r>
-      <w:r>
-        <w:rPr>
-          <w:rFonts w:asciiTheme="minorHAnsi" w:hAnsiTheme="minorHAnsi"/>
-          <w:b/>
-          <w:color w:val="007033"/>
-          <w:sz w:val="28"/>
-          <w:szCs w:val="28"/>
-        </w:rPr>
         <w:t>Select Special Characters</w:t>
       </w:r>
     </w:p>
     <w:tbl>
       <w:tblPr>
         <w:tblStyle w:val="TableGrid"/>
-        <w:tblpPr w:leftFromText="180" w:rightFromText="180" w:vertAnchor="page" w:horzAnchor="margin" w:tblpXSpec="center" w:tblpY="2270"/>
+        <w:tblpPr w:leftFromText="180" w:rightFromText="180" w:vertAnchor="page" w:horzAnchor="margin" w:tblpXSpec="center" w:tblpY="11789"/>
         <w:tblOverlap w:val="never"/>
         <w:tblW w:w="9556" w:type="dxa"/>
         <w:tblLook w:val="04A0" w:firstRow="1" w:lastRow="0" w:firstColumn="1" w:lastColumn="0" w:noHBand="0" w:noVBand="1"/>
@@ -8850,7 +9352,6 @@
                 <w:sz w:val="22"/>
                 <w:szCs w:val="22"/>
               </w:rPr>
-              <w:lastRenderedPageBreak/>
               <w:t xml:space="preserve">Pre-condition: </w:t>
             </w:r>
           </w:p>
@@ -8900,7 +9401,7 @@
               <w:pStyle w:val="ListParagraph"/>
               <w:numPr>
                 <w:ilvl w:val="0"/>
-                <w:numId w:val="18"/>
+                <w:numId w:val="20"/>
               </w:numPr>
               <w:rPr>
                 <w:rFonts w:asciiTheme="minorHAnsi" w:hAnsiTheme="minorHAnsi" w:cstheme="minorHAnsi"/>
@@ -8947,6 +9448,7 @@
                 <w:sz w:val="22"/>
                 <w:szCs w:val="22"/>
               </w:rPr>
+              <w:lastRenderedPageBreak/>
               <w:t xml:space="preserve">Post-condition: </w:t>
             </w:r>
             <w:r>
@@ -9003,7 +9505,7 @@
               <w:pStyle w:val="ListParagraph"/>
               <w:numPr>
                 <w:ilvl w:val="0"/>
-                <w:numId w:val="17"/>
+                <w:numId w:val="21"/>
               </w:numPr>
               <w:spacing w:before="100" w:beforeAutospacing="1"/>
               <w:rPr>
@@ -9016,6 +9518,322 @@
         </w:tc>
       </w:tr>
     </w:tbl>
+    <w:p>
+      <w:pPr>
+        <w:pStyle w:val="ListParagraph"/>
+        <w:spacing w:after="240"/>
+        <w:ind w:left="360"/>
+        <w:contextualSpacing w:val="0"/>
+        <w:rPr>
+          <w:rFonts w:asciiTheme="minorHAnsi" w:hAnsiTheme="minorHAnsi"/>
+          <w:i/>
+          <w:sz w:val="22"/>
+        </w:rPr>
+      </w:pPr>
+    </w:p>
+    <w:p>
+      <w:pPr>
+        <w:pStyle w:val="ListParagraph"/>
+        <w:spacing w:after="240"/>
+        <w:ind w:left="360"/>
+        <w:contextualSpacing w:val="0"/>
+        <w:rPr>
+          <w:rFonts w:asciiTheme="minorHAnsi" w:hAnsiTheme="minorHAnsi"/>
+          <w:i/>
+          <w:sz w:val="22"/>
+        </w:rPr>
+      </w:pPr>
+    </w:p>
+    <w:p>
+      <w:pPr>
+        <w:pStyle w:val="ListParagraph"/>
+        <w:spacing w:after="240"/>
+        <w:ind w:left="360"/>
+        <w:contextualSpacing w:val="0"/>
+        <w:rPr>
+          <w:rFonts w:asciiTheme="minorHAnsi" w:hAnsiTheme="minorHAnsi"/>
+          <w:i/>
+          <w:sz w:val="22"/>
+        </w:rPr>
+      </w:pPr>
+    </w:p>
+    <w:p>
+      <w:pPr>
+        <w:spacing w:after="240"/>
+        <w:rPr>
+          <w:rFonts w:asciiTheme="minorHAnsi" w:hAnsiTheme="minorHAnsi"/>
+          <w:b/>
+          <w:color w:val="007033"/>
+          <w:sz w:val="28"/>
+        </w:rPr>
+      </w:pPr>
+    </w:p>
+    <w:p>
+      <w:pPr>
+        <w:pStyle w:val="ListParagraph"/>
+        <w:spacing w:after="240"/>
+        <w:ind w:left="360"/>
+        <w:rPr>
+          <w:rFonts w:asciiTheme="minorHAnsi" w:hAnsiTheme="minorHAnsi"/>
+          <w:b/>
+          <w:sz w:val="36"/>
+        </w:rPr>
+      </w:pPr>
+    </w:p>
+    <w:p>
+      <w:pPr>
+        <w:tabs>
+          <w:tab w:val="left" w:pos="937"/>
+        </w:tabs>
+        <w:spacing w:line="360" w:lineRule="auto"/>
+        <w:rPr>
+          <w:rFonts w:asciiTheme="minorHAnsi" w:hAnsiTheme="minorHAnsi"/>
+          <w:b/>
+          <w:color w:val="007033"/>
+          <w:sz w:val="32"/>
+        </w:rPr>
+      </w:pPr>
+      <w:r>
+        <w:rPr>
+          <w:rFonts w:asciiTheme="minorHAnsi" w:hAnsiTheme="minorHAnsi"/>
+          <w:b/>
+          <w:color w:val="007033"/>
+          <w:sz w:val="32"/>
+        </w:rPr>
+        <w:tab/>
+      </w:r>
+    </w:p>
+    <w:p>
+      <w:pPr>
+        <w:tabs>
+          <w:tab w:val="left" w:pos="937"/>
+        </w:tabs>
+        <w:spacing w:line="360" w:lineRule="auto"/>
+        <w:rPr>
+          <w:rFonts w:asciiTheme="minorHAnsi" w:hAnsiTheme="minorHAnsi"/>
+          <w:b/>
+          <w:color w:val="007033"/>
+          <w:sz w:val="32"/>
+        </w:rPr>
+      </w:pPr>
+    </w:p>
+    <w:p>
+      <w:pPr>
+        <w:tabs>
+          <w:tab w:val="left" w:pos="937"/>
+        </w:tabs>
+        <w:spacing w:line="360" w:lineRule="auto"/>
+        <w:rPr>
+          <w:rFonts w:asciiTheme="minorHAnsi" w:hAnsiTheme="minorHAnsi"/>
+          <w:b/>
+          <w:color w:val="007033"/>
+          <w:sz w:val="32"/>
+        </w:rPr>
+      </w:pPr>
+    </w:p>
+    <w:p>
+      <w:pPr>
+        <w:rPr>
+          <w:rFonts w:asciiTheme="minorHAnsi" w:hAnsiTheme="minorHAnsi"/>
+          <w:sz w:val="32"/>
+        </w:rPr>
+      </w:pPr>
+    </w:p>
+    <w:p>
+      <w:pPr>
+        <w:rPr>
+          <w:rFonts w:asciiTheme="minorHAnsi" w:hAnsiTheme="minorHAnsi"/>
+          <w:sz w:val="32"/>
+        </w:rPr>
+      </w:pPr>
+    </w:p>
+    <w:p>
+      <w:pPr>
+        <w:rPr>
+          <w:rFonts w:asciiTheme="minorHAnsi" w:hAnsiTheme="minorHAnsi"/>
+          <w:sz w:val="32"/>
+        </w:rPr>
+      </w:pPr>
+    </w:p>
+    <w:p>
+      <w:pPr>
+        <w:rPr>
+          <w:rFonts w:asciiTheme="minorHAnsi" w:hAnsiTheme="minorHAnsi"/>
+          <w:sz w:val="32"/>
+        </w:rPr>
+      </w:pPr>
+    </w:p>
+    <w:p>
+      <w:pPr>
+        <w:pStyle w:val="ListParagraph"/>
+        <w:spacing w:after="240"/>
+        <w:ind w:left="360"/>
+        <w:contextualSpacing w:val="0"/>
+        <w:rPr>
+          <w:rFonts w:asciiTheme="minorHAnsi" w:hAnsiTheme="minorHAnsi"/>
+          <w:b/>
+          <w:color w:val="007033"/>
+          <w:sz w:val="28"/>
+          <w:szCs w:val="28"/>
+        </w:rPr>
+      </w:pPr>
+    </w:p>
+    <w:p>
+      <w:pPr>
+        <w:rPr>
+          <w:rFonts w:asciiTheme="minorHAnsi" w:hAnsiTheme="minorHAnsi"/>
+          <w:sz w:val="32"/>
+        </w:rPr>
+      </w:pPr>
+    </w:p>
+    <w:p>
+      <w:pPr>
+        <w:rPr>
+          <w:rFonts w:asciiTheme="minorHAnsi" w:hAnsiTheme="minorHAnsi"/>
+          <w:sz w:val="32"/>
+        </w:rPr>
+      </w:pPr>
+    </w:p>
+    <w:p>
+      <w:pPr>
+        <w:rPr>
+          <w:rFonts w:asciiTheme="minorHAnsi" w:hAnsiTheme="minorHAnsi"/>
+          <w:sz w:val="32"/>
+        </w:rPr>
+      </w:pPr>
+    </w:p>
+    <w:p>
+      <w:pPr>
+        <w:rPr>
+          <w:rFonts w:asciiTheme="minorHAnsi" w:hAnsiTheme="minorHAnsi"/>
+          <w:sz w:val="32"/>
+        </w:rPr>
+      </w:pPr>
+    </w:p>
+    <w:p>
+      <w:pPr>
+        <w:rPr>
+          <w:rFonts w:asciiTheme="minorHAnsi" w:hAnsiTheme="minorHAnsi"/>
+          <w:sz w:val="32"/>
+        </w:rPr>
+      </w:pPr>
+    </w:p>
+    <w:p>
+      <w:pPr>
+        <w:rPr>
+          <w:rFonts w:asciiTheme="minorHAnsi" w:hAnsiTheme="minorHAnsi"/>
+          <w:sz w:val="32"/>
+        </w:rPr>
+      </w:pPr>
+    </w:p>
+    <w:p>
+      <w:pPr>
+        <w:rPr>
+          <w:rFonts w:asciiTheme="minorHAnsi" w:hAnsiTheme="minorHAnsi"/>
+          <w:sz w:val="32"/>
+        </w:rPr>
+      </w:pPr>
+    </w:p>
+    <w:p>
+      <w:pPr>
+        <w:rPr>
+          <w:rFonts w:asciiTheme="minorHAnsi" w:hAnsiTheme="minorHAnsi"/>
+          <w:sz w:val="32"/>
+        </w:rPr>
+      </w:pPr>
+    </w:p>
+    <w:p>
+      <w:pPr>
+        <w:rPr>
+          <w:rFonts w:asciiTheme="minorHAnsi" w:hAnsiTheme="minorHAnsi"/>
+          <w:sz w:val="32"/>
+        </w:rPr>
+      </w:pPr>
+    </w:p>
+    <w:p>
+      <w:pPr>
+        <w:rPr>
+          <w:rFonts w:asciiTheme="minorHAnsi" w:hAnsiTheme="minorHAnsi"/>
+          <w:sz w:val="32"/>
+        </w:rPr>
+      </w:pPr>
+    </w:p>
+    <w:p>
+      <w:pPr>
+        <w:rPr>
+          <w:rFonts w:asciiTheme="minorHAnsi" w:hAnsiTheme="minorHAnsi"/>
+          <w:sz w:val="32"/>
+        </w:rPr>
+      </w:pPr>
+    </w:p>
+    <w:p>
+      <w:pPr>
+        <w:rPr>
+          <w:rFonts w:asciiTheme="minorHAnsi" w:hAnsiTheme="minorHAnsi"/>
+          <w:sz w:val="32"/>
+        </w:rPr>
+      </w:pPr>
+    </w:p>
+    <w:p>
+      <w:pPr>
+        <w:pStyle w:val="ListParagraph"/>
+        <w:spacing w:after="240"/>
+        <w:ind w:left="360"/>
+        <w:contextualSpacing w:val="0"/>
+        <w:rPr>
+          <w:rFonts w:asciiTheme="minorHAnsi" w:hAnsiTheme="minorHAnsi"/>
+          <w:b/>
+          <w:color w:val="007033"/>
+          <w:sz w:val="28"/>
+          <w:szCs w:val="28"/>
+        </w:rPr>
+      </w:pPr>
+    </w:p>
+    <w:p>
+      <w:pPr>
+        <w:pStyle w:val="ListParagraph"/>
+        <w:spacing w:after="240"/>
+        <w:ind w:left="360"/>
+        <w:contextualSpacing w:val="0"/>
+        <w:rPr>
+          <w:rFonts w:asciiTheme="minorHAnsi" w:hAnsiTheme="minorHAnsi"/>
+          <w:b/>
+          <w:color w:val="007033"/>
+          <w:sz w:val="28"/>
+          <w:szCs w:val="28"/>
+        </w:rPr>
+      </w:pPr>
+    </w:p>
+    <w:p>
+      <w:pPr>
+        <w:pStyle w:val="ListParagraph"/>
+        <w:spacing w:after="240"/>
+        <w:ind w:left="360"/>
+        <w:contextualSpacing w:val="0"/>
+        <w:rPr>
+          <w:rFonts w:asciiTheme="minorHAnsi" w:hAnsiTheme="minorHAnsi"/>
+          <w:b/>
+          <w:color w:val="007033"/>
+          <w:sz w:val="28"/>
+          <w:szCs w:val="28"/>
+        </w:rPr>
+      </w:pPr>
+    </w:p>
+    <w:p>
+      <w:pPr>
+        <w:pStyle w:val="ListParagraph"/>
+        <w:spacing w:after="240"/>
+        <w:ind w:left="360"/>
+        <w:contextualSpacing w:val="0"/>
+        <w:rPr>
+          <w:rFonts w:asciiTheme="minorHAnsi" w:hAnsiTheme="minorHAnsi"/>
+          <w:b/>
+          <w:color w:val="007033"/>
+          <w:sz w:val="28"/>
+          <w:szCs w:val="28"/>
+        </w:rPr>
+      </w:pPr>
+    </w:p>
     <w:p>
       <w:pPr>
         <w:pStyle w:val="ListParagraph"/>
@@ -9308,7 +10126,7 @@
               <w:pStyle w:val="ListParagraph"/>
               <w:numPr>
                 <w:ilvl w:val="0"/>
-                <w:numId w:val="18"/>
+                <w:numId w:val="20"/>
               </w:numPr>
               <w:rPr>
                 <w:rFonts w:asciiTheme="minorHAnsi" w:hAnsiTheme="minorHAnsi" w:cstheme="minorHAnsi"/>
@@ -9411,7 +10229,7 @@
               <w:pStyle w:val="ListParagraph"/>
               <w:numPr>
                 <w:ilvl w:val="0"/>
-                <w:numId w:val="17"/>
+                <w:numId w:val="21"/>
               </w:numPr>
               <w:spacing w:before="100" w:beforeAutospacing="1"/>
               <w:rPr>
@@ -9534,6 +10352,7 @@
                 <w:sz w:val="22"/>
                 <w:szCs w:val="22"/>
               </w:rPr>
+              <w:lastRenderedPageBreak/>
               <w:t>User Story #</w:t>
             </w:r>
             <w:r>
@@ -9593,7 +10412,6 @@
                 <w:sz w:val="22"/>
                 <w:szCs w:val="22"/>
               </w:rPr>
-              <w:lastRenderedPageBreak/>
               <w:t xml:space="preserve">Estimate (Days):  </w:t>
             </w:r>
           </w:p>
@@ -9717,7 +10535,7 @@
               <w:pStyle w:val="ListParagraph"/>
               <w:numPr>
                 <w:ilvl w:val="0"/>
-                <w:numId w:val="18"/>
+                <w:numId w:val="20"/>
               </w:numPr>
               <w:rPr>
                 <w:rFonts w:asciiTheme="minorHAnsi" w:hAnsiTheme="minorHAnsi" w:cstheme="minorHAnsi"/>
@@ -9820,7 +10638,7 @@
               <w:pStyle w:val="ListParagraph"/>
               <w:numPr>
                 <w:ilvl w:val="0"/>
-                <w:numId w:val="17"/>
+                <w:numId w:val="21"/>
               </w:numPr>
               <w:spacing w:before="100" w:beforeAutospacing="1"/>
               <w:rPr>
@@ -10134,7 +10952,7 @@
               <w:pStyle w:val="ListParagraph"/>
               <w:numPr>
                 <w:ilvl w:val="0"/>
-                <w:numId w:val="18"/>
+                <w:numId w:val="20"/>
               </w:numPr>
               <w:rPr>
                 <w:rFonts w:asciiTheme="minorHAnsi" w:hAnsiTheme="minorHAnsi" w:cstheme="minorHAnsi"/>
@@ -10237,7 +11055,7 @@
               <w:pStyle w:val="ListParagraph"/>
               <w:numPr>
                 <w:ilvl w:val="0"/>
-                <w:numId w:val="17"/>
+                <w:numId w:val="21"/>
               </w:numPr>
               <w:spacing w:before="100" w:beforeAutospacing="1"/>
               <w:rPr>
@@ -10434,6 +11252,7 @@
           <w:sz w:val="28"/>
           <w:szCs w:val="28"/>
         </w:rPr>
+        <w:lastRenderedPageBreak/>
         <w:t>5.1</w:t>
       </w:r>
       <w:r>
@@ -10526,7 +11345,6 @@
                 <w:sz w:val="22"/>
                 <w:szCs w:val="22"/>
               </w:rPr>
-              <w:lastRenderedPageBreak/>
               <w:t>User Story #1</w:t>
             </w:r>
             <w:r>
@@ -10709,7 +11527,7 @@
               <w:pStyle w:val="ListParagraph"/>
               <w:numPr>
                 <w:ilvl w:val="0"/>
-                <w:numId w:val="18"/>
+                <w:numId w:val="20"/>
               </w:numPr>
               <w:rPr>
                 <w:rFonts w:asciiTheme="minorHAnsi" w:hAnsiTheme="minorHAnsi" w:cstheme="minorHAnsi"/>
@@ -10812,7 +11630,7 @@
               <w:pStyle w:val="ListParagraph"/>
               <w:numPr>
                 <w:ilvl w:val="0"/>
-                <w:numId w:val="17"/>
+                <w:numId w:val="21"/>
               </w:numPr>
               <w:spacing w:before="100" w:beforeAutospacing="1"/>
               <w:rPr>
@@ -11123,7 +11941,7 @@
               <w:pStyle w:val="ListParagraph"/>
               <w:numPr>
                 <w:ilvl w:val="0"/>
-                <w:numId w:val="18"/>
+                <w:numId w:val="20"/>
               </w:numPr>
               <w:rPr>
                 <w:rFonts w:asciiTheme="minorHAnsi" w:hAnsiTheme="minorHAnsi" w:cstheme="minorHAnsi"/>
@@ -11226,7 +12044,7 @@
               <w:pStyle w:val="ListParagraph"/>
               <w:numPr>
                 <w:ilvl w:val="0"/>
-                <w:numId w:val="17"/>
+                <w:numId w:val="21"/>
               </w:numPr>
               <w:spacing w:before="100" w:beforeAutospacing="1"/>
               <w:rPr>
@@ -11336,6 +12154,7 @@
           <w:sz w:val="28"/>
           <w:szCs w:val="28"/>
         </w:rPr>
+        <w:lastRenderedPageBreak/>
         <w:t>5.1</w:t>
       </w:r>
       <w:r>
@@ -11477,7 +12296,6 @@
                 <w:sz w:val="22"/>
                 <w:szCs w:val="22"/>
               </w:rPr>
-              <w:lastRenderedPageBreak/>
               <w:t xml:space="preserve">Estimate (Days):  </w:t>
             </w:r>
           </w:p>
@@ -11601,7 +12419,7 @@
               <w:pStyle w:val="ListParagraph"/>
               <w:numPr>
                 <w:ilvl w:val="0"/>
-                <w:numId w:val="18"/>
+                <w:numId w:val="20"/>
               </w:numPr>
               <w:rPr>
                 <w:rFonts w:asciiTheme="minorHAnsi" w:hAnsiTheme="minorHAnsi" w:cstheme="minorHAnsi"/>
@@ -11704,7 +12522,7 @@
               <w:pStyle w:val="ListParagraph"/>
               <w:numPr>
                 <w:ilvl w:val="0"/>
-                <w:numId w:val="17"/>
+                <w:numId w:val="21"/>
               </w:numPr>
               <w:spacing w:before="100" w:beforeAutospacing="1"/>
               <w:rPr>
@@ -12011,7 +12829,7 @@
               <w:pStyle w:val="ListParagraph"/>
               <w:numPr>
                 <w:ilvl w:val="0"/>
-                <w:numId w:val="18"/>
+                <w:numId w:val="20"/>
               </w:numPr>
               <w:rPr>
                 <w:rFonts w:asciiTheme="minorHAnsi" w:hAnsiTheme="minorHAnsi" w:cstheme="minorHAnsi"/>
@@ -12114,7 +12932,7 @@
               <w:pStyle w:val="ListParagraph"/>
               <w:numPr>
                 <w:ilvl w:val="0"/>
-                <w:numId w:val="17"/>
+                <w:numId w:val="21"/>
               </w:numPr>
               <w:spacing w:before="100" w:beforeAutospacing="1"/>
               <w:rPr>
@@ -12217,6 +13035,7 @@
           <w:sz w:val="28"/>
           <w:szCs w:val="28"/>
         </w:rPr>
+        <w:lastRenderedPageBreak/>
         <w:t>5.1</w:t>
       </w:r>
       <w:r>
@@ -12366,7 +13185,6 @@
                 <w:sz w:val="22"/>
                 <w:szCs w:val="22"/>
               </w:rPr>
-              <w:lastRenderedPageBreak/>
               <w:t xml:space="preserve">Estimate (Days):  </w:t>
             </w:r>
           </w:p>
@@ -12490,7 +13308,7 @@
               <w:pStyle w:val="ListParagraph"/>
               <w:numPr>
                 <w:ilvl w:val="0"/>
-                <w:numId w:val="18"/>
+                <w:numId w:val="20"/>
               </w:numPr>
               <w:rPr>
                 <w:rFonts w:asciiTheme="minorHAnsi" w:hAnsiTheme="minorHAnsi" w:cstheme="minorHAnsi"/>
@@ -12593,7 +13411,7 @@
               <w:pStyle w:val="ListParagraph"/>
               <w:numPr>
                 <w:ilvl w:val="0"/>
-                <w:numId w:val="17"/>
+                <w:numId w:val="21"/>
               </w:numPr>
               <w:spacing w:before="100" w:beforeAutospacing="1"/>
               <w:rPr>
@@ -12892,7 +13710,7 @@
               <w:pStyle w:val="ListParagraph"/>
               <w:numPr>
                 <w:ilvl w:val="0"/>
-                <w:numId w:val="18"/>
+                <w:numId w:val="20"/>
               </w:numPr>
               <w:rPr>
                 <w:rFonts w:asciiTheme="minorHAnsi" w:hAnsiTheme="minorHAnsi" w:cstheme="minorHAnsi"/>
@@ -12995,7 +13813,7 @@
               <w:pStyle w:val="ListParagraph"/>
               <w:numPr>
                 <w:ilvl w:val="0"/>
-                <w:numId w:val="17"/>
+                <w:numId w:val="21"/>
               </w:numPr>
               <w:spacing w:before="100" w:beforeAutospacing="1"/>
               <w:rPr>
@@ -13083,6 +13901,7 @@
           <w:rFonts w:asciiTheme="minorHAnsi" w:hAnsiTheme="minorHAnsi"/>
           <w:sz w:val="32"/>
         </w:rPr>
+        <w:lastRenderedPageBreak/>
         <w:tab/>
       </w:r>
       <w:r>
@@ -13311,7 +14130,6 @@
                 <w:sz w:val="22"/>
                 <w:szCs w:val="22"/>
               </w:rPr>
-              <w:lastRenderedPageBreak/>
               <w:t xml:space="preserve">Estimate (Days):  </w:t>
             </w:r>
           </w:p>
@@ -13435,7 +14253,7 @@
               <w:pStyle w:val="ListParagraph"/>
               <w:numPr>
                 <w:ilvl w:val="0"/>
-                <w:numId w:val="18"/>
+                <w:numId w:val="20"/>
               </w:numPr>
               <w:rPr>
                 <w:rFonts w:asciiTheme="minorHAnsi" w:hAnsiTheme="minorHAnsi" w:cstheme="minorHAnsi"/>
@@ -13538,7 +14356,7 @@
               <w:pStyle w:val="ListParagraph"/>
               <w:numPr>
                 <w:ilvl w:val="0"/>
-                <w:numId w:val="17"/>
+                <w:numId w:val="21"/>
               </w:numPr>
               <w:spacing w:before="100" w:beforeAutospacing="1"/>
               <w:rPr>
@@ -13782,7 +14600,7 @@
               <w:pStyle w:val="ListParagraph"/>
               <w:numPr>
                 <w:ilvl w:val="0"/>
-                <w:numId w:val="18"/>
+                <w:numId w:val="20"/>
               </w:numPr>
               <w:rPr>
                 <w:rFonts w:asciiTheme="minorHAnsi" w:hAnsiTheme="minorHAnsi" w:cstheme="minorHAnsi"/>
@@ -13885,7 +14703,7 @@
               <w:pStyle w:val="ListParagraph"/>
               <w:numPr>
                 <w:ilvl w:val="0"/>
-                <w:numId w:val="17"/>
+                <w:numId w:val="21"/>
               </w:numPr>
               <w:spacing w:before="100" w:beforeAutospacing="1"/>
               <w:rPr>
@@ -13988,6 +14806,7 @@
           <w:sz w:val="28"/>
           <w:szCs w:val="28"/>
         </w:rPr>
+        <w:lastRenderedPageBreak/>
         <w:t>5.</w:t>
       </w:r>
       <w:r>
@@ -14224,7 +15043,6 @@
                 <w:sz w:val="22"/>
                 <w:szCs w:val="22"/>
               </w:rPr>
-              <w:lastRenderedPageBreak/>
               <w:t xml:space="preserve">Scenario: </w:t>
             </w:r>
           </w:p>
@@ -14233,7 +15051,7 @@
               <w:pStyle w:val="ListParagraph"/>
               <w:numPr>
                 <w:ilvl w:val="0"/>
-                <w:numId w:val="18"/>
+                <w:numId w:val="20"/>
               </w:numPr>
               <w:rPr>
                 <w:rFonts w:asciiTheme="minorHAnsi" w:hAnsiTheme="minorHAnsi" w:cstheme="minorHAnsi"/>
@@ -14336,7 +15154,7 @@
               <w:pStyle w:val="ListParagraph"/>
               <w:numPr>
                 <w:ilvl w:val="0"/>
-                <w:numId w:val="17"/>
+                <w:numId w:val="21"/>
               </w:numPr>
               <w:spacing w:before="100" w:beforeAutospacing="1"/>
               <w:rPr>
@@ -14588,7 +15406,7 @@
               <w:pStyle w:val="ListParagraph"/>
               <w:numPr>
                 <w:ilvl w:val="0"/>
-                <w:numId w:val="18"/>
+                <w:numId w:val="20"/>
               </w:numPr>
               <w:rPr>
                 <w:rFonts w:asciiTheme="minorHAnsi" w:hAnsiTheme="minorHAnsi" w:cstheme="minorHAnsi"/>
@@ -14691,7 +15509,7 @@
               <w:pStyle w:val="ListParagraph"/>
               <w:numPr>
                 <w:ilvl w:val="0"/>
-                <w:numId w:val="17"/>
+                <w:numId w:val="21"/>
               </w:numPr>
               <w:spacing w:before="100" w:beforeAutospacing="1"/>
               <w:rPr>
@@ -16859,6 +17677,318 @@
     </w:lvl>
   </w:abstractNum>
   <w:abstractNum w:abstractNumId="3">
+    <w:nsid w:val="1C761B44"/>
+    <w:multiLevelType w:val="hybridMultilevel"/>
+    <w:tmpl w:val="575CE616"/>
+    <w:lvl w:ilvl="0" w:tplc="04090001">
+      <w:start w:val="1"/>
+      <w:numFmt w:val="bullet"/>
+      <w:lvlText w:val=""/>
+      <w:lvlJc w:val="left"/>
+      <w:pPr>
+        <w:ind w:left="720" w:hanging="360"/>
+      </w:pPr>
+      <w:rPr>
+        <w:rFonts w:ascii="Symbol" w:hAnsi="Symbol" w:hint="default"/>
+      </w:rPr>
+    </w:lvl>
+    <w:lvl w:ilvl="1" w:tplc="04090003" w:tentative="1">
+      <w:start w:val="1"/>
+      <w:numFmt w:val="bullet"/>
+      <w:lvlText w:val="o"/>
+      <w:lvlJc w:val="left"/>
+      <w:pPr>
+        <w:ind w:left="1440" w:hanging="360"/>
+      </w:pPr>
+      <w:rPr>
+        <w:rFonts w:ascii="Courier New" w:hAnsi="Courier New" w:cs="Courier New" w:hint="default"/>
+      </w:rPr>
+    </w:lvl>
+    <w:lvl w:ilvl="2" w:tplc="04090005" w:tentative="1">
+      <w:start w:val="1"/>
+      <w:numFmt w:val="bullet"/>
+      <w:lvlText w:val=""/>
+      <w:lvlJc w:val="left"/>
+      <w:pPr>
+        <w:ind w:left="2160" w:hanging="360"/>
+      </w:pPr>
+      <w:rPr>
+        <w:rFonts w:ascii="Wingdings" w:hAnsi="Wingdings" w:hint="default"/>
+      </w:rPr>
+    </w:lvl>
+    <w:lvl w:ilvl="3" w:tplc="04090001" w:tentative="1">
+      <w:start w:val="1"/>
+      <w:numFmt w:val="bullet"/>
+      <w:lvlText w:val=""/>
+      <w:lvlJc w:val="left"/>
+      <w:pPr>
+        <w:ind w:left="2880" w:hanging="360"/>
+      </w:pPr>
+      <w:rPr>
+        <w:rFonts w:ascii="Symbol" w:hAnsi="Symbol" w:hint="default"/>
+      </w:rPr>
+    </w:lvl>
+    <w:lvl w:ilvl="4" w:tplc="04090003" w:tentative="1">
+      <w:start w:val="1"/>
+      <w:numFmt w:val="bullet"/>
+      <w:lvlText w:val="o"/>
+      <w:lvlJc w:val="left"/>
+      <w:pPr>
+        <w:ind w:left="3600" w:hanging="360"/>
+      </w:pPr>
+      <w:rPr>
+        <w:rFonts w:ascii="Courier New" w:hAnsi="Courier New" w:cs="Courier New" w:hint="default"/>
+      </w:rPr>
+    </w:lvl>
+    <w:lvl w:ilvl="5" w:tplc="04090005" w:tentative="1">
+      <w:start w:val="1"/>
+      <w:numFmt w:val="bullet"/>
+      <w:lvlText w:val=""/>
+      <w:lvlJc w:val="left"/>
+      <w:pPr>
+        <w:ind w:left="4320" w:hanging="360"/>
+      </w:pPr>
+      <w:rPr>
+        <w:rFonts w:ascii="Wingdings" w:hAnsi="Wingdings" w:hint="default"/>
+      </w:rPr>
+    </w:lvl>
+    <w:lvl w:ilvl="6" w:tplc="04090001" w:tentative="1">
+      <w:start w:val="1"/>
+      <w:numFmt w:val="bullet"/>
+      <w:lvlText w:val=""/>
+      <w:lvlJc w:val="left"/>
+      <w:pPr>
+        <w:ind w:left="5040" w:hanging="360"/>
+      </w:pPr>
+      <w:rPr>
+        <w:rFonts w:ascii="Symbol" w:hAnsi="Symbol" w:hint="default"/>
+      </w:rPr>
+    </w:lvl>
+    <w:lvl w:ilvl="7" w:tplc="04090003" w:tentative="1">
+      <w:start w:val="1"/>
+      <w:numFmt w:val="bullet"/>
+      <w:lvlText w:val="o"/>
+      <w:lvlJc w:val="left"/>
+      <w:pPr>
+        <w:ind w:left="5760" w:hanging="360"/>
+      </w:pPr>
+      <w:rPr>
+        <w:rFonts w:ascii="Courier New" w:hAnsi="Courier New" w:cs="Courier New" w:hint="default"/>
+      </w:rPr>
+    </w:lvl>
+    <w:lvl w:ilvl="8" w:tplc="04090005" w:tentative="1">
+      <w:start w:val="1"/>
+      <w:numFmt w:val="bullet"/>
+      <w:lvlText w:val=""/>
+      <w:lvlJc w:val="left"/>
+      <w:pPr>
+        <w:ind w:left="6480" w:hanging="360"/>
+      </w:pPr>
+      <w:rPr>
+        <w:rFonts w:ascii="Wingdings" w:hAnsi="Wingdings" w:hint="default"/>
+      </w:rPr>
+    </w:lvl>
+  </w:abstractNum>
+  <w:abstractNum w:abstractNumId="4">
+    <w:nsid w:val="1CF76077"/>
+    <w:multiLevelType w:val="hybridMultilevel"/>
+    <w:tmpl w:val="8CFABF04"/>
+    <w:lvl w:ilvl="0" w:tplc="04090001">
+      <w:start w:val="1"/>
+      <w:numFmt w:val="bullet"/>
+      <w:lvlText w:val=""/>
+      <w:lvlJc w:val="left"/>
+      <w:pPr>
+        <w:ind w:left="720" w:hanging="360"/>
+      </w:pPr>
+      <w:rPr>
+        <w:rFonts w:ascii="Symbol" w:hAnsi="Symbol" w:hint="default"/>
+      </w:rPr>
+    </w:lvl>
+    <w:lvl w:ilvl="1" w:tplc="04090003" w:tentative="1">
+      <w:start w:val="1"/>
+      <w:numFmt w:val="bullet"/>
+      <w:lvlText w:val="o"/>
+      <w:lvlJc w:val="left"/>
+      <w:pPr>
+        <w:ind w:left="1440" w:hanging="360"/>
+      </w:pPr>
+      <w:rPr>
+        <w:rFonts w:ascii="Courier New" w:hAnsi="Courier New" w:cs="Courier New" w:hint="default"/>
+      </w:rPr>
+    </w:lvl>
+    <w:lvl w:ilvl="2" w:tplc="04090005" w:tentative="1">
+      <w:start w:val="1"/>
+      <w:numFmt w:val="bullet"/>
+      <w:lvlText w:val=""/>
+      <w:lvlJc w:val="left"/>
+      <w:pPr>
+        <w:ind w:left="2160" w:hanging="360"/>
+      </w:pPr>
+      <w:rPr>
+        <w:rFonts w:ascii="Wingdings" w:hAnsi="Wingdings" w:hint="default"/>
+      </w:rPr>
+    </w:lvl>
+    <w:lvl w:ilvl="3" w:tplc="04090001" w:tentative="1">
+      <w:start w:val="1"/>
+      <w:numFmt w:val="bullet"/>
+      <w:lvlText w:val=""/>
+      <w:lvlJc w:val="left"/>
+      <w:pPr>
+        <w:ind w:left="2880" w:hanging="360"/>
+      </w:pPr>
+      <w:rPr>
+        <w:rFonts w:ascii="Symbol" w:hAnsi="Symbol" w:hint="default"/>
+      </w:rPr>
+    </w:lvl>
+    <w:lvl w:ilvl="4" w:tplc="04090003" w:tentative="1">
+      <w:start w:val="1"/>
+      <w:numFmt w:val="bullet"/>
+      <w:lvlText w:val="o"/>
+      <w:lvlJc w:val="left"/>
+      <w:pPr>
+        <w:ind w:left="3600" w:hanging="360"/>
+      </w:pPr>
+      <w:rPr>
+        <w:rFonts w:ascii="Courier New" w:hAnsi="Courier New" w:cs="Courier New" w:hint="default"/>
+      </w:rPr>
+    </w:lvl>
+    <w:lvl w:ilvl="5" w:tplc="04090005" w:tentative="1">
+      <w:start w:val="1"/>
+      <w:numFmt w:val="bullet"/>
+      <w:lvlText w:val=""/>
+      <w:lvlJc w:val="left"/>
+      <w:pPr>
+        <w:ind w:left="4320" w:hanging="360"/>
+      </w:pPr>
+      <w:rPr>
+        <w:rFonts w:ascii="Wingdings" w:hAnsi="Wingdings" w:hint="default"/>
+      </w:rPr>
+    </w:lvl>
+    <w:lvl w:ilvl="6" w:tplc="04090001" w:tentative="1">
+      <w:start w:val="1"/>
+      <w:numFmt w:val="bullet"/>
+      <w:lvlText w:val=""/>
+      <w:lvlJc w:val="left"/>
+      <w:pPr>
+        <w:ind w:left="5040" w:hanging="360"/>
+      </w:pPr>
+      <w:rPr>
+        <w:rFonts w:ascii="Symbol" w:hAnsi="Symbol" w:hint="default"/>
+      </w:rPr>
+    </w:lvl>
+    <w:lvl w:ilvl="7" w:tplc="04090003" w:tentative="1">
+      <w:start w:val="1"/>
+      <w:numFmt w:val="bullet"/>
+      <w:lvlText w:val="o"/>
+      <w:lvlJc w:val="left"/>
+      <w:pPr>
+        <w:ind w:left="5760" w:hanging="360"/>
+      </w:pPr>
+      <w:rPr>
+        <w:rFonts w:ascii="Courier New" w:hAnsi="Courier New" w:cs="Courier New" w:hint="default"/>
+      </w:rPr>
+    </w:lvl>
+    <w:lvl w:ilvl="8" w:tplc="04090005" w:tentative="1">
+      <w:start w:val="1"/>
+      <w:numFmt w:val="bullet"/>
+      <w:lvlText w:val=""/>
+      <w:lvlJc w:val="left"/>
+      <w:pPr>
+        <w:ind w:left="6480" w:hanging="360"/>
+      </w:pPr>
+      <w:rPr>
+        <w:rFonts w:ascii="Wingdings" w:hAnsi="Wingdings" w:hint="default"/>
+      </w:rPr>
+    </w:lvl>
+  </w:abstractNum>
+  <w:abstractNum w:abstractNumId="5">
+    <w:nsid w:val="1E12616E"/>
+    <w:multiLevelType w:val="hybridMultilevel"/>
+    <w:tmpl w:val="787E10B2"/>
+    <w:lvl w:ilvl="0" w:tplc="3409000F">
+      <w:start w:val="1"/>
+      <w:numFmt w:val="decimal"/>
+      <w:lvlText w:val="%1."/>
+      <w:lvlJc w:val="left"/>
+      <w:pPr>
+        <w:ind w:left="720" w:hanging="360"/>
+      </w:pPr>
+    </w:lvl>
+    <w:lvl w:ilvl="1" w:tplc="34090019">
+      <w:start w:val="1"/>
+      <w:numFmt w:val="lowerLetter"/>
+      <w:lvlText w:val="%2."/>
+      <w:lvlJc w:val="left"/>
+      <w:pPr>
+        <w:ind w:left="1440" w:hanging="360"/>
+      </w:pPr>
+    </w:lvl>
+    <w:lvl w:ilvl="2" w:tplc="3409001B">
+      <w:start w:val="1"/>
+      <w:numFmt w:val="lowerRoman"/>
+      <w:lvlText w:val="%3."/>
+      <w:lvlJc w:val="right"/>
+      <w:pPr>
+        <w:ind w:left="2160" w:hanging="180"/>
+      </w:pPr>
+    </w:lvl>
+    <w:lvl w:ilvl="3" w:tplc="3409000F" w:tentative="1">
+      <w:start w:val="1"/>
+      <w:numFmt w:val="decimal"/>
+      <w:lvlText w:val="%4."/>
+      <w:lvlJc w:val="left"/>
+      <w:pPr>
+        <w:ind w:left="2880" w:hanging="360"/>
+      </w:pPr>
+    </w:lvl>
+    <w:lvl w:ilvl="4" w:tplc="34090019" w:tentative="1">
+      <w:start w:val="1"/>
+      <w:numFmt w:val="lowerLetter"/>
+      <w:lvlText w:val="%5."/>
+      <w:lvlJc w:val="left"/>
+      <w:pPr>
+        <w:ind w:left="3600" w:hanging="360"/>
+      </w:pPr>
+    </w:lvl>
+    <w:lvl w:ilvl="5" w:tplc="3409001B" w:tentative="1">
+      <w:start w:val="1"/>
+      <w:numFmt w:val="lowerRoman"/>
+      <w:lvlText w:val="%6."/>
+      <w:lvlJc w:val="right"/>
+      <w:pPr>
+        <w:ind w:left="4320" w:hanging="180"/>
+      </w:pPr>
+    </w:lvl>
+    <w:lvl w:ilvl="6" w:tplc="3409000F" w:tentative="1">
+      <w:start w:val="1"/>
+      <w:numFmt w:val="decimal"/>
+      <w:lvlText w:val="%7."/>
+      <w:lvlJc w:val="left"/>
+      <w:pPr>
+        <w:ind w:left="5040" w:hanging="360"/>
+      </w:pPr>
+    </w:lvl>
+    <w:lvl w:ilvl="7" w:tplc="34090019" w:tentative="1">
+      <w:start w:val="1"/>
+      <w:numFmt w:val="lowerLetter"/>
+      <w:lvlText w:val="%8."/>
+      <w:lvlJc w:val="left"/>
+      <w:pPr>
+        <w:ind w:left="5760" w:hanging="360"/>
+      </w:pPr>
+    </w:lvl>
+    <w:lvl w:ilvl="8" w:tplc="3409001B" w:tentative="1">
+      <w:start w:val="1"/>
+      <w:numFmt w:val="lowerRoman"/>
+      <w:lvlText w:val="%9."/>
+      <w:lvlJc w:val="right"/>
+      <w:pPr>
+        <w:ind w:left="6480" w:hanging="180"/>
+      </w:pPr>
+    </w:lvl>
+  </w:abstractNum>
+  <w:abstractNum w:abstractNumId="6">
     <w:nsid w:val="2A4B3F73"/>
     <w:multiLevelType w:val="hybridMultilevel"/>
     <w:tmpl w:val="787E10B2"/>
@@ -16944,7 +18074,7 @@
       </w:pPr>
     </w:lvl>
   </w:abstractNum>
-  <w:abstractNum w:abstractNumId="4">
+  <w:abstractNum w:abstractNumId="7">
     <w:nsid w:val="2D554305"/>
     <w:multiLevelType w:val="multilevel"/>
     <w:tmpl w:val="961893D6"/>
@@ -17067,7 +18197,7 @@
       </w:rPr>
     </w:lvl>
   </w:abstractNum>
-  <w:abstractNum w:abstractNumId="5">
+  <w:abstractNum w:abstractNumId="8">
     <w:nsid w:val="2E2E4DEA"/>
     <w:multiLevelType w:val="hybridMultilevel"/>
     <w:tmpl w:val="A7A87236"/>
@@ -17180,7 +18310,7 @@
       </w:rPr>
     </w:lvl>
   </w:abstractNum>
-  <w:abstractNum w:abstractNumId="6">
+  <w:abstractNum w:abstractNumId="9">
     <w:nsid w:val="3CD45C1A"/>
     <w:multiLevelType w:val="hybridMultilevel"/>
     <w:tmpl w:val="D0027EAA"/>
@@ -17266,7 +18396,7 @@
       </w:pPr>
     </w:lvl>
   </w:abstractNum>
-  <w:abstractNum w:abstractNumId="7">
+  <w:abstractNum w:abstractNumId="10">
     <w:nsid w:val="3F5B3842"/>
     <w:multiLevelType w:val="hybridMultilevel"/>
     <w:tmpl w:val="E7FC3FAA"/>
@@ -17379,7 +18509,93 @@
       </w:rPr>
     </w:lvl>
   </w:abstractNum>
-  <w:abstractNum w:abstractNumId="8">
+  <w:abstractNum w:abstractNumId="11">
+    <w:nsid w:val="459B1997"/>
+    <w:multiLevelType w:val="hybridMultilevel"/>
+    <w:tmpl w:val="BED215D2"/>
+    <w:lvl w:ilvl="0" w:tplc="3409000F">
+      <w:start w:val="1"/>
+      <w:numFmt w:val="decimal"/>
+      <w:lvlText w:val="%1."/>
+      <w:lvlJc w:val="left"/>
+      <w:pPr>
+        <w:ind w:left="720" w:hanging="360"/>
+      </w:pPr>
+    </w:lvl>
+    <w:lvl w:ilvl="1" w:tplc="34090019" w:tentative="1">
+      <w:start w:val="1"/>
+      <w:numFmt w:val="lowerLetter"/>
+      <w:lvlText w:val="%2."/>
+      <w:lvlJc w:val="left"/>
+      <w:pPr>
+        <w:ind w:left="1440" w:hanging="360"/>
+      </w:pPr>
+    </w:lvl>
+    <w:lvl w:ilvl="2" w:tplc="3409001B" w:tentative="1">
+      <w:start w:val="1"/>
+      <w:numFmt w:val="lowerRoman"/>
+      <w:lvlText w:val="%3."/>
+      <w:lvlJc w:val="right"/>
+      <w:pPr>
+        <w:ind w:left="2160" w:hanging="180"/>
+      </w:pPr>
+    </w:lvl>
+    <w:lvl w:ilvl="3" w:tplc="3409000F" w:tentative="1">
+      <w:start w:val="1"/>
+      <w:numFmt w:val="decimal"/>
+      <w:lvlText w:val="%4."/>
+      <w:lvlJc w:val="left"/>
+      <w:pPr>
+        <w:ind w:left="2880" w:hanging="360"/>
+      </w:pPr>
+    </w:lvl>
+    <w:lvl w:ilvl="4" w:tplc="34090019" w:tentative="1">
+      <w:start w:val="1"/>
+      <w:numFmt w:val="lowerLetter"/>
+      <w:lvlText w:val="%5."/>
+      <w:lvlJc w:val="left"/>
+      <w:pPr>
+        <w:ind w:left="3600" w:hanging="360"/>
+      </w:pPr>
+    </w:lvl>
+    <w:lvl w:ilvl="5" w:tplc="3409001B" w:tentative="1">
+      <w:start w:val="1"/>
+      <w:numFmt w:val="lowerRoman"/>
+      <w:lvlText w:val="%6."/>
+      <w:lvlJc w:val="right"/>
+      <w:pPr>
+        <w:ind w:left="4320" w:hanging="180"/>
+      </w:pPr>
+    </w:lvl>
+    <w:lvl w:ilvl="6" w:tplc="3409000F" w:tentative="1">
+      <w:start w:val="1"/>
+      <w:numFmt w:val="decimal"/>
+      <w:lvlText w:val="%7."/>
+      <w:lvlJc w:val="left"/>
+      <w:pPr>
+        <w:ind w:left="5040" w:hanging="360"/>
+      </w:pPr>
+    </w:lvl>
+    <w:lvl w:ilvl="7" w:tplc="34090019" w:tentative="1">
+      <w:start w:val="1"/>
+      <w:numFmt w:val="lowerLetter"/>
+      <w:lvlText w:val="%8."/>
+      <w:lvlJc w:val="left"/>
+      <w:pPr>
+        <w:ind w:left="5760" w:hanging="360"/>
+      </w:pPr>
+    </w:lvl>
+    <w:lvl w:ilvl="8" w:tplc="3409001B" w:tentative="1">
+      <w:start w:val="1"/>
+      <w:numFmt w:val="lowerRoman"/>
+      <w:lvlText w:val="%9."/>
+      <w:lvlJc w:val="right"/>
+      <w:pPr>
+        <w:ind w:left="6480" w:hanging="180"/>
+      </w:pPr>
+    </w:lvl>
+  </w:abstractNum>
+  <w:abstractNum w:abstractNumId="12">
     <w:nsid w:val="465A4099"/>
     <w:multiLevelType w:val="hybridMultilevel"/>
     <w:tmpl w:val="787E10B2"/>
@@ -17465,7 +18681,7 @@
       </w:pPr>
     </w:lvl>
   </w:abstractNum>
-  <w:abstractNum w:abstractNumId="9">
+  <w:abstractNum w:abstractNumId="13">
     <w:nsid w:val="4ADB7D9E"/>
     <w:multiLevelType w:val="hybridMultilevel"/>
     <w:tmpl w:val="D0027EAA"/>
@@ -17551,7 +18767,7 @@
       </w:pPr>
     </w:lvl>
   </w:abstractNum>
-  <w:abstractNum w:abstractNumId="10">
+  <w:abstractNum w:abstractNumId="14">
     <w:nsid w:val="5356479A"/>
     <w:multiLevelType w:val="hybridMultilevel"/>
     <w:tmpl w:val="D0027EAA"/>
@@ -17637,7 +18853,7 @@
       </w:pPr>
     </w:lvl>
   </w:abstractNum>
-  <w:abstractNum w:abstractNumId="11">
+  <w:abstractNum w:abstractNumId="15">
     <w:nsid w:val="54FD2896"/>
     <w:multiLevelType w:val="hybridMultilevel"/>
     <w:tmpl w:val="D0027EAA"/>
@@ -17723,7 +18939,7 @@
       </w:pPr>
     </w:lvl>
   </w:abstractNum>
-  <w:abstractNum w:abstractNumId="12">
+  <w:abstractNum w:abstractNumId="16">
     <w:nsid w:val="5A2208A3"/>
     <w:multiLevelType w:val="hybridMultilevel"/>
     <w:tmpl w:val="BED215D2"/>
@@ -17809,7 +19025,7 @@
       </w:pPr>
     </w:lvl>
   </w:abstractNum>
-  <w:abstractNum w:abstractNumId="13">
+  <w:abstractNum w:abstractNumId="17">
     <w:nsid w:val="5B15095C"/>
     <w:multiLevelType w:val="hybridMultilevel"/>
     <w:tmpl w:val="7BDAE830"/>
@@ -17922,7 +19138,7 @@
       </w:rPr>
     </w:lvl>
   </w:abstractNum>
-  <w:abstractNum w:abstractNumId="14">
+  <w:abstractNum w:abstractNumId="18">
     <w:nsid w:val="60E86751"/>
     <w:multiLevelType w:val="hybridMultilevel"/>
     <w:tmpl w:val="A76A30E8"/>
@@ -18035,7 +19251,7 @@
       </w:rPr>
     </w:lvl>
   </w:abstractNum>
-  <w:abstractNum w:abstractNumId="15">
+  <w:abstractNum w:abstractNumId="19">
     <w:nsid w:val="6D064521"/>
     <w:multiLevelType w:val="hybridMultilevel"/>
     <w:tmpl w:val="787E10B2"/>
@@ -18121,7 +19337,93 @@
       </w:pPr>
     </w:lvl>
   </w:abstractNum>
-  <w:abstractNum w:abstractNumId="16">
+  <w:abstractNum w:abstractNumId="20">
+    <w:nsid w:val="73F84F2F"/>
+    <w:multiLevelType w:val="hybridMultilevel"/>
+    <w:tmpl w:val="BED215D2"/>
+    <w:lvl w:ilvl="0" w:tplc="3409000F">
+      <w:start w:val="1"/>
+      <w:numFmt w:val="decimal"/>
+      <w:lvlText w:val="%1."/>
+      <w:lvlJc w:val="left"/>
+      <w:pPr>
+        <w:ind w:left="720" w:hanging="360"/>
+      </w:pPr>
+    </w:lvl>
+    <w:lvl w:ilvl="1" w:tplc="34090019" w:tentative="1">
+      <w:start w:val="1"/>
+      <w:numFmt w:val="lowerLetter"/>
+      <w:lvlText w:val="%2."/>
+      <w:lvlJc w:val="left"/>
+      <w:pPr>
+        <w:ind w:left="1440" w:hanging="360"/>
+      </w:pPr>
+    </w:lvl>
+    <w:lvl w:ilvl="2" w:tplc="3409001B" w:tentative="1">
+      <w:start w:val="1"/>
+      <w:numFmt w:val="lowerRoman"/>
+      <w:lvlText w:val="%3."/>
+      <w:lvlJc w:val="right"/>
+      <w:pPr>
+        <w:ind w:left="2160" w:hanging="180"/>
+      </w:pPr>
+    </w:lvl>
+    <w:lvl w:ilvl="3" w:tplc="3409000F" w:tentative="1">
+      <w:start w:val="1"/>
+      <w:numFmt w:val="decimal"/>
+      <w:lvlText w:val="%4."/>
+      <w:lvlJc w:val="left"/>
+      <w:pPr>
+        <w:ind w:left="2880" w:hanging="360"/>
+      </w:pPr>
+    </w:lvl>
+    <w:lvl w:ilvl="4" w:tplc="34090019" w:tentative="1">
+      <w:start w:val="1"/>
+      <w:numFmt w:val="lowerLetter"/>
+      <w:lvlText w:val="%5."/>
+      <w:lvlJc w:val="left"/>
+      <w:pPr>
+        <w:ind w:left="3600" w:hanging="360"/>
+      </w:pPr>
+    </w:lvl>
+    <w:lvl w:ilvl="5" w:tplc="3409001B" w:tentative="1">
+      <w:start w:val="1"/>
+      <w:numFmt w:val="lowerRoman"/>
+      <w:lvlText w:val="%6."/>
+      <w:lvlJc w:val="right"/>
+      <w:pPr>
+        <w:ind w:left="4320" w:hanging="180"/>
+      </w:pPr>
+    </w:lvl>
+    <w:lvl w:ilvl="6" w:tplc="3409000F" w:tentative="1">
+      <w:start w:val="1"/>
+      <w:numFmt w:val="decimal"/>
+      <w:lvlText w:val="%7."/>
+      <w:lvlJc w:val="left"/>
+      <w:pPr>
+        <w:ind w:left="5040" w:hanging="360"/>
+      </w:pPr>
+    </w:lvl>
+    <w:lvl w:ilvl="7" w:tplc="34090019" w:tentative="1">
+      <w:start w:val="1"/>
+      <w:numFmt w:val="lowerLetter"/>
+      <w:lvlText w:val="%8."/>
+      <w:lvlJc w:val="left"/>
+      <w:pPr>
+        <w:ind w:left="5760" w:hanging="360"/>
+      </w:pPr>
+    </w:lvl>
+    <w:lvl w:ilvl="8" w:tplc="3409001B" w:tentative="1">
+      <w:start w:val="1"/>
+      <w:numFmt w:val="lowerRoman"/>
+      <w:lvlText w:val="%9."/>
+      <w:lvlJc w:val="right"/>
+      <w:pPr>
+        <w:ind w:left="6480" w:hanging="180"/>
+      </w:pPr>
+    </w:lvl>
+  </w:abstractNum>
+  <w:abstractNum w:abstractNumId="21">
     <w:nsid w:val="747625C6"/>
     <w:multiLevelType w:val="hybridMultilevel"/>
     <w:tmpl w:val="787E10B2"/>
@@ -18207,7 +19509,7 @@
       </w:pPr>
     </w:lvl>
   </w:abstractNum>
-  <w:abstractNum w:abstractNumId="17">
+  <w:abstractNum w:abstractNumId="22">
     <w:nsid w:val="78051AAC"/>
     <w:multiLevelType w:val="hybridMultilevel"/>
     <w:tmpl w:val="787E10B2"/>
@@ -18229,7 +19531,7 @@
         <w:ind w:left="1440" w:hanging="360"/>
       </w:pPr>
     </w:lvl>
-    <w:lvl w:ilvl="2" w:tplc="3409001B" w:tentative="1">
+    <w:lvl w:ilvl="2" w:tplc="3409001B">
       <w:start w:val="1"/>
       <w:numFmt w:val="lowerRoman"/>
       <w:lvlText w:val="%3."/>
@@ -18294,25 +19596,25 @@
     </w:lvl>
   </w:abstractNum>
   <w:num w:numId="1">
-    <w:abstractNumId w:val="4"/>
+    <w:abstractNumId w:val="7"/>
   </w:num>
   <w:num w:numId="2">
-    <w:abstractNumId w:val="5"/>
+    <w:abstractNumId w:val="8"/>
   </w:num>
   <w:num w:numId="3">
     <w:abstractNumId w:val="1"/>
   </w:num>
   <w:num w:numId="4">
-    <w:abstractNumId w:val="9"/>
+    <w:abstractNumId w:val="13"/>
   </w:num>
   <w:num w:numId="5">
-    <w:abstractNumId w:val="14"/>
+    <w:abstractNumId w:val="18"/>
   </w:num>
   <w:num w:numId="6">
-    <w:abstractNumId w:val="13"/>
+    <w:abstractNumId w:val="17"/>
   </w:num>
   <w:num w:numId="7">
-    <w:abstractNumId w:val="7"/>
+    <w:abstractNumId w:val="10"/>
   </w:num>
   <w:num w:numId="8">
     <w:abstractNumId w:val="0"/>
@@ -18321,31 +19623,46 @@
     <w:abstractNumId w:val="2"/>
   </w:num>
   <w:num w:numId="10">
-    <w:abstractNumId w:val="3"/>
+    <w:abstractNumId w:val="6"/>
   </w:num>
   <w:num w:numId="11">
-    <w:abstractNumId w:val="6"/>
+    <w:abstractNumId w:val="9"/>
   </w:num>
   <w:num w:numId="12">
-    <w:abstractNumId w:val="8"/>
+    <w:abstractNumId w:val="12"/>
   </w:num>
   <w:num w:numId="13">
-    <w:abstractNumId w:val="10"/>
+    <w:abstractNumId w:val="14"/>
   </w:num>
   <w:num w:numId="14">
+    <w:abstractNumId w:val="21"/>
+  </w:num>
+  <w:num w:numId="15">
+    <w:abstractNumId w:val="15"/>
+  </w:num>
+  <w:num w:numId="16">
+    <w:abstractNumId w:val="19"/>
+  </w:num>
+  <w:num w:numId="17">
     <w:abstractNumId w:val="16"/>
   </w:num>
-  <w:num w:numId="15">
+  <w:num w:numId="18">
+    <w:abstractNumId w:val="22"/>
+  </w:num>
+  <w:num w:numId="19">
+    <w:abstractNumId w:val="20"/>
+  </w:num>
+  <w:num w:numId="20">
+    <w:abstractNumId w:val="5"/>
+  </w:num>
+  <w:num w:numId="21">
     <w:abstractNumId w:val="11"/>
   </w:num>
-  <w:num w:numId="16">
-    <w:abstractNumId w:val="15"/>
+  <w:num w:numId="22">
+    <w:abstractNumId w:val="4"/>
   </w:num>
-  <w:num w:numId="17">
-    <w:abstractNumId w:val="12"/>
-  </w:num>
-  <w:num w:numId="18">
-    <w:abstractNumId w:val="17"/>
+  <w:num w:numId="23">
+    <w:abstractNumId w:val="3"/>
   </w:num>
 </w:numbering>
 </file>

</xml_diff>